<commit_message>
Updated description & pseudo code
Updated description & pseudo code based on the latest implementation of distance().
</commit_message>
<xml_diff>
--- a/ProjectReport/Project Group30 Report.docx
+++ b/ProjectReport/Project Group30 Report.docx
@@ -441,21 +441,19 @@
         <w:rPr>
           <w:rFonts w:eastAsiaTheme="minorEastAsia"/>
         </w:rPr>
-        <w:t xml:space="preserve"> algorithm is easy to implement and executes quickly, but it can sometimes miss shorter routes which are easily noticed with human insight, due to its "greedy" nature. As a general guide, if the last few stages of the tour are comparable in length to the first stages, then the tour is reasonable; if they are much greater, then it is likely that there are much better tours. Another check is to use an algorithm such as the lower bound algorithm (Links to an external site.)Links to an external site. </w:t>
-      </w:r>
-      <w:proofErr w:type="gramStart"/>
-      <w:r>
-        <w:rPr>
-          <w:rFonts w:eastAsiaTheme="minorEastAsia"/>
-        </w:rPr>
-        <w:t>to</w:t>
-      </w:r>
-      <w:proofErr w:type="gramEnd"/>
-      <w:r>
-        <w:rPr>
-          <w:rFonts w:eastAsiaTheme="minorEastAsia"/>
-        </w:rPr>
-        <w:t xml:space="preserve"> estimate if this tour is good enough.</w:t>
+        <w:t xml:space="preserve"> algorithm is easy to implement and executes quickly, but it can sometimes miss shorter routes which are easily noticed with human insight, due to its "greedy" nature. As a general guide, if the last few stages of the tour are comparable in length to the first stages, then the tour is reasonable; if they are much greater, then it is likely that there are much better tours. Another check is to use an algorithm suc</w:t>
+      </w:r>
+      <w:r>
+        <w:rPr>
+          <w:rFonts w:eastAsiaTheme="minorEastAsia"/>
+        </w:rPr>
+        <w:t xml:space="preserve">h as the lower bound algorithm </w:t>
+      </w:r>
+      <w:r>
+        <w:rPr>
+          <w:rFonts w:eastAsiaTheme="minorEastAsia"/>
+        </w:rPr>
+        <w:t>to estimate if this tour is good enough.</w:t>
       </w:r>
     </w:p>
     <w:p>
@@ -469,31 +467,7 @@
         <w:rPr>
           <w:rFonts w:eastAsiaTheme="minorEastAsia"/>
         </w:rPr>
-        <w:t xml:space="preserve">In the worst case, the algorithm results in a tour that is much longer than the optimal tour. To be precise, for every constant </w:t>
-      </w:r>
-      <w:r>
-        <w:rPr>
-          <w:rFonts w:eastAsiaTheme="minorEastAsia"/>
-        </w:rPr>
-        <w:t>there</w:t>
-      </w:r>
-      <w:r>
-        <w:rPr>
-          <w:rFonts w:eastAsiaTheme="minorEastAsia"/>
-        </w:rPr>
-        <w:t xml:space="preserve"> is an instance of the traveling salesman problem such that the length of the tour computed by the nearest </w:t>
-      </w:r>
-      <w:r>
-        <w:rPr>
-          <w:rFonts w:eastAsiaTheme="minorEastAsia"/>
-        </w:rPr>
-        <w:t>neighbor</w:t>
-      </w:r>
-      <w:r>
-        <w:rPr>
-          <w:rFonts w:eastAsiaTheme="minorEastAsia"/>
-        </w:rPr>
-        <w:t xml:space="preserve"> algorithm is greater than r times the length of the optimal tour. Moreover, for each number of cities there is an assignment of distances between the cities for which the nearest neighbor heuristic produces the unique worst</w:t>
+        <w:t>In the worst case, the algorithm results in a tour that is much longer than the optimal tour. To be precise, for every constant there is an instance of the traveling salesman problem such that the length of the tour computed by the nearest neighbor algorithm is greater than r times the length of the optimal tour. Moreover, for each number of cities there is an assignment of distances between the cities for which the nearest neighbor heuristic produces the unique worst</w:t>
       </w:r>
       <w:r>
         <w:rPr>
@@ -566,7 +540,7 @@
         </w:numPr>
       </w:pPr>
       <w:r>
-        <w:t>command line argument = text file</w:t>
+        <w:t>User option: Run 180 seconds max vs unlimited</w:t>
       </w:r>
     </w:p>
     <w:p>
@@ -578,6 +552,18 @@
         </w:numPr>
       </w:pPr>
       <w:r>
+        <w:t>command line argument = text file</w:t>
+      </w:r>
+    </w:p>
+    <w:p>
+      <w:pPr>
+        <w:pStyle w:val="ListParagraph"/>
+        <w:numPr>
+          <w:ilvl w:val="1"/>
+          <w:numId w:val="1"/>
+        </w:numPr>
+      </w:pPr>
+      <w:r>
         <w:t>Text file will contain</w:t>
       </w:r>
     </w:p>
@@ -596,27 +582,7 @@
         <w:rPr>
           <w:b/>
         </w:rPr>
-        <w:sym w:font="Wingdings" w:char="F0DF"/>
-      </w:r>
-      <w:r>
-        <w:rPr>
-          <w:b/>
-        </w:rPr>
-        <w:t xml:space="preserve">Create a </w:t>
-      </w:r>
-      <w:proofErr w:type="spellStart"/>
-      <w:r>
-        <w:rPr>
-          <w:b/>
-        </w:rPr>
-        <w:t>struct</w:t>
-      </w:r>
-      <w:proofErr w:type="spellEnd"/>
-      <w:r>
-        <w:rPr>
-          <w:b/>
-        </w:rPr>
-        <w:t xml:space="preserve"> for this?</w:t>
+        <w:t xml:space="preserve"> </w:t>
       </w:r>
     </w:p>
     <w:p>
@@ -631,7 +597,13 @@
         <w:t xml:space="preserve">Main has a loop to collect </w:t>
       </w:r>
       <w:r>
-        <w:t xml:space="preserve">an array </w:t>
+        <w:t xml:space="preserve">an </w:t>
+      </w:r>
+      <w:r>
+        <w:t>vector</w:t>
+      </w:r>
+      <w:r>
+        <w:t xml:space="preserve"> </w:t>
       </w:r>
       <w:r>
         <w:t xml:space="preserve">of the </w:t>
@@ -665,7 +637,55 @@
         <w:t xml:space="preserve">()on the </w:t>
       </w:r>
       <w:r>
-        <w:t>array</w:t>
+        <w:t>vector</w:t>
+      </w:r>
+    </w:p>
+    <w:p>
+      <w:pPr>
+        <w:pStyle w:val="ListParagraph"/>
+        <w:numPr>
+          <w:ilvl w:val="0"/>
+          <w:numId w:val="1"/>
+        </w:numPr>
+      </w:pPr>
+      <w:proofErr w:type="spellStart"/>
+      <w:r>
+        <w:t>nearestNeighbor</w:t>
+      </w:r>
+      <w:proofErr w:type="spellEnd"/>
+      <w:r>
+        <w:t xml:space="preserve"> calls </w:t>
+      </w:r>
+      <w:r>
+        <w:t>distance</w:t>
+      </w:r>
+      <w:r>
+        <w:t>() to calculate the shortest distance to the next city</w:t>
+      </w:r>
+    </w:p>
+    <w:p>
+      <w:pPr>
+        <w:pStyle w:val="ListParagraph"/>
+        <w:numPr>
+          <w:ilvl w:val="0"/>
+          <w:numId w:val="1"/>
+        </w:numPr>
+      </w:pPr>
+      <w:proofErr w:type="spellStart"/>
+      <w:r>
+        <w:t>nearestNeighbor</w:t>
+      </w:r>
+      <w:proofErr w:type="spellEnd"/>
+      <w:r>
+        <w:t xml:space="preserve">() calls </w:t>
+      </w:r>
+      <w:proofErr w:type="spellStart"/>
+      <w:r>
+        <w:t>checkTime</w:t>
+      </w:r>
+      <w:proofErr w:type="spellEnd"/>
+      <w:r>
+        <w:t>() in case time limit option is selected</w:t>
       </w:r>
     </w:p>
     <w:p>
@@ -843,6 +863,7 @@
         </w:numPr>
       </w:pPr>
       <w:r>
+        <w:lastRenderedPageBreak/>
         <w:t>This is the certificate for our solution, if not valid we don’t get credit</w:t>
       </w:r>
     </w:p>
@@ -856,12 +877,10 @@
       <w:r>
         <w:t>(</w:t>
       </w:r>
-      <w:proofErr w:type="spellStart"/>
       <w:proofErr w:type="gramEnd"/>
       <w:r>
-        <w:t>arrayTSP</w:t>
-      </w:r>
-      <w:proofErr w:type="spellEnd"/>
+        <w:t>vector</w:t>
+      </w:r>
       <w:r>
         <w:t>)</w:t>
       </w:r>
@@ -878,17 +897,16 @@
         <w:rPr>
           <w:b/>
         </w:rPr>
-        <w:lastRenderedPageBreak/>
         <w:t>Input</w:t>
       </w:r>
       <w:r>
         <w:t xml:space="preserve">: </w:t>
       </w:r>
       <w:r>
-        <w:t>array</w:t>
-      </w:r>
-      <w:r>
-        <w:t xml:space="preserve"> of </w:t>
+        <w:t xml:space="preserve">vector </w:t>
+      </w:r>
+      <w:r>
+        <w:t xml:space="preserve">of </w:t>
       </w:r>
       <w:proofErr w:type="spellStart"/>
       <w:r>
@@ -911,7 +929,13 @@
         <w:t>Output</w:t>
       </w:r>
       <w:r>
-        <w:t>:  array that has the  nearest neighbors visited in order of minimum distance, and the last element in the array should contain the length of the tour computed</w:t>
+        <w:t xml:space="preserve">:  </w:t>
+      </w:r>
+      <w:r>
+        <w:t xml:space="preserve">vector </w:t>
+      </w:r>
+      <w:r>
+        <w:t>that has the  nearest neighbors visited in order of minimum distance, and the last element in the array should contain the length of the tour computed</w:t>
       </w:r>
     </w:p>
     <w:p>
@@ -991,8 +1015,6 @@
           <w:u w:val="single"/>
         </w:rPr>
       </w:pPr>
-      <w:bookmarkStart w:id="0" w:name="_GoBack"/>
-      <w:bookmarkEnd w:id="0"/>
     </w:p>
     <w:p>
       <w:pPr>
@@ -1339,59 +1361,16 @@
           <w:rFonts w:ascii="Helvetica" w:hAnsi="Helvetica" w:cs="Helvetica"/>
           <w:color w:val="2D3B45"/>
         </w:rPr>
-        <w:t xml:space="preserve">    </w:t>
-      </w:r>
-      <w:proofErr w:type="spellStart"/>
-      <w:proofErr w:type="gramStart"/>
-      <w:r>
-        <w:rPr>
-          <w:rFonts w:ascii="Helvetica" w:hAnsi="Helvetica" w:cs="Helvetica"/>
-          <w:color w:val="2D3B45"/>
-        </w:rPr>
-        <w:t>mergeSort</w:t>
-      </w:r>
-      <w:proofErr w:type="spellEnd"/>
-      <w:proofErr w:type="gramEnd"/>
-      <w:r>
-        <w:rPr>
-          <w:rFonts w:ascii="Helvetica" w:hAnsi="Helvetica" w:cs="Helvetica"/>
-          <w:color w:val="2D3B45"/>
-        </w:rPr>
-        <w:t xml:space="preserve"> (P) </w:t>
-      </w:r>
-    </w:p>
-    <w:p>
-      <w:pPr>
-        <w:pStyle w:val="NormalWeb"/>
-        <w:shd w:val="clear" w:color="auto" w:fill="FFFFFF"/>
-        <w:spacing w:before="180" w:beforeAutospacing="0" w:after="0" w:afterAutospacing="0"/>
-        <w:rPr>
-          <w:rFonts w:ascii="Helvetica" w:hAnsi="Helvetica" w:cs="Helvetica"/>
-          <w:color w:val="2D3B45"/>
-        </w:rPr>
-      </w:pPr>
-      <w:r>
-        <w:rPr>
-          <w:rFonts w:ascii="Helvetica" w:hAnsi="Helvetica" w:cs="Helvetica"/>
-          <w:color w:val="2D3B45"/>
-        </w:rPr>
-        <w:t xml:space="preserve">    </w:t>
-      </w:r>
-      <w:proofErr w:type="gramStart"/>
-      <w:r>
-        <w:rPr>
-          <w:rFonts w:ascii="Helvetica" w:hAnsi="Helvetica" w:cs="Helvetica"/>
-          <w:color w:val="2D3B45"/>
-        </w:rPr>
-        <w:t>compute</w:t>
-      </w:r>
-      <w:proofErr w:type="gramEnd"/>
-      <w:r>
-        <w:rPr>
-          <w:rFonts w:ascii="Helvetica" w:hAnsi="Helvetica" w:cs="Helvetica"/>
-          <w:color w:val="2D3B45"/>
-        </w:rPr>
-        <w:t xml:space="preserve"> d(</w:t>
+        <w:t xml:space="preserve">  </w:t>
+      </w:r>
+      <w:bookmarkStart w:id="0" w:name="_GoBack"/>
+      <w:bookmarkEnd w:id="0"/>
+      <w:r>
+        <w:rPr>
+          <w:rFonts w:ascii="Helvetica" w:hAnsi="Helvetica" w:cs="Helvetica"/>
+          <w:color w:val="2D3B45"/>
+        </w:rPr>
+        <w:t>compute d(</w:t>
       </w:r>
       <w:proofErr w:type="spellStart"/>
       <w:r>
@@ -1865,7 +1844,6 @@
           <w:b/>
           <w:u w:val="single"/>
         </w:rPr>
-        <w:lastRenderedPageBreak/>
         <w:t>Your “best” tours for the three example instances and the time it took to obtain these tours.  No time limit</w:t>
       </w:r>
     </w:p>

</xml_diff>

<commit_message>
added tables for results
added tables for the 3 test file results & the 7 test files for the competition.
</commit_message>
<xml_diff>
--- a/ProjectReport/Project Group30 Report.docx
+++ b/ProjectReport/Project Group30 Report.docx
@@ -540,7 +540,7 @@
         </w:numPr>
       </w:pPr>
       <w:r>
-        <w:t>User option: Run 180 seconds max vs unlimited</w:t>
+        <w:t>command line argument = text file</w:t>
       </w:r>
     </w:p>
     <w:p>
@@ -552,18 +552,6 @@
         </w:numPr>
       </w:pPr>
       <w:r>
-        <w:t>command line argument = text file</w:t>
-      </w:r>
-    </w:p>
-    <w:p>
-      <w:pPr>
-        <w:pStyle w:val="ListParagraph"/>
-        <w:numPr>
-          <w:ilvl w:val="1"/>
-          <w:numId w:val="1"/>
-        </w:numPr>
-      </w:pPr>
-      <w:r>
         <w:t>Text file will contain</w:t>
       </w:r>
     </w:p>
@@ -626,7 +614,12 @@
         </w:numPr>
       </w:pPr>
       <w:r>
-        <w:t xml:space="preserve">Main calls </w:t>
+        <w:t>Main ca</w:t>
+      </w:r>
+      <w:bookmarkStart w:id="0" w:name="_GoBack"/>
+      <w:bookmarkEnd w:id="0"/>
+      <w:r>
+        <w:t xml:space="preserve">lls </w:t>
       </w:r>
       <w:proofErr w:type="spellStart"/>
       <w:r>
@@ -685,7 +678,10 @@
       </w:r>
       <w:proofErr w:type="spellEnd"/>
       <w:r>
-        <w:t>() in case time limit option is selected</w:t>
+        <w:t xml:space="preserve">() </w:t>
+      </w:r>
+      <w:r>
+        <w:t>for testing of the 180 seconds time limit</w:t>
       </w:r>
     </w:p>
     <w:p>
@@ -863,7 +859,6 @@
         </w:numPr>
       </w:pPr>
       <w:r>
-        <w:lastRenderedPageBreak/>
         <w:t>This is the certificate for our solution, if not valid we don’t get credit</w:t>
       </w:r>
     </w:p>
@@ -871,6 +866,7 @@
       <w:proofErr w:type="spellStart"/>
       <w:proofErr w:type="gramStart"/>
       <w:r>
+        <w:lastRenderedPageBreak/>
         <w:t>nearestNeighbor</w:t>
       </w:r>
       <w:proofErr w:type="spellEnd"/>
@@ -880,6 +876,9 @@
       <w:proofErr w:type="gramEnd"/>
       <w:r>
         <w:t>vector</w:t>
+      </w:r>
+      <w:r>
+        <w:t>, start</w:t>
       </w:r>
       <w:r>
         <w:t>)</w:t>
@@ -913,6 +912,9 @@
         <w:t>structs</w:t>
       </w:r>
       <w:proofErr w:type="spellEnd"/>
+      <w:r>
+        <w:t xml:space="preserve"> &amp; start time for timekeeping</w:t>
+      </w:r>
     </w:p>
     <w:p>
       <w:pPr>
@@ -929,13 +931,33 @@
         <w:t>Output</w:t>
       </w:r>
       <w:r>
-        <w:t xml:space="preserve">:  </w:t>
-      </w:r>
-      <w:r>
-        <w:t xml:space="preserve">vector </w:t>
-      </w:r>
-      <w:r>
-        <w:t>that has the  nearest neighbors visited in order of minimum distance, and the last element in the array should contain the length of the tour computed</w:t>
+        <w:t xml:space="preserve">: </w:t>
+      </w:r>
+      <w:r>
+        <w:t xml:space="preserve"> </w:t>
+      </w:r>
+      <w:proofErr w:type="spellStart"/>
+      <w:r>
+        <w:t>outputfile</w:t>
+      </w:r>
+      <w:proofErr w:type="spellEnd"/>
+      <w:r>
+        <w:t xml:space="preserve"> which contains the order of the </w:t>
+      </w:r>
+      <w:r>
+        <w:t xml:space="preserve">nearest neighbors visited in order of minimum distance, </w:t>
+      </w:r>
+      <w:r>
+        <w:t xml:space="preserve">with the first line in the file </w:t>
+      </w:r>
+      <w:r>
+        <w:t>contain</w:t>
+      </w:r>
+      <w:r>
+        <w:t>ing</w:t>
+      </w:r>
+      <w:r>
+        <w:t xml:space="preserve"> the length of the tour computed</w:t>
       </w:r>
     </w:p>
     <w:p>
@@ -1363,14 +1385,21 @@
         </w:rPr>
         <w:t xml:space="preserve">  </w:t>
       </w:r>
-      <w:bookmarkStart w:id="0" w:name="_GoBack"/>
-      <w:bookmarkEnd w:id="0"/>
-      <w:r>
-        <w:rPr>
-          <w:rFonts w:ascii="Helvetica" w:hAnsi="Helvetica" w:cs="Helvetica"/>
-          <w:color w:val="2D3B45"/>
-        </w:rPr>
-        <w:t>compute d(</w:t>
+      <w:proofErr w:type="gramStart"/>
+      <w:r>
+        <w:rPr>
+          <w:rFonts w:ascii="Helvetica" w:hAnsi="Helvetica" w:cs="Helvetica"/>
+          <w:color w:val="2D3B45"/>
+        </w:rPr>
+        <w:t>compute</w:t>
+      </w:r>
+      <w:proofErr w:type="gramEnd"/>
+      <w:r>
+        <w:rPr>
+          <w:rFonts w:ascii="Helvetica" w:hAnsi="Helvetica" w:cs="Helvetica"/>
+          <w:color w:val="2D3B45"/>
+        </w:rPr>
+        <w:t xml:space="preserve"> d(</w:t>
       </w:r>
       <w:proofErr w:type="spellStart"/>
       <w:r>
@@ -1844,9 +1873,289 @@
           <w:b/>
           <w:u w:val="single"/>
         </w:rPr>
+        <w:lastRenderedPageBreak/>
         <w:t>Your “best” tours for the three example instances and the time it took to obtain these tours.  No time limit</w:t>
       </w:r>
     </w:p>
+    <w:tbl>
+      <w:tblPr>
+        <w:tblStyle w:val="TableGrid"/>
+        <w:tblW w:w="0" w:type="auto"/>
+        <w:tblLook w:val="04A0" w:firstRow="1" w:lastRow="0" w:firstColumn="1" w:lastColumn="0" w:noHBand="0" w:noVBand="1"/>
+      </w:tblPr>
+      <w:tblGrid>
+        <w:gridCol w:w="2337"/>
+        <w:gridCol w:w="2337"/>
+        <w:gridCol w:w="2337"/>
+      </w:tblGrid>
+      <w:tr>
+        <w:tc>
+          <w:tcPr>
+            <w:tcW w:w="2337" w:type="dxa"/>
+          </w:tcPr>
+          <w:p>
+            <w:pPr>
+              <w:rPr>
+                <w:rFonts w:eastAsiaTheme="minorEastAsia"/>
+                <w:b/>
+              </w:rPr>
+            </w:pPr>
+            <w:proofErr w:type="spellStart"/>
+            <w:r>
+              <w:rPr>
+                <w:rFonts w:eastAsiaTheme="minorEastAsia"/>
+                <w:b/>
+              </w:rPr>
+              <w:t>Inputfile</w:t>
+            </w:r>
+            <w:proofErr w:type="spellEnd"/>
+            <w:r>
+              <w:rPr>
+                <w:rFonts w:eastAsiaTheme="minorEastAsia"/>
+                <w:b/>
+              </w:rPr>
+              <w:t xml:space="preserve"> name</w:t>
+            </w:r>
+          </w:p>
+        </w:tc>
+        <w:tc>
+          <w:tcPr>
+            <w:tcW w:w="2337" w:type="dxa"/>
+          </w:tcPr>
+          <w:p>
+            <w:pPr>
+              <w:rPr>
+                <w:rFonts w:eastAsiaTheme="minorEastAsia"/>
+                <w:b/>
+              </w:rPr>
+            </w:pPr>
+            <w:r>
+              <w:rPr>
+                <w:rFonts w:eastAsiaTheme="minorEastAsia"/>
+                <w:b/>
+              </w:rPr>
+              <w:t>Best tour distance</w:t>
+            </w:r>
+          </w:p>
+        </w:tc>
+        <w:tc>
+          <w:tcPr>
+            <w:tcW w:w="2337" w:type="dxa"/>
+          </w:tcPr>
+          <w:p>
+            <w:pPr>
+              <w:rPr>
+                <w:rFonts w:eastAsiaTheme="minorEastAsia"/>
+                <w:b/>
+              </w:rPr>
+            </w:pPr>
+            <w:r>
+              <w:rPr>
+                <w:rFonts w:eastAsiaTheme="minorEastAsia"/>
+                <w:b/>
+              </w:rPr>
+              <w:t>Optimum provided</w:t>
+            </w:r>
+          </w:p>
+        </w:tc>
+      </w:tr>
+      <w:tr>
+        <w:tc>
+          <w:tcPr>
+            <w:tcW w:w="2337" w:type="dxa"/>
+          </w:tcPr>
+          <w:p>
+            <w:pPr>
+              <w:rPr>
+                <w:rFonts w:eastAsiaTheme="minorEastAsia"/>
+              </w:rPr>
+            </w:pPr>
+            <w:r>
+              <w:rPr>
+                <w:rFonts w:eastAsiaTheme="minorEastAsia"/>
+              </w:rPr>
+              <w:t>t</w:t>
+            </w:r>
+            <w:r>
+              <w:rPr>
+                <w:rFonts w:eastAsiaTheme="minorEastAsia"/>
+              </w:rPr>
+              <w:t>sp_example_1.txt</w:t>
+            </w:r>
+          </w:p>
+        </w:tc>
+        <w:tc>
+          <w:tcPr>
+            <w:tcW w:w="2337" w:type="dxa"/>
+          </w:tcPr>
+          <w:p>
+            <w:pPr>
+              <w:rPr>
+                <w:rFonts w:eastAsiaTheme="minorEastAsia"/>
+              </w:rPr>
+            </w:pPr>
+          </w:p>
+        </w:tc>
+        <w:tc>
+          <w:tcPr>
+            <w:tcW w:w="2337" w:type="dxa"/>
+          </w:tcPr>
+          <w:p>
+            <w:pPr>
+              <w:rPr>
+                <w:rFonts w:eastAsiaTheme="minorEastAsia"/>
+              </w:rPr>
+            </w:pPr>
+            <w:r>
+              <w:rPr>
+                <w:rFonts w:eastAsiaTheme="minorEastAsia"/>
+              </w:rPr>
+              <w:t>108159</w:t>
+            </w:r>
+          </w:p>
+        </w:tc>
+      </w:tr>
+      <w:tr>
+        <w:tc>
+          <w:tcPr>
+            <w:tcW w:w="2337" w:type="dxa"/>
+          </w:tcPr>
+          <w:p>
+            <w:pPr>
+              <w:rPr>
+                <w:rFonts w:eastAsiaTheme="minorEastAsia"/>
+              </w:rPr>
+            </w:pPr>
+            <w:r>
+              <w:rPr>
+                <w:rFonts w:eastAsiaTheme="minorEastAsia"/>
+              </w:rPr>
+              <w:t>t</w:t>
+            </w:r>
+            <w:r>
+              <w:rPr>
+                <w:rFonts w:eastAsiaTheme="minorEastAsia"/>
+              </w:rPr>
+              <w:t>sp_example_</w:t>
+            </w:r>
+            <w:r>
+              <w:rPr>
+                <w:rFonts w:eastAsiaTheme="minorEastAsia"/>
+              </w:rPr>
+              <w:t>2</w:t>
+            </w:r>
+            <w:r>
+              <w:rPr>
+                <w:rFonts w:eastAsiaTheme="minorEastAsia"/>
+              </w:rPr>
+              <w:t>.txt</w:t>
+            </w:r>
+          </w:p>
+        </w:tc>
+        <w:tc>
+          <w:tcPr>
+            <w:tcW w:w="2337" w:type="dxa"/>
+          </w:tcPr>
+          <w:p>
+            <w:pPr>
+              <w:rPr>
+                <w:rFonts w:eastAsiaTheme="minorEastAsia"/>
+                <w:b/>
+                <w:u w:val="single"/>
+              </w:rPr>
+            </w:pPr>
+          </w:p>
+        </w:tc>
+        <w:tc>
+          <w:tcPr>
+            <w:tcW w:w="2337" w:type="dxa"/>
+          </w:tcPr>
+          <w:p>
+            <w:pPr>
+              <w:rPr>
+                <w:rFonts w:eastAsiaTheme="minorEastAsia"/>
+              </w:rPr>
+            </w:pPr>
+            <w:r>
+              <w:rPr>
+                <w:rFonts w:eastAsiaTheme="minorEastAsia"/>
+              </w:rPr>
+              <w:t>2579</w:t>
+            </w:r>
+          </w:p>
+        </w:tc>
+      </w:tr>
+      <w:tr>
+        <w:tc>
+          <w:tcPr>
+            <w:tcW w:w="2337" w:type="dxa"/>
+          </w:tcPr>
+          <w:p>
+            <w:pPr>
+              <w:rPr>
+                <w:rFonts w:eastAsiaTheme="minorEastAsia"/>
+              </w:rPr>
+            </w:pPr>
+            <w:r>
+              <w:rPr>
+                <w:rFonts w:eastAsiaTheme="minorEastAsia"/>
+              </w:rPr>
+              <w:t>t</w:t>
+            </w:r>
+            <w:r>
+              <w:rPr>
+                <w:rFonts w:eastAsiaTheme="minorEastAsia"/>
+              </w:rPr>
+              <w:t>sp_example_</w:t>
+            </w:r>
+            <w:r>
+              <w:rPr>
+                <w:rFonts w:eastAsiaTheme="minorEastAsia"/>
+              </w:rPr>
+              <w:t>3</w:t>
+            </w:r>
+            <w:r>
+              <w:rPr>
+                <w:rFonts w:eastAsiaTheme="minorEastAsia"/>
+              </w:rPr>
+              <w:t>.txt</w:t>
+            </w:r>
+          </w:p>
+        </w:tc>
+        <w:tc>
+          <w:tcPr>
+            <w:tcW w:w="2337" w:type="dxa"/>
+          </w:tcPr>
+          <w:p>
+            <w:pPr>
+              <w:rPr>
+                <w:rFonts w:eastAsiaTheme="minorEastAsia"/>
+                <w:b/>
+                <w:u w:val="single"/>
+              </w:rPr>
+            </w:pPr>
+          </w:p>
+        </w:tc>
+        <w:tc>
+          <w:tcPr>
+            <w:tcW w:w="2337" w:type="dxa"/>
+          </w:tcPr>
+          <w:p>
+            <w:pPr>
+              <w:rPr>
+                <w:rFonts w:eastAsiaTheme="minorEastAsia"/>
+              </w:rPr>
+            </w:pPr>
+            <w:r>
+              <w:rPr>
+                <w:rFonts w:eastAsiaTheme="minorEastAsia"/>
+              </w:rPr>
+              <w:t>1573084</w:t>
+            </w:r>
+          </w:p>
+        </w:tc>
+      </w:tr>
+    </w:tbl>
     <w:p>
       <w:pPr>
         <w:rPr>
@@ -1874,6 +2183,416 @@
         <w:t>Your best solutions for the competition test instances. Time limit 3 minutes and unlimited time.</w:t>
       </w:r>
     </w:p>
+    <w:tbl>
+      <w:tblPr>
+        <w:tblStyle w:val="TableGrid"/>
+        <w:tblW w:w="0" w:type="auto"/>
+        <w:tblLook w:val="04A0" w:firstRow="1" w:lastRow="0" w:firstColumn="1" w:lastColumn="0" w:noHBand="0" w:noVBand="1"/>
+      </w:tblPr>
+      <w:tblGrid>
+        <w:gridCol w:w="2337"/>
+        <w:gridCol w:w="2337"/>
+        <w:gridCol w:w="2337"/>
+      </w:tblGrid>
+      <w:tr>
+        <w:tc>
+          <w:tcPr>
+            <w:tcW w:w="2337" w:type="dxa"/>
+          </w:tcPr>
+          <w:p>
+            <w:pPr>
+              <w:rPr>
+                <w:rFonts w:eastAsiaTheme="minorEastAsia"/>
+                <w:b/>
+              </w:rPr>
+            </w:pPr>
+            <w:proofErr w:type="spellStart"/>
+            <w:r>
+              <w:rPr>
+                <w:rFonts w:eastAsiaTheme="minorEastAsia"/>
+                <w:b/>
+              </w:rPr>
+              <w:t>Inputfile</w:t>
+            </w:r>
+            <w:proofErr w:type="spellEnd"/>
+            <w:r>
+              <w:rPr>
+                <w:rFonts w:eastAsiaTheme="minorEastAsia"/>
+                <w:b/>
+              </w:rPr>
+              <w:t xml:space="preserve"> name</w:t>
+            </w:r>
+          </w:p>
+        </w:tc>
+        <w:tc>
+          <w:tcPr>
+            <w:tcW w:w="2337" w:type="dxa"/>
+          </w:tcPr>
+          <w:p>
+            <w:pPr>
+              <w:rPr>
+                <w:rFonts w:eastAsiaTheme="minorEastAsia"/>
+                <w:b/>
+              </w:rPr>
+            </w:pPr>
+            <w:r>
+              <w:rPr>
+                <w:rFonts w:eastAsiaTheme="minorEastAsia"/>
+                <w:b/>
+              </w:rPr>
+              <w:t>Best tour distance</w:t>
+            </w:r>
+            <w:r>
+              <w:rPr>
+                <w:rFonts w:eastAsiaTheme="minorEastAsia"/>
+                <w:b/>
+              </w:rPr>
+              <w:t xml:space="preserve"> 3 minutes</w:t>
+            </w:r>
+          </w:p>
+        </w:tc>
+        <w:tc>
+          <w:tcPr>
+            <w:tcW w:w="2337" w:type="dxa"/>
+          </w:tcPr>
+          <w:p>
+            <w:pPr>
+              <w:rPr>
+                <w:rFonts w:eastAsiaTheme="minorEastAsia"/>
+                <w:b/>
+              </w:rPr>
+            </w:pPr>
+            <w:r>
+              <w:rPr>
+                <w:rFonts w:eastAsiaTheme="minorEastAsia"/>
+                <w:b/>
+              </w:rPr>
+              <w:t>Best tour distance unlimited</w:t>
+            </w:r>
+          </w:p>
+        </w:tc>
+      </w:tr>
+      <w:tr>
+        <w:tc>
+          <w:tcPr>
+            <w:tcW w:w="2337" w:type="dxa"/>
+          </w:tcPr>
+          <w:p>
+            <w:pPr>
+              <w:rPr>
+                <w:rFonts w:eastAsiaTheme="minorEastAsia"/>
+              </w:rPr>
+            </w:pPr>
+            <w:r>
+              <w:rPr>
+                <w:rFonts w:eastAsiaTheme="minorEastAsia"/>
+              </w:rPr>
+              <w:t>1</w:t>
+            </w:r>
+          </w:p>
+        </w:tc>
+        <w:tc>
+          <w:tcPr>
+            <w:tcW w:w="2337" w:type="dxa"/>
+          </w:tcPr>
+          <w:p>
+            <w:pPr>
+              <w:rPr>
+                <w:rFonts w:eastAsiaTheme="minorEastAsia"/>
+              </w:rPr>
+            </w:pPr>
+          </w:p>
+        </w:tc>
+        <w:tc>
+          <w:tcPr>
+            <w:tcW w:w="2337" w:type="dxa"/>
+          </w:tcPr>
+          <w:p>
+            <w:pPr>
+              <w:rPr>
+                <w:rFonts w:eastAsiaTheme="minorEastAsia"/>
+              </w:rPr>
+            </w:pPr>
+          </w:p>
+        </w:tc>
+      </w:tr>
+      <w:tr>
+        <w:tc>
+          <w:tcPr>
+            <w:tcW w:w="2337" w:type="dxa"/>
+          </w:tcPr>
+          <w:p>
+            <w:pPr>
+              <w:rPr>
+                <w:rFonts w:eastAsiaTheme="minorEastAsia"/>
+              </w:rPr>
+            </w:pPr>
+            <w:r>
+              <w:rPr>
+                <w:rFonts w:eastAsiaTheme="minorEastAsia"/>
+              </w:rPr>
+              <w:t>2</w:t>
+            </w:r>
+          </w:p>
+        </w:tc>
+        <w:tc>
+          <w:tcPr>
+            <w:tcW w:w="2337" w:type="dxa"/>
+          </w:tcPr>
+          <w:p>
+            <w:pPr>
+              <w:rPr>
+                <w:rFonts w:eastAsiaTheme="minorEastAsia"/>
+                <w:b/>
+                <w:u w:val="single"/>
+              </w:rPr>
+            </w:pPr>
+          </w:p>
+        </w:tc>
+        <w:tc>
+          <w:tcPr>
+            <w:tcW w:w="2337" w:type="dxa"/>
+          </w:tcPr>
+          <w:p>
+            <w:pPr>
+              <w:rPr>
+                <w:rFonts w:eastAsiaTheme="minorEastAsia"/>
+              </w:rPr>
+            </w:pPr>
+          </w:p>
+        </w:tc>
+      </w:tr>
+      <w:tr>
+        <w:tc>
+          <w:tcPr>
+            <w:tcW w:w="2337" w:type="dxa"/>
+          </w:tcPr>
+          <w:p>
+            <w:pPr>
+              <w:rPr>
+                <w:rFonts w:eastAsiaTheme="minorEastAsia"/>
+              </w:rPr>
+            </w:pPr>
+            <w:r>
+              <w:rPr>
+                <w:rFonts w:eastAsiaTheme="minorEastAsia"/>
+              </w:rPr>
+              <w:t>3</w:t>
+            </w:r>
+          </w:p>
+        </w:tc>
+        <w:tc>
+          <w:tcPr>
+            <w:tcW w:w="2337" w:type="dxa"/>
+          </w:tcPr>
+          <w:p>
+            <w:pPr>
+              <w:rPr>
+                <w:rFonts w:eastAsiaTheme="minorEastAsia"/>
+                <w:b/>
+                <w:u w:val="single"/>
+              </w:rPr>
+            </w:pPr>
+          </w:p>
+        </w:tc>
+        <w:tc>
+          <w:tcPr>
+            <w:tcW w:w="2337" w:type="dxa"/>
+          </w:tcPr>
+          <w:p>
+            <w:pPr>
+              <w:rPr>
+                <w:rFonts w:eastAsiaTheme="minorEastAsia"/>
+              </w:rPr>
+            </w:pPr>
+          </w:p>
+        </w:tc>
+      </w:tr>
+      <w:tr>
+        <w:tc>
+          <w:tcPr>
+            <w:tcW w:w="2337" w:type="dxa"/>
+          </w:tcPr>
+          <w:p>
+            <w:pPr>
+              <w:rPr>
+                <w:rFonts w:eastAsiaTheme="minorEastAsia"/>
+              </w:rPr>
+            </w:pPr>
+            <w:r>
+              <w:rPr>
+                <w:rFonts w:eastAsiaTheme="minorEastAsia"/>
+              </w:rPr>
+              <w:t>4</w:t>
+            </w:r>
+          </w:p>
+        </w:tc>
+        <w:tc>
+          <w:tcPr>
+            <w:tcW w:w="2337" w:type="dxa"/>
+          </w:tcPr>
+          <w:p>
+            <w:pPr>
+              <w:rPr>
+                <w:rFonts w:eastAsiaTheme="minorEastAsia"/>
+                <w:b/>
+                <w:u w:val="single"/>
+              </w:rPr>
+            </w:pPr>
+          </w:p>
+        </w:tc>
+        <w:tc>
+          <w:tcPr>
+            <w:tcW w:w="2337" w:type="dxa"/>
+          </w:tcPr>
+          <w:p>
+            <w:pPr>
+              <w:rPr>
+                <w:rFonts w:eastAsiaTheme="minorEastAsia"/>
+              </w:rPr>
+            </w:pPr>
+          </w:p>
+        </w:tc>
+      </w:tr>
+      <w:tr>
+        <w:tc>
+          <w:tcPr>
+            <w:tcW w:w="2337" w:type="dxa"/>
+          </w:tcPr>
+          <w:p>
+            <w:pPr>
+              <w:rPr>
+                <w:rFonts w:eastAsiaTheme="minorEastAsia"/>
+              </w:rPr>
+            </w:pPr>
+            <w:r>
+              <w:rPr>
+                <w:rFonts w:eastAsiaTheme="minorEastAsia"/>
+              </w:rPr>
+              <w:t>5</w:t>
+            </w:r>
+          </w:p>
+        </w:tc>
+        <w:tc>
+          <w:tcPr>
+            <w:tcW w:w="2337" w:type="dxa"/>
+          </w:tcPr>
+          <w:p>
+            <w:pPr>
+              <w:rPr>
+                <w:rFonts w:eastAsiaTheme="minorEastAsia"/>
+                <w:b/>
+                <w:u w:val="single"/>
+              </w:rPr>
+            </w:pPr>
+          </w:p>
+        </w:tc>
+        <w:tc>
+          <w:tcPr>
+            <w:tcW w:w="2337" w:type="dxa"/>
+          </w:tcPr>
+          <w:p>
+            <w:pPr>
+              <w:rPr>
+                <w:rFonts w:eastAsiaTheme="minorEastAsia"/>
+              </w:rPr>
+            </w:pPr>
+          </w:p>
+        </w:tc>
+      </w:tr>
+      <w:tr>
+        <w:tc>
+          <w:tcPr>
+            <w:tcW w:w="2337" w:type="dxa"/>
+          </w:tcPr>
+          <w:p>
+            <w:pPr>
+              <w:rPr>
+                <w:rFonts w:eastAsiaTheme="minorEastAsia"/>
+              </w:rPr>
+            </w:pPr>
+            <w:r>
+              <w:rPr>
+                <w:rFonts w:eastAsiaTheme="minorEastAsia"/>
+              </w:rPr>
+              <w:t>6</w:t>
+            </w:r>
+          </w:p>
+        </w:tc>
+        <w:tc>
+          <w:tcPr>
+            <w:tcW w:w="2337" w:type="dxa"/>
+          </w:tcPr>
+          <w:p>
+            <w:pPr>
+              <w:rPr>
+                <w:rFonts w:eastAsiaTheme="minorEastAsia"/>
+                <w:b/>
+                <w:u w:val="single"/>
+              </w:rPr>
+            </w:pPr>
+          </w:p>
+        </w:tc>
+        <w:tc>
+          <w:tcPr>
+            <w:tcW w:w="2337" w:type="dxa"/>
+          </w:tcPr>
+          <w:p>
+            <w:pPr>
+              <w:rPr>
+                <w:rFonts w:eastAsiaTheme="minorEastAsia"/>
+              </w:rPr>
+            </w:pPr>
+          </w:p>
+        </w:tc>
+      </w:tr>
+      <w:tr>
+        <w:tc>
+          <w:tcPr>
+            <w:tcW w:w="2337" w:type="dxa"/>
+          </w:tcPr>
+          <w:p>
+            <w:pPr>
+              <w:rPr>
+                <w:rFonts w:eastAsiaTheme="minorEastAsia"/>
+              </w:rPr>
+            </w:pPr>
+            <w:r>
+              <w:rPr>
+                <w:rFonts w:eastAsiaTheme="minorEastAsia"/>
+              </w:rPr>
+              <w:t>7</w:t>
+            </w:r>
+          </w:p>
+        </w:tc>
+        <w:tc>
+          <w:tcPr>
+            <w:tcW w:w="2337" w:type="dxa"/>
+          </w:tcPr>
+          <w:p>
+            <w:pPr>
+              <w:rPr>
+                <w:rFonts w:eastAsiaTheme="minorEastAsia"/>
+                <w:b/>
+                <w:u w:val="single"/>
+              </w:rPr>
+            </w:pPr>
+          </w:p>
+        </w:tc>
+        <w:tc>
+          <w:tcPr>
+            <w:tcW w:w="2337" w:type="dxa"/>
+          </w:tcPr>
+          <w:p>
+            <w:pPr>
+              <w:rPr>
+                <w:rFonts w:eastAsiaTheme="minorEastAsia"/>
+              </w:rPr>
+            </w:pPr>
+          </w:p>
+        </w:tc>
+      </w:tr>
+    </w:tbl>
     <w:p>
       <w:pPr>
         <w:rPr>
@@ -2459,6 +3178,119 @@
       </w:rPr>
     </w:lvl>
   </w:abstractNum>
+  <w:abstractNum w:abstractNumId="5" w15:restartNumberingAfterBreak="0">
+    <w:nsid w:val="79CA11C9"/>
+    <w:multiLevelType w:val="hybridMultilevel"/>
+    <w:tmpl w:val="F940D35E"/>
+    <w:lvl w:ilvl="0" w:tplc="04090001">
+      <w:start w:val="1"/>
+      <w:numFmt w:val="bullet"/>
+      <w:lvlText w:val=""/>
+      <w:lvlJc w:val="left"/>
+      <w:pPr>
+        <w:ind w:left="720" w:hanging="360"/>
+      </w:pPr>
+      <w:rPr>
+        <w:rFonts w:ascii="Symbol" w:hAnsi="Symbol" w:hint="default"/>
+      </w:rPr>
+    </w:lvl>
+    <w:lvl w:ilvl="1" w:tplc="04090003" w:tentative="1">
+      <w:start w:val="1"/>
+      <w:numFmt w:val="bullet"/>
+      <w:lvlText w:val="o"/>
+      <w:lvlJc w:val="left"/>
+      <w:pPr>
+        <w:ind w:left="1440" w:hanging="360"/>
+      </w:pPr>
+      <w:rPr>
+        <w:rFonts w:ascii="Courier New" w:hAnsi="Courier New" w:cs="Courier New" w:hint="default"/>
+      </w:rPr>
+    </w:lvl>
+    <w:lvl w:ilvl="2" w:tplc="04090005" w:tentative="1">
+      <w:start w:val="1"/>
+      <w:numFmt w:val="bullet"/>
+      <w:lvlText w:val=""/>
+      <w:lvlJc w:val="left"/>
+      <w:pPr>
+        <w:ind w:left="2160" w:hanging="360"/>
+      </w:pPr>
+      <w:rPr>
+        <w:rFonts w:ascii="Wingdings" w:hAnsi="Wingdings" w:hint="default"/>
+      </w:rPr>
+    </w:lvl>
+    <w:lvl w:ilvl="3" w:tplc="04090001" w:tentative="1">
+      <w:start w:val="1"/>
+      <w:numFmt w:val="bullet"/>
+      <w:lvlText w:val=""/>
+      <w:lvlJc w:val="left"/>
+      <w:pPr>
+        <w:ind w:left="2880" w:hanging="360"/>
+      </w:pPr>
+      <w:rPr>
+        <w:rFonts w:ascii="Symbol" w:hAnsi="Symbol" w:hint="default"/>
+      </w:rPr>
+    </w:lvl>
+    <w:lvl w:ilvl="4" w:tplc="04090003" w:tentative="1">
+      <w:start w:val="1"/>
+      <w:numFmt w:val="bullet"/>
+      <w:lvlText w:val="o"/>
+      <w:lvlJc w:val="left"/>
+      <w:pPr>
+        <w:ind w:left="3600" w:hanging="360"/>
+      </w:pPr>
+      <w:rPr>
+        <w:rFonts w:ascii="Courier New" w:hAnsi="Courier New" w:cs="Courier New" w:hint="default"/>
+      </w:rPr>
+    </w:lvl>
+    <w:lvl w:ilvl="5" w:tplc="04090005" w:tentative="1">
+      <w:start w:val="1"/>
+      <w:numFmt w:val="bullet"/>
+      <w:lvlText w:val=""/>
+      <w:lvlJc w:val="left"/>
+      <w:pPr>
+        <w:ind w:left="4320" w:hanging="360"/>
+      </w:pPr>
+      <w:rPr>
+        <w:rFonts w:ascii="Wingdings" w:hAnsi="Wingdings" w:hint="default"/>
+      </w:rPr>
+    </w:lvl>
+    <w:lvl w:ilvl="6" w:tplc="04090001" w:tentative="1">
+      <w:start w:val="1"/>
+      <w:numFmt w:val="bullet"/>
+      <w:lvlText w:val=""/>
+      <w:lvlJc w:val="left"/>
+      <w:pPr>
+        <w:ind w:left="5040" w:hanging="360"/>
+      </w:pPr>
+      <w:rPr>
+        <w:rFonts w:ascii="Symbol" w:hAnsi="Symbol" w:hint="default"/>
+      </w:rPr>
+    </w:lvl>
+    <w:lvl w:ilvl="7" w:tplc="04090003" w:tentative="1">
+      <w:start w:val="1"/>
+      <w:numFmt w:val="bullet"/>
+      <w:lvlText w:val="o"/>
+      <w:lvlJc w:val="left"/>
+      <w:pPr>
+        <w:ind w:left="5760" w:hanging="360"/>
+      </w:pPr>
+      <w:rPr>
+        <w:rFonts w:ascii="Courier New" w:hAnsi="Courier New" w:cs="Courier New" w:hint="default"/>
+      </w:rPr>
+    </w:lvl>
+    <w:lvl w:ilvl="8" w:tplc="04090005" w:tentative="1">
+      <w:start w:val="1"/>
+      <w:numFmt w:val="bullet"/>
+      <w:lvlText w:val=""/>
+      <w:lvlJc w:val="left"/>
+      <w:pPr>
+        <w:ind w:left="6480" w:hanging="360"/>
+      </w:pPr>
+      <w:rPr>
+        <w:rFonts w:ascii="Wingdings" w:hAnsi="Wingdings" w:hint="default"/>
+      </w:rPr>
+    </w:lvl>
+  </w:abstractNum>
   <w:num w:numId="1">
     <w:abstractNumId w:val="4"/>
   </w:num>
@@ -2473,6 +3305,9 @@
   </w:num>
   <w:num w:numId="5">
     <w:abstractNumId w:val="3"/>
+  </w:num>
+  <w:num w:numId="6">
+    <w:abstractNumId w:val="5"/>
   </w:num>
 </w:numbering>
 </file>
@@ -2936,6 +3771,25 @@
       <w:iCs/>
     </w:rPr>
   </w:style>
+  <w:style w:type="table" w:styleId="TableGrid">
+    <w:name w:val="Table Grid"/>
+    <w:basedOn w:val="TableNormal"/>
+    <w:uiPriority w:val="39"/>
+    <w:rsid w:val="00D03D9A"/>
+    <w:pPr>
+      <w:spacing w:after="0" w:line="240" w:lineRule="auto"/>
+    </w:pPr>
+    <w:tblPr>
+      <w:tblBorders>
+        <w:top w:val="single" w:sz="4" w:space="0" w:color="auto"/>
+        <w:left w:val="single" w:sz="4" w:space="0" w:color="auto"/>
+        <w:bottom w:val="single" w:sz="4" w:space="0" w:color="auto"/>
+        <w:right w:val="single" w:sz="4" w:space="0" w:color="auto"/>
+        <w:insideH w:val="single" w:sz="4" w:space="0" w:color="auto"/>
+        <w:insideV w:val="single" w:sz="4" w:space="0" w:color="auto"/>
+      </w:tblBorders>
+    </w:tblPr>
+  </w:style>
 </w:styles>
 </file>
 

</xml_diff>

<commit_message>
Updated w/ latest details
Adding details as we work on the algorithm for the final project report
</commit_message>
<xml_diff>
--- a/ProjectReport/Project Group30 Report.docx
+++ b/ProjectReport/Project Group30 Report.docx
@@ -614,12 +614,7 @@
         </w:numPr>
       </w:pPr>
       <w:r>
-        <w:t>Main ca</w:t>
-      </w:r>
-      <w:bookmarkStart w:id="0" w:name="_GoBack"/>
-      <w:bookmarkEnd w:id="0"/>
-      <w:r>
-        <w:t xml:space="preserve">lls </w:t>
+        <w:t xml:space="preserve">Main calls </w:t>
       </w:r>
       <w:proofErr w:type="spellStart"/>
       <w:r>
@@ -1033,848 +1028,13 @@
         <w:spacing w:after="200" w:line="276" w:lineRule="auto"/>
         <w:rPr>
           <w:rFonts w:eastAsiaTheme="minorEastAsia"/>
-          <w:b/>
-          <w:u w:val="single"/>
-        </w:rPr>
-      </w:pPr>
-    </w:p>
-    <w:p>
-      <w:pPr>
-        <w:spacing w:after="200" w:line="276" w:lineRule="auto"/>
-        <w:rPr>
-          <w:rFonts w:eastAsiaTheme="minorEastAsia"/>
-          <w:b/>
-          <w:u w:val="single"/>
-        </w:rPr>
-      </w:pPr>
-      <w:r>
-        <w:rPr>
-          <w:rFonts w:eastAsiaTheme="minorEastAsia"/>
-          <w:b/>
-          <w:u w:val="single"/>
-        </w:rPr>
-        <w:t>Pseudo code</w:t>
-      </w:r>
-    </w:p>
-    <w:p>
-      <w:pPr>
-        <w:pStyle w:val="NormalWeb"/>
-        <w:shd w:val="clear" w:color="auto" w:fill="FFFFFF"/>
-        <w:spacing w:before="180" w:beforeAutospacing="0" w:after="0" w:afterAutospacing="0"/>
-        <w:rPr>
-          <w:rFonts w:ascii="Helvetica" w:hAnsi="Helvetica" w:cs="Helvetica"/>
-          <w:color w:val="2D3B45"/>
-        </w:rPr>
-      </w:pPr>
-      <w:r>
-        <w:rPr>
-          <w:rFonts w:ascii="Helvetica" w:hAnsi="Helvetica" w:cs="Helvetica"/>
-          <w:color w:val="2D3B45"/>
-        </w:rPr>
-        <w:t>Input: a set of </w:t>
-      </w:r>
-      <w:r>
-        <w:rPr>
-          <w:rStyle w:val="Emphasis"/>
-          <w:rFonts w:ascii="Helvetica" w:hAnsi="Helvetica" w:cs="Helvetica"/>
-          <w:color w:val="2D3B45"/>
-        </w:rPr>
-        <w:t>n </w:t>
-      </w:r>
-      <w:r>
-        <w:rPr>
-          <w:rFonts w:ascii="Helvetica" w:hAnsi="Helvetica" w:cs="Helvetica"/>
-          <w:color w:val="2D3B45"/>
-        </w:rPr>
-        <w:t>points in </w:t>
-      </w:r>
-      <w:r>
-        <w:rPr>
-          <w:rStyle w:val="Emphasis"/>
-          <w:rFonts w:ascii="Helvetica" w:hAnsi="Helvetica" w:cs="Helvetica"/>
-          <w:color w:val="2D3B45"/>
-        </w:rPr>
-        <w:t>d</w:t>
-      </w:r>
-      <w:proofErr w:type="gramStart"/>
-      <w:r>
-        <w:rPr>
-          <w:rStyle w:val="Emphasis"/>
-          <w:rFonts w:ascii="Helvetica" w:hAnsi="Helvetica" w:cs="Helvetica"/>
-          <w:color w:val="2D3B45"/>
-        </w:rPr>
-        <w:t> </w:t>
-      </w:r>
-      <w:r>
-        <w:rPr>
-          <w:rFonts w:ascii="Helvetica" w:hAnsi="Helvetica" w:cs="Helvetica"/>
-          <w:color w:val="2D3B45"/>
-        </w:rPr>
-        <w:t> distance</w:t>
-      </w:r>
-      <w:proofErr w:type="gramEnd"/>
-    </w:p>
-    <w:p>
-      <w:pPr>
-        <w:pStyle w:val="NormalWeb"/>
-        <w:shd w:val="clear" w:color="auto" w:fill="FFFFFF"/>
-        <w:spacing w:before="180" w:beforeAutospacing="0" w:after="180" w:afterAutospacing="0"/>
-        <w:rPr>
-          <w:rFonts w:ascii="Helvetica" w:hAnsi="Helvetica" w:cs="Helvetica"/>
-          <w:color w:val="2D3B45"/>
-        </w:rPr>
-      </w:pPr>
-      <w:r>
-        <w:rPr>
-          <w:rFonts w:ascii="Helvetica" w:hAnsi="Helvetica" w:cs="Helvetica"/>
-          <w:color w:val="2D3B45"/>
-        </w:rPr>
-        <w:t>    P</w:t>
-      </w:r>
-      <w:proofErr w:type="gramStart"/>
-      <w:r>
-        <w:rPr>
-          <w:rFonts w:ascii="Helvetica" w:hAnsi="Helvetica" w:cs="Helvetica"/>
-          <w:color w:val="2D3B45"/>
-        </w:rPr>
-        <w:t>={</w:t>
-      </w:r>
-      <w:proofErr w:type="gramEnd"/>
-      <w:r>
-        <w:rPr>
-          <w:rFonts w:ascii="Helvetica" w:hAnsi="Helvetica" w:cs="Helvetica"/>
-          <w:color w:val="2D3B45"/>
-        </w:rPr>
-        <w:t>p1, p1, ....</w:t>
-      </w:r>
-      <w:proofErr w:type="spellStart"/>
-      <w:r>
-        <w:rPr>
-          <w:rFonts w:ascii="Helvetica" w:hAnsi="Helvetica" w:cs="Helvetica"/>
-          <w:color w:val="2D3B45"/>
-        </w:rPr>
-        <w:t>pn</w:t>
-      </w:r>
-      <w:proofErr w:type="spellEnd"/>
-      <w:r>
-        <w:rPr>
-          <w:rFonts w:ascii="Helvetica" w:hAnsi="Helvetica" w:cs="Helvetica"/>
-          <w:color w:val="2D3B45"/>
-        </w:rPr>
-        <w:t>}</w:t>
-      </w:r>
-    </w:p>
-    <w:p>
-      <w:pPr>
-        <w:pStyle w:val="NormalWeb"/>
-        <w:shd w:val="clear" w:color="auto" w:fill="FFFFFF"/>
-        <w:spacing w:before="180" w:beforeAutospacing="0" w:after="180" w:afterAutospacing="0"/>
-        <w:rPr>
-          <w:rFonts w:ascii="Helvetica" w:hAnsi="Helvetica" w:cs="Helvetica"/>
-          <w:color w:val="2D3B45"/>
-        </w:rPr>
-      </w:pPr>
-      <w:r>
-        <w:rPr>
-          <w:rFonts w:ascii="Helvetica" w:hAnsi="Helvetica" w:cs="Helvetica"/>
-          <w:color w:val="2D3B45"/>
-        </w:rPr>
-        <w:t>Desired output:</w:t>
-      </w:r>
-    </w:p>
-    <w:p>
-      <w:pPr>
-        <w:pStyle w:val="NormalWeb"/>
-        <w:shd w:val="clear" w:color="auto" w:fill="FFFFFF"/>
-        <w:spacing w:before="180" w:beforeAutospacing="0" w:after="0" w:afterAutospacing="0"/>
-        <w:rPr>
-          <w:rFonts w:ascii="Helvetica" w:hAnsi="Helvetica" w:cs="Helvetica"/>
-          <w:color w:val="2D3B45"/>
-        </w:rPr>
-      </w:pPr>
-      <w:r>
-        <w:rPr>
-          <w:rFonts w:ascii="Helvetica" w:hAnsi="Helvetica" w:cs="Helvetica"/>
-          <w:color w:val="2D3B45"/>
-        </w:rPr>
-        <w:t>   For each point </w:t>
-      </w:r>
-      <w:r>
-        <w:rPr>
-          <w:rStyle w:val="Emphasis"/>
-          <w:rFonts w:ascii="Helvetica" w:hAnsi="Helvetica" w:cs="Helvetica"/>
-          <w:color w:val="2D3B45"/>
-        </w:rPr>
-        <w:t>p</w:t>
-      </w:r>
-      <w:r>
-        <w:rPr>
-          <w:rFonts w:ascii="Helvetica" w:hAnsi="Helvetica" w:cs="Helvetica"/>
-          <w:color w:val="2D3B45"/>
-        </w:rPr>
-        <w:t> that is an element of </w:t>
-      </w:r>
-      <w:r>
-        <w:rPr>
-          <w:rStyle w:val="Emphasis"/>
-          <w:rFonts w:ascii="Helvetica" w:hAnsi="Helvetica" w:cs="Helvetica"/>
-          <w:color w:val="2D3B45"/>
-        </w:rPr>
-        <w:t>P</w:t>
-      </w:r>
-      <w:r>
-        <w:rPr>
-          <w:rFonts w:ascii="Helvetica" w:hAnsi="Helvetica" w:cs="Helvetica"/>
-          <w:color w:val="2D3B45"/>
-        </w:rPr>
-        <w:t> the nearest point to </w:t>
-      </w:r>
-      <w:r>
-        <w:rPr>
-          <w:rStyle w:val="Emphasis"/>
-          <w:rFonts w:ascii="Helvetica" w:hAnsi="Helvetica" w:cs="Helvetica"/>
-          <w:color w:val="2D3B45"/>
-        </w:rPr>
-        <w:t>p</w:t>
-      </w:r>
-    </w:p>
-    <w:p>
-      <w:pPr>
-        <w:pStyle w:val="NormalWeb"/>
-        <w:shd w:val="clear" w:color="auto" w:fill="FFFFFF"/>
-        <w:spacing w:before="180" w:beforeAutospacing="0" w:after="0" w:afterAutospacing="0"/>
-        <w:rPr>
-          <w:rFonts w:ascii="Helvetica" w:hAnsi="Helvetica" w:cs="Helvetica"/>
-          <w:color w:val="2D3B45"/>
-        </w:rPr>
-      </w:pPr>
-      <w:r>
-        <w:rPr>
-          <w:rFonts w:ascii="Helvetica" w:hAnsi="Helvetica" w:cs="Helvetica"/>
-          <w:color w:val="2D3B45"/>
-        </w:rPr>
-        <w:t xml:space="preserve">Runtime should be </w:t>
-      </w:r>
-      <w:proofErr w:type="gramStart"/>
-      <w:r>
-        <w:rPr>
-          <w:rFonts w:ascii="Helvetica" w:hAnsi="Helvetica" w:cs="Helvetica"/>
-          <w:color w:val="2D3B45"/>
-        </w:rPr>
-        <w:t>O(</w:t>
-      </w:r>
-      <w:proofErr w:type="gramEnd"/>
-      <w:r>
-        <w:rPr>
-          <w:rFonts w:ascii="Helvetica" w:hAnsi="Helvetica" w:cs="Helvetica"/>
-          <w:color w:val="2D3B45"/>
-        </w:rPr>
-        <w:t>dn</w:t>
-      </w:r>
-      <w:r>
-        <w:rPr>
-          <w:rFonts w:ascii="Helvetica" w:hAnsi="Helvetica" w:cs="Helvetica"/>
-          <w:color w:val="2D3B45"/>
-          <w:sz w:val="18"/>
-          <w:szCs w:val="18"/>
-          <w:vertAlign w:val="superscript"/>
-        </w:rPr>
-        <w:t>2</w:t>
-      </w:r>
-      <w:r>
-        <w:rPr>
-          <w:rFonts w:ascii="Helvetica" w:hAnsi="Helvetica" w:cs="Helvetica"/>
-          <w:color w:val="2D3B45"/>
-        </w:rPr>
-        <w:t>)</w:t>
-      </w:r>
-    </w:p>
-    <w:p>
-      <w:pPr>
-        <w:pStyle w:val="NormalWeb"/>
-        <w:shd w:val="clear" w:color="auto" w:fill="FFFFFF"/>
-        <w:spacing w:before="180" w:beforeAutospacing="0" w:after="180" w:afterAutospacing="0"/>
-        <w:rPr>
-          <w:rFonts w:ascii="Helvetica" w:hAnsi="Helvetica" w:cs="Helvetica"/>
-          <w:color w:val="2D3B45"/>
-        </w:rPr>
-      </w:pPr>
-      <w:r>
-        <w:rPr>
-          <w:rFonts w:ascii="Helvetica" w:hAnsi="Helvetica" w:cs="Helvetica"/>
-          <w:color w:val="2D3B45"/>
-        </w:rPr>
-        <w:t>NN (P)</w:t>
-      </w:r>
-    </w:p>
-    <w:p>
-      <w:pPr>
-        <w:pStyle w:val="NormalWeb"/>
-        <w:shd w:val="clear" w:color="auto" w:fill="FFFFFF"/>
-        <w:spacing w:before="180" w:beforeAutospacing="0" w:after="180" w:afterAutospacing="0"/>
-        <w:rPr>
-          <w:rFonts w:ascii="Helvetica" w:hAnsi="Helvetica" w:cs="Helvetica"/>
-          <w:color w:val="2D3B45"/>
-        </w:rPr>
-      </w:pPr>
-      <w:r>
-        <w:rPr>
-          <w:rFonts w:ascii="Helvetica" w:hAnsi="Helvetica" w:cs="Helvetica"/>
-          <w:color w:val="2D3B45"/>
-        </w:rPr>
-        <w:t>   </w:t>
-      </w:r>
-    </w:p>
-    <w:p>
-      <w:pPr>
-        <w:pStyle w:val="NormalWeb"/>
-        <w:shd w:val="clear" w:color="auto" w:fill="FFFFFF"/>
-        <w:spacing w:before="180" w:beforeAutospacing="0" w:after="180" w:afterAutospacing="0"/>
-        <w:rPr>
-          <w:rFonts w:ascii="Helvetica" w:hAnsi="Helvetica" w:cs="Helvetica"/>
-          <w:color w:val="2D3B45"/>
-        </w:rPr>
-      </w:pPr>
-      <w:proofErr w:type="gramStart"/>
-      <w:r>
-        <w:rPr>
-          <w:rFonts w:ascii="Helvetica" w:hAnsi="Helvetica" w:cs="Helvetica"/>
-          <w:color w:val="2D3B45"/>
-        </w:rPr>
-        <w:t>for</w:t>
-      </w:r>
-      <w:proofErr w:type="gramEnd"/>
-      <w:r>
-        <w:rPr>
-          <w:rFonts w:ascii="Helvetica" w:hAnsi="Helvetica" w:cs="Helvetica"/>
-          <w:color w:val="2D3B45"/>
-        </w:rPr>
-        <w:t xml:space="preserve"> all </w:t>
-      </w:r>
-      <w:proofErr w:type="spellStart"/>
-      <w:r>
-        <w:rPr>
-          <w:rFonts w:ascii="Helvetica" w:hAnsi="Helvetica" w:cs="Helvetica"/>
-          <w:color w:val="2D3B45"/>
-        </w:rPr>
-        <w:t>i</w:t>
-      </w:r>
-      <w:proofErr w:type="spellEnd"/>
-      <w:r>
-        <w:rPr>
-          <w:rFonts w:ascii="Helvetica" w:hAnsi="Helvetica" w:cs="Helvetica"/>
-          <w:color w:val="2D3B45"/>
-        </w:rPr>
-        <w:t> </w:t>
-      </w:r>
-    </w:p>
-    <w:p>
-      <w:pPr>
-        <w:pStyle w:val="NormalWeb"/>
-        <w:shd w:val="clear" w:color="auto" w:fill="FFFFFF"/>
-        <w:spacing w:before="180" w:beforeAutospacing="0" w:after="180" w:afterAutospacing="0"/>
-        <w:rPr>
-          <w:rFonts w:ascii="Helvetica" w:hAnsi="Helvetica" w:cs="Helvetica"/>
-          <w:color w:val="2D3B45"/>
-        </w:rPr>
-      </w:pPr>
-      <w:r>
-        <w:rPr>
-          <w:rFonts w:ascii="Helvetica" w:hAnsi="Helvetica" w:cs="Helvetica"/>
-          <w:color w:val="2D3B45"/>
-        </w:rPr>
-        <w:t xml:space="preserve">  </w:t>
-      </w:r>
-      <w:proofErr w:type="gramStart"/>
-      <w:r>
-        <w:rPr>
-          <w:rFonts w:ascii="Helvetica" w:hAnsi="Helvetica" w:cs="Helvetica"/>
-          <w:color w:val="2D3B45"/>
-        </w:rPr>
-        <w:t>compute</w:t>
-      </w:r>
-      <w:proofErr w:type="gramEnd"/>
-      <w:r>
-        <w:rPr>
-          <w:rFonts w:ascii="Helvetica" w:hAnsi="Helvetica" w:cs="Helvetica"/>
-          <w:color w:val="2D3B45"/>
-        </w:rPr>
-        <w:t xml:space="preserve"> d(</w:t>
-      </w:r>
-      <w:proofErr w:type="spellStart"/>
-      <w:r>
-        <w:rPr>
-          <w:rFonts w:ascii="Helvetica" w:hAnsi="Helvetica" w:cs="Helvetica"/>
-          <w:color w:val="2D3B45"/>
-        </w:rPr>
-        <w:t>i,j</w:t>
-      </w:r>
-      <w:proofErr w:type="spellEnd"/>
-      <w:r>
-        <w:rPr>
-          <w:rFonts w:ascii="Helvetica" w:hAnsi="Helvetica" w:cs="Helvetica"/>
-          <w:color w:val="2D3B45"/>
-        </w:rPr>
-        <w:t>) = p</w:t>
-      </w:r>
-      <w:r>
-        <w:rPr>
-          <w:rFonts w:ascii="Helvetica" w:hAnsi="Helvetica" w:cs="Helvetica"/>
-          <w:color w:val="2D3B45"/>
-          <w:sz w:val="18"/>
-          <w:szCs w:val="18"/>
-          <w:vertAlign w:val="subscript"/>
-        </w:rPr>
-        <w:t>i</w:t>
-      </w:r>
-      <w:r>
-        <w:rPr>
-          <w:rFonts w:ascii="Helvetica" w:hAnsi="Helvetica" w:cs="Helvetica"/>
-          <w:color w:val="2D3B45"/>
-        </w:rPr>
-        <w:t xml:space="preserve"> - </w:t>
-      </w:r>
-      <w:proofErr w:type="spellStart"/>
-      <w:r>
-        <w:rPr>
-          <w:rFonts w:ascii="Helvetica" w:hAnsi="Helvetica" w:cs="Helvetica"/>
-          <w:color w:val="2D3B45"/>
-        </w:rPr>
-        <w:t>p</w:t>
-      </w:r>
-      <w:r>
-        <w:rPr>
-          <w:rFonts w:ascii="Helvetica" w:hAnsi="Helvetica" w:cs="Helvetica"/>
-          <w:color w:val="2D3B45"/>
-          <w:sz w:val="18"/>
-          <w:szCs w:val="18"/>
-          <w:vertAlign w:val="subscript"/>
-        </w:rPr>
-        <w:t>j</w:t>
-      </w:r>
-      <w:proofErr w:type="spellEnd"/>
-      <w:r>
-        <w:rPr>
-          <w:rFonts w:ascii="Helvetica" w:hAnsi="Helvetica" w:cs="Helvetica"/>
-          <w:color w:val="2D3B45"/>
-        </w:rPr>
-        <w:t> </w:t>
-      </w:r>
-    </w:p>
-    <w:p>
-      <w:pPr>
-        <w:pStyle w:val="NormalWeb"/>
-        <w:shd w:val="clear" w:color="auto" w:fill="FFFFFF"/>
-        <w:spacing w:before="180" w:beforeAutospacing="0" w:after="180" w:afterAutospacing="0"/>
-        <w:rPr>
-          <w:rFonts w:ascii="Helvetica" w:hAnsi="Helvetica" w:cs="Helvetica"/>
-          <w:color w:val="2D3B45"/>
-        </w:rPr>
-      </w:pPr>
-      <w:r>
-        <w:rPr>
-          <w:rFonts w:ascii="Helvetica" w:hAnsi="Helvetica" w:cs="Helvetica"/>
-          <w:color w:val="2D3B45"/>
-        </w:rPr>
-        <w:t>   </w:t>
-      </w:r>
-      <w:proofErr w:type="gramStart"/>
-      <w:r>
-        <w:rPr>
-          <w:rFonts w:ascii="Helvetica" w:hAnsi="Helvetica" w:cs="Helvetica"/>
-          <w:color w:val="2D3B45"/>
-        </w:rPr>
-        <w:t>for</w:t>
-      </w:r>
-      <w:proofErr w:type="gramEnd"/>
-      <w:r>
-        <w:rPr>
-          <w:rFonts w:ascii="Helvetica" w:hAnsi="Helvetica" w:cs="Helvetica"/>
-          <w:color w:val="2D3B45"/>
-        </w:rPr>
-        <w:t xml:space="preserve"> </w:t>
-      </w:r>
-      <w:proofErr w:type="spellStart"/>
-      <w:r>
-        <w:rPr>
-          <w:rFonts w:ascii="Helvetica" w:hAnsi="Helvetica" w:cs="Helvetica"/>
-          <w:color w:val="2D3B45"/>
-        </w:rPr>
-        <w:t>i</w:t>
-      </w:r>
-      <w:proofErr w:type="spellEnd"/>
-      <w:r>
-        <w:rPr>
-          <w:rFonts w:ascii="Helvetica" w:hAnsi="Helvetica" w:cs="Helvetica"/>
-          <w:color w:val="2D3B45"/>
-        </w:rPr>
-        <w:t xml:space="preserve"> = 1 to n</w:t>
-      </w:r>
-    </w:p>
-    <w:p>
-      <w:pPr>
-        <w:pStyle w:val="NormalWeb"/>
-        <w:shd w:val="clear" w:color="auto" w:fill="FFFFFF"/>
-        <w:spacing w:before="180" w:beforeAutospacing="0" w:after="180" w:afterAutospacing="0"/>
-        <w:rPr>
-          <w:rFonts w:ascii="Helvetica" w:hAnsi="Helvetica" w:cs="Helvetica"/>
-          <w:color w:val="2D3B45"/>
-        </w:rPr>
-      </w:pPr>
-      <w:r>
-        <w:rPr>
-          <w:rFonts w:ascii="Helvetica" w:hAnsi="Helvetica" w:cs="Helvetica"/>
-          <w:color w:val="2D3B45"/>
-        </w:rPr>
-        <w:t>     </w:t>
-      </w:r>
-      <w:proofErr w:type="spellStart"/>
-      <w:proofErr w:type="gramStart"/>
-      <w:r>
-        <w:rPr>
-          <w:rFonts w:ascii="Helvetica" w:hAnsi="Helvetica" w:cs="Helvetica"/>
-          <w:color w:val="2D3B45"/>
-        </w:rPr>
-        <w:t>dist</w:t>
-      </w:r>
-      <w:proofErr w:type="spellEnd"/>
-      <w:r>
-        <w:rPr>
-          <w:rFonts w:ascii="Helvetica" w:hAnsi="Helvetica" w:cs="Helvetica"/>
-          <w:color w:val="2D3B45"/>
-        </w:rPr>
-        <w:t>[</w:t>
-      </w:r>
-      <w:proofErr w:type="spellStart"/>
-      <w:proofErr w:type="gramEnd"/>
-      <w:r>
-        <w:rPr>
-          <w:rFonts w:ascii="Helvetica" w:hAnsi="Helvetica" w:cs="Helvetica"/>
-          <w:color w:val="2D3B45"/>
-        </w:rPr>
-        <w:t>i</w:t>
-      </w:r>
-      <w:proofErr w:type="spellEnd"/>
-      <w:r>
-        <w:rPr>
-          <w:rFonts w:ascii="Helvetica" w:hAnsi="Helvetica" w:cs="Helvetica"/>
-          <w:color w:val="2D3B45"/>
-        </w:rPr>
-        <w:t>] = infinity</w:t>
-      </w:r>
-    </w:p>
-    <w:p>
-      <w:pPr>
-        <w:pStyle w:val="NormalWeb"/>
-        <w:shd w:val="clear" w:color="auto" w:fill="FFFFFF"/>
-        <w:spacing w:before="180" w:beforeAutospacing="0" w:after="180" w:afterAutospacing="0"/>
-        <w:rPr>
-          <w:rFonts w:ascii="Helvetica" w:hAnsi="Helvetica" w:cs="Helvetica"/>
-          <w:color w:val="2D3B45"/>
-        </w:rPr>
-      </w:pPr>
-      <w:r>
-        <w:rPr>
-          <w:rFonts w:ascii="Helvetica" w:hAnsi="Helvetica" w:cs="Helvetica"/>
-          <w:color w:val="2D3B45"/>
-        </w:rPr>
-        <w:t>       </w:t>
-      </w:r>
-      <w:proofErr w:type="gramStart"/>
-      <w:r>
-        <w:rPr>
-          <w:rFonts w:ascii="Helvetica" w:hAnsi="Helvetica" w:cs="Helvetica"/>
-          <w:color w:val="2D3B45"/>
-        </w:rPr>
-        <w:t>for</w:t>
-      </w:r>
-      <w:proofErr w:type="gramEnd"/>
-      <w:r>
-        <w:rPr>
-          <w:rFonts w:ascii="Helvetica" w:hAnsi="Helvetica" w:cs="Helvetica"/>
-          <w:color w:val="2D3B45"/>
-        </w:rPr>
-        <w:t xml:space="preserve"> j = 1 to n</w:t>
-      </w:r>
-    </w:p>
-    <w:p>
-      <w:pPr>
-        <w:pStyle w:val="NormalWeb"/>
-        <w:shd w:val="clear" w:color="auto" w:fill="FFFFFF"/>
-        <w:spacing w:before="180" w:beforeAutospacing="0" w:after="180" w:afterAutospacing="0"/>
-        <w:rPr>
-          <w:rFonts w:ascii="Helvetica" w:hAnsi="Helvetica" w:cs="Helvetica"/>
-          <w:color w:val="2D3B45"/>
-        </w:rPr>
-      </w:pPr>
-      <w:r>
-        <w:rPr>
-          <w:rFonts w:ascii="Helvetica" w:hAnsi="Helvetica" w:cs="Helvetica"/>
-          <w:color w:val="2D3B45"/>
-        </w:rPr>
-        <w:t>         </w:t>
-      </w:r>
-      <w:proofErr w:type="gramStart"/>
-      <w:r>
-        <w:rPr>
-          <w:rFonts w:ascii="Helvetica" w:hAnsi="Helvetica" w:cs="Helvetica"/>
-          <w:color w:val="2D3B45"/>
-        </w:rPr>
-        <w:t>if</w:t>
-      </w:r>
-      <w:proofErr w:type="gramEnd"/>
-      <w:r>
-        <w:rPr>
-          <w:rFonts w:ascii="Helvetica" w:hAnsi="Helvetica" w:cs="Helvetica"/>
-          <w:color w:val="2D3B45"/>
-        </w:rPr>
-        <w:t xml:space="preserve"> </w:t>
-      </w:r>
-      <w:proofErr w:type="spellStart"/>
-      <w:r>
-        <w:rPr>
-          <w:rFonts w:ascii="Helvetica" w:hAnsi="Helvetica" w:cs="Helvetica"/>
-          <w:color w:val="2D3B45"/>
-        </w:rPr>
-        <w:t>i</w:t>
-      </w:r>
-      <w:proofErr w:type="spellEnd"/>
-      <w:r>
-        <w:rPr>
-          <w:rFonts w:ascii="Helvetica" w:hAnsi="Helvetica" w:cs="Helvetica"/>
-          <w:color w:val="2D3B45"/>
-        </w:rPr>
-        <w:t xml:space="preserve"> != j and d[</w:t>
-      </w:r>
-      <w:proofErr w:type="spellStart"/>
-      <w:r>
-        <w:rPr>
-          <w:rFonts w:ascii="Helvetica" w:hAnsi="Helvetica" w:cs="Helvetica"/>
-          <w:color w:val="2D3B45"/>
-        </w:rPr>
-        <w:t>i</w:t>
-      </w:r>
-      <w:proofErr w:type="spellEnd"/>
-      <w:r>
-        <w:rPr>
-          <w:rFonts w:ascii="Helvetica" w:hAnsi="Helvetica" w:cs="Helvetica"/>
-          <w:color w:val="2D3B45"/>
-        </w:rPr>
-        <w:t xml:space="preserve"> j]&lt; </w:t>
-      </w:r>
-      <w:proofErr w:type="spellStart"/>
-      <w:r>
-        <w:rPr>
-          <w:rFonts w:ascii="Helvetica" w:hAnsi="Helvetica" w:cs="Helvetica"/>
-          <w:color w:val="2D3B45"/>
-        </w:rPr>
-        <w:t>dist</w:t>
-      </w:r>
-      <w:proofErr w:type="spellEnd"/>
-      <w:r>
-        <w:rPr>
-          <w:rFonts w:ascii="Helvetica" w:hAnsi="Helvetica" w:cs="Helvetica"/>
-          <w:color w:val="2D3B45"/>
-        </w:rPr>
-        <w:t xml:space="preserve"> [</w:t>
-      </w:r>
-      <w:proofErr w:type="spellStart"/>
-      <w:r>
-        <w:rPr>
-          <w:rFonts w:ascii="Helvetica" w:hAnsi="Helvetica" w:cs="Helvetica"/>
-          <w:color w:val="2D3B45"/>
-        </w:rPr>
-        <w:t>i</w:t>
-      </w:r>
-      <w:proofErr w:type="spellEnd"/>
-      <w:r>
-        <w:rPr>
-          <w:rFonts w:ascii="Helvetica" w:hAnsi="Helvetica" w:cs="Helvetica"/>
-          <w:color w:val="2D3B45"/>
-        </w:rPr>
-        <w:t>]</w:t>
-      </w:r>
-    </w:p>
-    <w:p>
-      <w:pPr>
-        <w:pStyle w:val="NormalWeb"/>
-        <w:shd w:val="clear" w:color="auto" w:fill="FFFFFF"/>
-        <w:spacing w:before="180" w:beforeAutospacing="0" w:after="180" w:afterAutospacing="0"/>
-        <w:rPr>
-          <w:rFonts w:ascii="Helvetica" w:hAnsi="Helvetica" w:cs="Helvetica"/>
-          <w:color w:val="2D3B45"/>
-        </w:rPr>
-      </w:pPr>
-      <w:r>
-        <w:rPr>
-          <w:rFonts w:ascii="Helvetica" w:hAnsi="Helvetica" w:cs="Helvetica"/>
-          <w:color w:val="2D3B45"/>
-        </w:rPr>
-        <w:t>         </w:t>
-      </w:r>
-      <w:proofErr w:type="gramStart"/>
-      <w:r>
-        <w:rPr>
-          <w:rFonts w:ascii="Helvetica" w:hAnsi="Helvetica" w:cs="Helvetica"/>
-          <w:color w:val="2D3B45"/>
-        </w:rPr>
-        <w:t>then</w:t>
-      </w:r>
-      <w:proofErr w:type="gramEnd"/>
-    </w:p>
-    <w:p>
-      <w:pPr>
-        <w:pStyle w:val="NormalWeb"/>
-        <w:shd w:val="clear" w:color="auto" w:fill="FFFFFF"/>
-        <w:spacing w:before="180" w:beforeAutospacing="0" w:after="180" w:afterAutospacing="0"/>
-        <w:rPr>
-          <w:rFonts w:ascii="Helvetica" w:hAnsi="Helvetica" w:cs="Helvetica"/>
-          <w:color w:val="2D3B45"/>
-        </w:rPr>
-      </w:pPr>
-      <w:r>
-        <w:rPr>
-          <w:rFonts w:ascii="Helvetica" w:hAnsi="Helvetica" w:cs="Helvetica"/>
-          <w:color w:val="2D3B45"/>
-        </w:rPr>
-        <w:t>             </w:t>
-      </w:r>
-      <w:proofErr w:type="spellStart"/>
-      <w:proofErr w:type="gramStart"/>
-      <w:r>
-        <w:rPr>
-          <w:rFonts w:ascii="Helvetica" w:hAnsi="Helvetica" w:cs="Helvetica"/>
-          <w:color w:val="2D3B45"/>
-        </w:rPr>
-        <w:t>dist</w:t>
-      </w:r>
-      <w:proofErr w:type="spellEnd"/>
-      <w:r>
-        <w:rPr>
-          <w:rFonts w:ascii="Helvetica" w:hAnsi="Helvetica" w:cs="Helvetica"/>
-          <w:color w:val="2D3B45"/>
-        </w:rPr>
-        <w:t>[</w:t>
-      </w:r>
-      <w:proofErr w:type="spellStart"/>
-      <w:proofErr w:type="gramEnd"/>
-      <w:r>
-        <w:rPr>
-          <w:rFonts w:ascii="Helvetica" w:hAnsi="Helvetica" w:cs="Helvetica"/>
-          <w:color w:val="2D3B45"/>
-        </w:rPr>
-        <w:t>i</w:t>
-      </w:r>
-      <w:proofErr w:type="spellEnd"/>
-      <w:r>
-        <w:rPr>
-          <w:rFonts w:ascii="Helvetica" w:hAnsi="Helvetica" w:cs="Helvetica"/>
-          <w:color w:val="2D3B45"/>
-        </w:rPr>
-        <w:t>] &lt;--d[</w:t>
-      </w:r>
-      <w:proofErr w:type="spellStart"/>
-      <w:r>
-        <w:rPr>
-          <w:rFonts w:ascii="Helvetica" w:hAnsi="Helvetica" w:cs="Helvetica"/>
-          <w:color w:val="2D3B45"/>
-        </w:rPr>
-        <w:t>i</w:t>
-      </w:r>
-      <w:proofErr w:type="spellEnd"/>
-      <w:r>
-        <w:rPr>
-          <w:rFonts w:ascii="Helvetica" w:hAnsi="Helvetica" w:cs="Helvetica"/>
-          <w:color w:val="2D3B45"/>
-        </w:rPr>
-        <w:t xml:space="preserve"> j]; NN[</w:t>
-      </w:r>
-      <w:proofErr w:type="spellStart"/>
-      <w:r>
-        <w:rPr>
-          <w:rFonts w:ascii="Helvetica" w:hAnsi="Helvetica" w:cs="Helvetica"/>
-          <w:color w:val="2D3B45"/>
-        </w:rPr>
-        <w:t>i</w:t>
-      </w:r>
-      <w:proofErr w:type="spellEnd"/>
-      <w:r>
-        <w:rPr>
-          <w:rFonts w:ascii="Helvetica" w:hAnsi="Helvetica" w:cs="Helvetica"/>
-          <w:color w:val="2D3B45"/>
-        </w:rPr>
-        <w:t>]&lt;--j</w:t>
-      </w:r>
-    </w:p>
-    <w:p>
-      <w:pPr>
-        <w:pStyle w:val="NormalWeb"/>
-        <w:shd w:val="clear" w:color="auto" w:fill="FFFFFF"/>
-        <w:spacing w:before="180" w:beforeAutospacing="0" w:after="180" w:afterAutospacing="0"/>
-        <w:rPr>
-          <w:rFonts w:ascii="Helvetica" w:hAnsi="Helvetica" w:cs="Helvetica"/>
-          <w:color w:val="2D3B45"/>
-        </w:rPr>
-      </w:pPr>
-      <w:r>
-        <w:rPr>
-          <w:rFonts w:ascii="Helvetica" w:hAnsi="Helvetica" w:cs="Helvetica"/>
-          <w:color w:val="2D3B45"/>
-        </w:rPr>
-        <w:t>     </w:t>
-      </w:r>
-      <w:proofErr w:type="gramStart"/>
-      <w:r>
-        <w:rPr>
-          <w:rFonts w:ascii="Helvetica" w:hAnsi="Helvetica" w:cs="Helvetica"/>
-          <w:color w:val="2D3B45"/>
-        </w:rPr>
-        <w:t>return</w:t>
-      </w:r>
-      <w:proofErr w:type="gramEnd"/>
-      <w:r>
-        <w:rPr>
-          <w:rFonts w:ascii="Helvetica" w:hAnsi="Helvetica" w:cs="Helvetica"/>
-          <w:color w:val="2D3B45"/>
-        </w:rPr>
-        <w:t xml:space="preserve"> NN, </w:t>
-      </w:r>
-      <w:proofErr w:type="spellStart"/>
-      <w:r>
-        <w:rPr>
-          <w:rFonts w:ascii="Helvetica" w:hAnsi="Helvetica" w:cs="Helvetica"/>
-          <w:color w:val="2D3B45"/>
-        </w:rPr>
-        <w:t>dist</w:t>
-      </w:r>
-      <w:proofErr w:type="spellEnd"/>
-    </w:p>
-    <w:p>
-      <w:pPr>
-        <w:spacing w:after="200" w:line="276" w:lineRule="auto"/>
-        <w:rPr>
-          <w:rFonts w:eastAsiaTheme="minorEastAsia"/>
-          <w:b/>
-          <w:u w:val="single"/>
-        </w:rPr>
-      </w:pPr>
-    </w:p>
-    <w:p>
-      <w:pPr>
-        <w:rPr>
-          <w:rFonts w:eastAsiaTheme="minorEastAsia"/>
-          <w:b/>
-          <w:u w:val="single"/>
-        </w:rPr>
-      </w:pPr>
-      <w:r>
-        <w:rPr>
-          <w:rFonts w:eastAsiaTheme="minorEastAsia"/>
-          <w:b/>
-          <w:u w:val="single"/>
-        </w:rPr>
-        <w:lastRenderedPageBreak/>
-        <w:t>Your “best” tours for the three example instances and the time it took to obtain these tours.  No time limit</w:t>
+        </w:rPr>
+      </w:pPr>
+      <w:r>
+        <w:rPr>
+          <w:rFonts w:eastAsiaTheme="minorEastAsia"/>
+        </w:rPr>
+        <w:t xml:space="preserve">After some testing, we realized we’re not meeting the 1.25 bound of the optimal solution.  </w:t>
       </w:r>
     </w:p>
     <w:tbl>
@@ -1887,6 +1047,7 @@
         <w:gridCol w:w="2337"/>
         <w:gridCol w:w="2337"/>
         <w:gridCol w:w="2337"/>
+        <w:gridCol w:w="2337"/>
       </w:tblGrid>
       <w:tr>
         <w:tc>
@@ -1958,6 +1119,26 @@
             </w:r>
           </w:p>
         </w:tc>
+        <w:tc>
+          <w:tcPr>
+            <w:tcW w:w="2337" w:type="dxa"/>
+          </w:tcPr>
+          <w:p>
+            <w:pPr>
+              <w:rPr>
+                <w:rFonts w:eastAsiaTheme="minorEastAsia"/>
+                <w:b/>
+              </w:rPr>
+            </w:pPr>
+            <w:r>
+              <w:rPr>
+                <w:rFonts w:eastAsiaTheme="minorEastAsia"/>
+                <w:b/>
+              </w:rPr>
+              <w:t>Ratio (&lt;=1.25</w:t>
+            </w:r>
+          </w:p>
+        </w:tc>
       </w:tr>
       <w:tr>
         <w:tc>
@@ -1987,21 +1168,32 @@
         <w:tc>
           <w:tcPr>
             <w:tcW w:w="2337" w:type="dxa"/>
-          </w:tcPr>
-          <w:p>
-            <w:pPr>
-              <w:rPr>
-                <w:rFonts w:eastAsiaTheme="minorEastAsia"/>
-              </w:rPr>
-            </w:pPr>
-          </w:p>
-        </w:tc>
-        <w:tc>
-          <w:tcPr>
-            <w:tcW w:w="2337" w:type="dxa"/>
-          </w:tcPr>
-          <w:p>
-            <w:pPr>
+            <w:vAlign w:val="bottom"/>
+          </w:tcPr>
+          <w:p>
+            <w:pPr>
+              <w:jc w:val="center"/>
+              <w:rPr>
+                <w:rFonts w:ascii="Calibri" w:hAnsi="Calibri" w:cs="Calibri"/>
+                <w:color w:val="000000"/>
+              </w:rPr>
+            </w:pPr>
+            <w:r>
+              <w:rPr>
+                <w:rFonts w:ascii="Calibri" w:hAnsi="Calibri" w:cs="Calibri"/>
+                <w:color w:val="000000"/>
+              </w:rPr>
+              <w:t>150393</w:t>
+            </w:r>
+          </w:p>
+        </w:tc>
+        <w:tc>
+          <w:tcPr>
+            <w:tcW w:w="2337" w:type="dxa"/>
+          </w:tcPr>
+          <w:p>
+            <w:pPr>
+              <w:jc w:val="center"/>
               <w:rPr>
                 <w:rFonts w:eastAsiaTheme="minorEastAsia"/>
               </w:rPr>
@@ -2011,6 +1203,26 @@
                 <w:rFonts w:eastAsiaTheme="minorEastAsia"/>
               </w:rPr>
               <w:t>108159</w:t>
+            </w:r>
+          </w:p>
+        </w:tc>
+        <w:tc>
+          <w:tcPr>
+            <w:tcW w:w="2337" w:type="dxa"/>
+          </w:tcPr>
+          <w:p>
+            <w:pPr>
+              <w:jc w:val="center"/>
+              <w:rPr>
+                <w:rFonts w:eastAsiaTheme="minorEastAsia"/>
+              </w:rPr>
+            </w:pPr>
+            <w:r>
+              <w:rPr>
+                <w:rFonts w:eastAsiaTheme="minorEastAsia"/>
+                <w:color w:val="FF0000"/>
+              </w:rPr>
+              <w:t>1.39</w:t>
             </w:r>
           </w:p>
         </w:tc>
@@ -2055,23 +1267,32 @@
         <w:tc>
           <w:tcPr>
             <w:tcW w:w="2337" w:type="dxa"/>
-          </w:tcPr>
-          <w:p>
-            <w:pPr>
-              <w:rPr>
-                <w:rFonts w:eastAsiaTheme="minorEastAsia"/>
-                <w:b/>
-                <w:u w:val="single"/>
-              </w:rPr>
-            </w:pPr>
-          </w:p>
-        </w:tc>
-        <w:tc>
-          <w:tcPr>
-            <w:tcW w:w="2337" w:type="dxa"/>
-          </w:tcPr>
-          <w:p>
-            <w:pPr>
+            <w:vAlign w:val="bottom"/>
+          </w:tcPr>
+          <w:p>
+            <w:pPr>
+              <w:jc w:val="center"/>
+              <w:rPr>
+                <w:rFonts w:ascii="Calibri" w:hAnsi="Calibri" w:cs="Calibri"/>
+                <w:color w:val="000000"/>
+              </w:rPr>
+            </w:pPr>
+            <w:r>
+              <w:rPr>
+                <w:rFonts w:ascii="Calibri" w:hAnsi="Calibri" w:cs="Calibri"/>
+                <w:color w:val="000000"/>
+              </w:rPr>
+              <w:t>3210</w:t>
+            </w:r>
+          </w:p>
+        </w:tc>
+        <w:tc>
+          <w:tcPr>
+            <w:tcW w:w="2337" w:type="dxa"/>
+          </w:tcPr>
+          <w:p>
+            <w:pPr>
+              <w:jc w:val="center"/>
               <w:rPr>
                 <w:rFonts w:eastAsiaTheme="minorEastAsia"/>
               </w:rPr>
@@ -2081,6 +1302,25 @@
                 <w:rFonts w:eastAsiaTheme="minorEastAsia"/>
               </w:rPr>
               <w:t>2579</w:t>
+            </w:r>
+          </w:p>
+        </w:tc>
+        <w:tc>
+          <w:tcPr>
+            <w:tcW w:w="2337" w:type="dxa"/>
+          </w:tcPr>
+          <w:p>
+            <w:pPr>
+              <w:jc w:val="center"/>
+              <w:rPr>
+                <w:rFonts w:eastAsiaTheme="minorEastAsia"/>
+              </w:rPr>
+            </w:pPr>
+            <w:r>
+              <w:rPr>
+                <w:rFonts w:eastAsiaTheme="minorEastAsia"/>
+              </w:rPr>
+              <w:t>1.24</w:t>
             </w:r>
           </w:p>
         </w:tc>
@@ -2125,23 +1365,1302 @@
         <w:tc>
           <w:tcPr>
             <w:tcW w:w="2337" w:type="dxa"/>
+            <w:vAlign w:val="bottom"/>
+          </w:tcPr>
+          <w:p>
+            <w:pPr>
+              <w:jc w:val="center"/>
+              <w:rPr>
+                <w:rFonts w:ascii="Calibri" w:hAnsi="Calibri" w:cs="Calibri"/>
+                <w:color w:val="000000"/>
+              </w:rPr>
+            </w:pPr>
+            <w:r>
+              <w:rPr>
+                <w:rFonts w:ascii="Calibri" w:hAnsi="Calibri" w:cs="Calibri"/>
+                <w:color w:val="000000"/>
+              </w:rPr>
+              <w:t>1964948</w:t>
+            </w:r>
+          </w:p>
+        </w:tc>
+        <w:tc>
+          <w:tcPr>
+            <w:tcW w:w="2337" w:type="dxa"/>
+          </w:tcPr>
+          <w:p>
+            <w:pPr>
+              <w:jc w:val="center"/>
+              <w:rPr>
+                <w:rFonts w:eastAsiaTheme="minorEastAsia"/>
+              </w:rPr>
+            </w:pPr>
+            <w:r>
+              <w:rPr>
+                <w:rFonts w:eastAsiaTheme="minorEastAsia"/>
+              </w:rPr>
+              <w:t>1573084</w:t>
+            </w:r>
+          </w:p>
+        </w:tc>
+        <w:tc>
+          <w:tcPr>
+            <w:tcW w:w="2337" w:type="dxa"/>
+          </w:tcPr>
+          <w:p>
+            <w:pPr>
+              <w:jc w:val="center"/>
+              <w:rPr>
+                <w:rFonts w:eastAsiaTheme="minorEastAsia"/>
+              </w:rPr>
+            </w:pPr>
+            <w:r>
+              <w:rPr>
+                <w:rFonts w:eastAsiaTheme="minorEastAsia"/>
+              </w:rPr>
+              <w:t>1.25</w:t>
+            </w:r>
+          </w:p>
+        </w:tc>
+      </w:tr>
+    </w:tbl>
+    <w:p>
+      <w:pPr>
+        <w:spacing w:after="200" w:line="276" w:lineRule="auto"/>
+        <w:rPr>
+          <w:rFonts w:eastAsiaTheme="minorEastAsia"/>
+        </w:rPr>
+      </w:pPr>
+    </w:p>
+    <w:p>
+      <w:pPr>
+        <w:spacing w:after="200" w:line="276" w:lineRule="auto"/>
+        <w:rPr>
+          <w:rFonts w:eastAsiaTheme="minorEastAsia"/>
+        </w:rPr>
+      </w:pPr>
+      <w:r>
+        <w:rPr>
+          <w:rFonts w:eastAsiaTheme="minorEastAsia"/>
+        </w:rPr>
+        <w:t>We then researched options to optimize such as implementing a k-d Tree.</w:t>
+      </w:r>
+      <w:r>
+        <w:rPr>
+          <w:rFonts w:eastAsiaTheme="minorEastAsia"/>
+        </w:rPr>
+        <w:t xml:space="preserve">  We are walking the tree based on x and being greater or less than current.  The initial is aligned to x but that didn’t </w:t>
+      </w:r>
+      <w:proofErr w:type="spellStart"/>
+      <w:r>
+        <w:rPr>
+          <w:rFonts w:eastAsiaTheme="minorEastAsia"/>
+        </w:rPr>
+        <w:t>net</w:t>
+      </w:r>
+      <w:proofErr w:type="spellEnd"/>
+      <w:r>
+        <w:rPr>
+          <w:rFonts w:eastAsiaTheme="minorEastAsia"/>
+        </w:rPr>
+        <w:t xml:space="preserve"> us any better results than the previous implementation.  So then we added the comparison to x and y and re-ran the testing.</w:t>
+      </w:r>
+      <w:bookmarkStart w:id="0" w:name="_GoBack"/>
+      <w:bookmarkEnd w:id="0"/>
+    </w:p>
+    <w:p>
+      <w:pPr>
+        <w:spacing w:after="200" w:line="276" w:lineRule="auto"/>
+        <w:rPr>
+          <w:rFonts w:eastAsiaTheme="minorEastAsia"/>
+          <w:b/>
+          <w:u w:val="single"/>
+        </w:rPr>
+      </w:pPr>
+      <w:r>
+        <w:rPr>
+          <w:rFonts w:eastAsiaTheme="minorEastAsia"/>
+          <w:b/>
+          <w:u w:val="single"/>
+        </w:rPr>
+        <w:t>Pseudo code</w:t>
+      </w:r>
+    </w:p>
+    <w:p>
+      <w:pPr>
+        <w:pStyle w:val="NormalWeb"/>
+        <w:shd w:val="clear" w:color="auto" w:fill="FFFFFF"/>
+        <w:spacing w:before="180" w:beforeAutospacing="0" w:after="0" w:afterAutospacing="0"/>
+        <w:rPr>
+          <w:rFonts w:ascii="Helvetica" w:hAnsi="Helvetica" w:cs="Helvetica"/>
+          <w:color w:val="2D3B45"/>
+        </w:rPr>
+      </w:pPr>
+      <w:r>
+        <w:rPr>
+          <w:rFonts w:ascii="Helvetica" w:hAnsi="Helvetica" w:cs="Helvetica"/>
+          <w:color w:val="2D3B45"/>
+        </w:rPr>
+        <w:t>Input: a set of </w:t>
+      </w:r>
+      <w:r>
+        <w:rPr>
+          <w:rStyle w:val="Emphasis"/>
+          <w:rFonts w:ascii="Helvetica" w:hAnsi="Helvetica" w:cs="Helvetica"/>
+          <w:color w:val="2D3B45"/>
+        </w:rPr>
+        <w:t>n </w:t>
+      </w:r>
+      <w:r>
+        <w:rPr>
+          <w:rFonts w:ascii="Helvetica" w:hAnsi="Helvetica" w:cs="Helvetica"/>
+          <w:color w:val="2D3B45"/>
+        </w:rPr>
+        <w:t>points in </w:t>
+      </w:r>
+      <w:r>
+        <w:rPr>
+          <w:rStyle w:val="Emphasis"/>
+          <w:rFonts w:ascii="Helvetica" w:hAnsi="Helvetica" w:cs="Helvetica"/>
+          <w:color w:val="2D3B45"/>
+        </w:rPr>
+        <w:t>d</w:t>
+      </w:r>
+      <w:proofErr w:type="gramStart"/>
+      <w:r>
+        <w:rPr>
+          <w:rStyle w:val="Emphasis"/>
+          <w:rFonts w:ascii="Helvetica" w:hAnsi="Helvetica" w:cs="Helvetica"/>
+          <w:color w:val="2D3B45"/>
+        </w:rPr>
+        <w:t> </w:t>
+      </w:r>
+      <w:r>
+        <w:rPr>
+          <w:rFonts w:ascii="Helvetica" w:hAnsi="Helvetica" w:cs="Helvetica"/>
+          <w:color w:val="2D3B45"/>
+        </w:rPr>
+        <w:t> distance</w:t>
+      </w:r>
+      <w:proofErr w:type="gramEnd"/>
+    </w:p>
+    <w:p>
+      <w:pPr>
+        <w:pStyle w:val="NormalWeb"/>
+        <w:shd w:val="clear" w:color="auto" w:fill="FFFFFF"/>
+        <w:spacing w:before="180" w:beforeAutospacing="0" w:after="180" w:afterAutospacing="0"/>
+        <w:rPr>
+          <w:rFonts w:ascii="Helvetica" w:hAnsi="Helvetica" w:cs="Helvetica"/>
+          <w:color w:val="2D3B45"/>
+        </w:rPr>
+      </w:pPr>
+      <w:r>
+        <w:rPr>
+          <w:rFonts w:ascii="Helvetica" w:hAnsi="Helvetica" w:cs="Helvetica"/>
+          <w:color w:val="2D3B45"/>
+        </w:rPr>
+        <w:t>    P</w:t>
+      </w:r>
+      <w:proofErr w:type="gramStart"/>
+      <w:r>
+        <w:rPr>
+          <w:rFonts w:ascii="Helvetica" w:hAnsi="Helvetica" w:cs="Helvetica"/>
+          <w:color w:val="2D3B45"/>
+        </w:rPr>
+        <w:t>={</w:t>
+      </w:r>
+      <w:proofErr w:type="gramEnd"/>
+      <w:r>
+        <w:rPr>
+          <w:rFonts w:ascii="Helvetica" w:hAnsi="Helvetica" w:cs="Helvetica"/>
+          <w:color w:val="2D3B45"/>
+        </w:rPr>
+        <w:t>p1, p1, ....</w:t>
+      </w:r>
+      <w:proofErr w:type="spellStart"/>
+      <w:r>
+        <w:rPr>
+          <w:rFonts w:ascii="Helvetica" w:hAnsi="Helvetica" w:cs="Helvetica"/>
+          <w:color w:val="2D3B45"/>
+        </w:rPr>
+        <w:t>pn</w:t>
+      </w:r>
+      <w:proofErr w:type="spellEnd"/>
+      <w:r>
+        <w:rPr>
+          <w:rFonts w:ascii="Helvetica" w:hAnsi="Helvetica" w:cs="Helvetica"/>
+          <w:color w:val="2D3B45"/>
+        </w:rPr>
+        <w:t>}</w:t>
+      </w:r>
+    </w:p>
+    <w:p>
+      <w:pPr>
+        <w:pStyle w:val="NormalWeb"/>
+        <w:shd w:val="clear" w:color="auto" w:fill="FFFFFF"/>
+        <w:spacing w:before="180" w:beforeAutospacing="0" w:after="180" w:afterAutospacing="0"/>
+        <w:rPr>
+          <w:rFonts w:ascii="Helvetica" w:hAnsi="Helvetica" w:cs="Helvetica"/>
+          <w:color w:val="2D3B45"/>
+        </w:rPr>
+      </w:pPr>
+      <w:r>
+        <w:rPr>
+          <w:rFonts w:ascii="Helvetica" w:hAnsi="Helvetica" w:cs="Helvetica"/>
+          <w:color w:val="2D3B45"/>
+        </w:rPr>
+        <w:t>Desired output:</w:t>
+      </w:r>
+    </w:p>
+    <w:p>
+      <w:pPr>
+        <w:pStyle w:val="NormalWeb"/>
+        <w:shd w:val="clear" w:color="auto" w:fill="FFFFFF"/>
+        <w:spacing w:before="180" w:beforeAutospacing="0" w:after="0" w:afterAutospacing="0"/>
+        <w:rPr>
+          <w:rFonts w:ascii="Helvetica" w:hAnsi="Helvetica" w:cs="Helvetica"/>
+          <w:color w:val="2D3B45"/>
+        </w:rPr>
+      </w:pPr>
+      <w:r>
+        <w:rPr>
+          <w:rFonts w:ascii="Helvetica" w:hAnsi="Helvetica" w:cs="Helvetica"/>
+          <w:color w:val="2D3B45"/>
+        </w:rPr>
+        <w:t>   For each point </w:t>
+      </w:r>
+      <w:r>
+        <w:rPr>
+          <w:rStyle w:val="Emphasis"/>
+          <w:rFonts w:ascii="Helvetica" w:hAnsi="Helvetica" w:cs="Helvetica"/>
+          <w:color w:val="2D3B45"/>
+        </w:rPr>
+        <w:t>p</w:t>
+      </w:r>
+      <w:r>
+        <w:rPr>
+          <w:rFonts w:ascii="Helvetica" w:hAnsi="Helvetica" w:cs="Helvetica"/>
+          <w:color w:val="2D3B45"/>
+        </w:rPr>
+        <w:t> that is an element of </w:t>
+      </w:r>
+      <w:r>
+        <w:rPr>
+          <w:rStyle w:val="Emphasis"/>
+          <w:rFonts w:ascii="Helvetica" w:hAnsi="Helvetica" w:cs="Helvetica"/>
+          <w:color w:val="2D3B45"/>
+        </w:rPr>
+        <w:t>P</w:t>
+      </w:r>
+      <w:r>
+        <w:rPr>
+          <w:rFonts w:ascii="Helvetica" w:hAnsi="Helvetica" w:cs="Helvetica"/>
+          <w:color w:val="2D3B45"/>
+        </w:rPr>
+        <w:t> the nearest point to </w:t>
+      </w:r>
+      <w:r>
+        <w:rPr>
+          <w:rStyle w:val="Emphasis"/>
+          <w:rFonts w:ascii="Helvetica" w:hAnsi="Helvetica" w:cs="Helvetica"/>
+          <w:color w:val="2D3B45"/>
+        </w:rPr>
+        <w:t>p</w:t>
+      </w:r>
+    </w:p>
+    <w:p>
+      <w:pPr>
+        <w:pStyle w:val="NormalWeb"/>
+        <w:shd w:val="clear" w:color="auto" w:fill="FFFFFF"/>
+        <w:spacing w:before="180" w:beforeAutospacing="0" w:after="0" w:afterAutospacing="0"/>
+        <w:rPr>
+          <w:rFonts w:ascii="Helvetica" w:hAnsi="Helvetica" w:cs="Helvetica"/>
+          <w:color w:val="2D3B45"/>
+        </w:rPr>
+      </w:pPr>
+      <w:r>
+        <w:rPr>
+          <w:rFonts w:ascii="Helvetica" w:hAnsi="Helvetica" w:cs="Helvetica"/>
+          <w:color w:val="2D3B45"/>
+        </w:rPr>
+        <w:t xml:space="preserve">Runtime should be </w:t>
+      </w:r>
+      <w:proofErr w:type="gramStart"/>
+      <w:r>
+        <w:rPr>
+          <w:rFonts w:ascii="Helvetica" w:hAnsi="Helvetica" w:cs="Helvetica"/>
+          <w:color w:val="2D3B45"/>
+        </w:rPr>
+        <w:t>O(</w:t>
+      </w:r>
+      <w:proofErr w:type="gramEnd"/>
+      <w:r>
+        <w:rPr>
+          <w:rFonts w:ascii="Helvetica" w:hAnsi="Helvetica" w:cs="Helvetica"/>
+          <w:color w:val="2D3B45"/>
+        </w:rPr>
+        <w:t>dn</w:t>
+      </w:r>
+      <w:r>
+        <w:rPr>
+          <w:rFonts w:ascii="Helvetica" w:hAnsi="Helvetica" w:cs="Helvetica"/>
+          <w:color w:val="2D3B45"/>
+          <w:sz w:val="18"/>
+          <w:szCs w:val="18"/>
+          <w:vertAlign w:val="superscript"/>
+        </w:rPr>
+        <w:t>2</w:t>
+      </w:r>
+      <w:r>
+        <w:rPr>
+          <w:rFonts w:ascii="Helvetica" w:hAnsi="Helvetica" w:cs="Helvetica"/>
+          <w:color w:val="2D3B45"/>
+        </w:rPr>
+        <w:t>)</w:t>
+      </w:r>
+    </w:p>
+    <w:p>
+      <w:pPr>
+        <w:pStyle w:val="NormalWeb"/>
+        <w:shd w:val="clear" w:color="auto" w:fill="FFFFFF"/>
+        <w:spacing w:before="180" w:beforeAutospacing="0" w:after="180" w:afterAutospacing="0"/>
+        <w:rPr>
+          <w:rFonts w:ascii="Helvetica" w:hAnsi="Helvetica" w:cs="Helvetica"/>
+          <w:color w:val="2D3B45"/>
+        </w:rPr>
+      </w:pPr>
+      <w:r>
+        <w:rPr>
+          <w:rFonts w:ascii="Helvetica" w:hAnsi="Helvetica" w:cs="Helvetica"/>
+          <w:color w:val="2D3B45"/>
+        </w:rPr>
+        <w:t>NN (P)</w:t>
+      </w:r>
+    </w:p>
+    <w:p>
+      <w:pPr>
+        <w:pStyle w:val="NormalWeb"/>
+        <w:shd w:val="clear" w:color="auto" w:fill="FFFFFF"/>
+        <w:spacing w:before="180" w:beforeAutospacing="0" w:after="180" w:afterAutospacing="0"/>
+        <w:rPr>
+          <w:rFonts w:ascii="Helvetica" w:hAnsi="Helvetica" w:cs="Helvetica"/>
+          <w:color w:val="2D3B45"/>
+        </w:rPr>
+      </w:pPr>
+      <w:r>
+        <w:rPr>
+          <w:rFonts w:ascii="Helvetica" w:hAnsi="Helvetica" w:cs="Helvetica"/>
+          <w:color w:val="2D3B45"/>
+        </w:rPr>
+        <w:t>   </w:t>
+      </w:r>
+    </w:p>
+    <w:p>
+      <w:pPr>
+        <w:pStyle w:val="NormalWeb"/>
+        <w:shd w:val="clear" w:color="auto" w:fill="FFFFFF"/>
+        <w:spacing w:before="180" w:beforeAutospacing="0" w:after="180" w:afterAutospacing="0"/>
+        <w:rPr>
+          <w:rFonts w:ascii="Helvetica" w:hAnsi="Helvetica" w:cs="Helvetica"/>
+          <w:color w:val="2D3B45"/>
+        </w:rPr>
+      </w:pPr>
+      <w:proofErr w:type="gramStart"/>
+      <w:r>
+        <w:rPr>
+          <w:rFonts w:ascii="Helvetica" w:hAnsi="Helvetica" w:cs="Helvetica"/>
+          <w:color w:val="2D3B45"/>
+        </w:rPr>
+        <w:t>for</w:t>
+      </w:r>
+      <w:proofErr w:type="gramEnd"/>
+      <w:r>
+        <w:rPr>
+          <w:rFonts w:ascii="Helvetica" w:hAnsi="Helvetica" w:cs="Helvetica"/>
+          <w:color w:val="2D3B45"/>
+        </w:rPr>
+        <w:t xml:space="preserve"> all </w:t>
+      </w:r>
+      <w:proofErr w:type="spellStart"/>
+      <w:r>
+        <w:rPr>
+          <w:rFonts w:ascii="Helvetica" w:hAnsi="Helvetica" w:cs="Helvetica"/>
+          <w:color w:val="2D3B45"/>
+        </w:rPr>
+        <w:t>i</w:t>
+      </w:r>
+      <w:proofErr w:type="spellEnd"/>
+      <w:r>
+        <w:rPr>
+          <w:rFonts w:ascii="Helvetica" w:hAnsi="Helvetica" w:cs="Helvetica"/>
+          <w:color w:val="2D3B45"/>
+        </w:rPr>
+        <w:t> </w:t>
+      </w:r>
+    </w:p>
+    <w:p>
+      <w:pPr>
+        <w:pStyle w:val="NormalWeb"/>
+        <w:shd w:val="clear" w:color="auto" w:fill="FFFFFF"/>
+        <w:spacing w:before="180" w:beforeAutospacing="0" w:after="180" w:afterAutospacing="0"/>
+        <w:rPr>
+          <w:rFonts w:ascii="Helvetica" w:hAnsi="Helvetica" w:cs="Helvetica"/>
+          <w:color w:val="2D3B45"/>
+        </w:rPr>
+      </w:pPr>
+      <w:r>
+        <w:rPr>
+          <w:rFonts w:ascii="Helvetica" w:hAnsi="Helvetica" w:cs="Helvetica"/>
+          <w:color w:val="2D3B45"/>
+        </w:rPr>
+        <w:t xml:space="preserve">  </w:t>
+      </w:r>
+      <w:proofErr w:type="gramStart"/>
+      <w:r>
+        <w:rPr>
+          <w:rFonts w:ascii="Helvetica" w:hAnsi="Helvetica" w:cs="Helvetica"/>
+          <w:color w:val="2D3B45"/>
+        </w:rPr>
+        <w:t>compute</w:t>
+      </w:r>
+      <w:proofErr w:type="gramEnd"/>
+      <w:r>
+        <w:rPr>
+          <w:rFonts w:ascii="Helvetica" w:hAnsi="Helvetica" w:cs="Helvetica"/>
+          <w:color w:val="2D3B45"/>
+        </w:rPr>
+        <w:t xml:space="preserve"> d(</w:t>
+      </w:r>
+      <w:proofErr w:type="spellStart"/>
+      <w:r>
+        <w:rPr>
+          <w:rFonts w:ascii="Helvetica" w:hAnsi="Helvetica" w:cs="Helvetica"/>
+          <w:color w:val="2D3B45"/>
+        </w:rPr>
+        <w:t>i,j</w:t>
+      </w:r>
+      <w:proofErr w:type="spellEnd"/>
+      <w:r>
+        <w:rPr>
+          <w:rFonts w:ascii="Helvetica" w:hAnsi="Helvetica" w:cs="Helvetica"/>
+          <w:color w:val="2D3B45"/>
+        </w:rPr>
+        <w:t>) = p</w:t>
+      </w:r>
+      <w:r>
+        <w:rPr>
+          <w:rFonts w:ascii="Helvetica" w:hAnsi="Helvetica" w:cs="Helvetica"/>
+          <w:color w:val="2D3B45"/>
+          <w:sz w:val="18"/>
+          <w:szCs w:val="18"/>
+          <w:vertAlign w:val="subscript"/>
+        </w:rPr>
+        <w:t>i</w:t>
+      </w:r>
+      <w:r>
+        <w:rPr>
+          <w:rFonts w:ascii="Helvetica" w:hAnsi="Helvetica" w:cs="Helvetica"/>
+          <w:color w:val="2D3B45"/>
+        </w:rPr>
+        <w:t xml:space="preserve"> - </w:t>
+      </w:r>
+      <w:proofErr w:type="spellStart"/>
+      <w:r>
+        <w:rPr>
+          <w:rFonts w:ascii="Helvetica" w:hAnsi="Helvetica" w:cs="Helvetica"/>
+          <w:color w:val="2D3B45"/>
+        </w:rPr>
+        <w:t>p</w:t>
+      </w:r>
+      <w:r>
+        <w:rPr>
+          <w:rFonts w:ascii="Helvetica" w:hAnsi="Helvetica" w:cs="Helvetica"/>
+          <w:color w:val="2D3B45"/>
+          <w:sz w:val="18"/>
+          <w:szCs w:val="18"/>
+          <w:vertAlign w:val="subscript"/>
+        </w:rPr>
+        <w:t>j</w:t>
+      </w:r>
+      <w:proofErr w:type="spellEnd"/>
+      <w:r>
+        <w:rPr>
+          <w:rFonts w:ascii="Helvetica" w:hAnsi="Helvetica" w:cs="Helvetica"/>
+          <w:color w:val="2D3B45"/>
+        </w:rPr>
+        <w:t> </w:t>
+      </w:r>
+    </w:p>
+    <w:p>
+      <w:pPr>
+        <w:pStyle w:val="NormalWeb"/>
+        <w:shd w:val="clear" w:color="auto" w:fill="FFFFFF"/>
+        <w:spacing w:before="180" w:beforeAutospacing="0" w:after="180" w:afterAutospacing="0"/>
+        <w:rPr>
+          <w:rFonts w:ascii="Helvetica" w:hAnsi="Helvetica" w:cs="Helvetica"/>
+          <w:color w:val="2D3B45"/>
+        </w:rPr>
+      </w:pPr>
+      <w:r>
+        <w:rPr>
+          <w:rFonts w:ascii="Helvetica" w:hAnsi="Helvetica" w:cs="Helvetica"/>
+          <w:color w:val="2D3B45"/>
+        </w:rPr>
+        <w:t>   </w:t>
+      </w:r>
+      <w:proofErr w:type="gramStart"/>
+      <w:r>
+        <w:rPr>
+          <w:rFonts w:ascii="Helvetica" w:hAnsi="Helvetica" w:cs="Helvetica"/>
+          <w:color w:val="2D3B45"/>
+        </w:rPr>
+        <w:t>for</w:t>
+      </w:r>
+      <w:proofErr w:type="gramEnd"/>
+      <w:r>
+        <w:rPr>
+          <w:rFonts w:ascii="Helvetica" w:hAnsi="Helvetica" w:cs="Helvetica"/>
+          <w:color w:val="2D3B45"/>
+        </w:rPr>
+        <w:t xml:space="preserve"> </w:t>
+      </w:r>
+      <w:proofErr w:type="spellStart"/>
+      <w:r>
+        <w:rPr>
+          <w:rFonts w:ascii="Helvetica" w:hAnsi="Helvetica" w:cs="Helvetica"/>
+          <w:color w:val="2D3B45"/>
+        </w:rPr>
+        <w:t>i</w:t>
+      </w:r>
+      <w:proofErr w:type="spellEnd"/>
+      <w:r>
+        <w:rPr>
+          <w:rFonts w:ascii="Helvetica" w:hAnsi="Helvetica" w:cs="Helvetica"/>
+          <w:color w:val="2D3B45"/>
+        </w:rPr>
+        <w:t xml:space="preserve"> = 1 to n</w:t>
+      </w:r>
+    </w:p>
+    <w:p>
+      <w:pPr>
+        <w:pStyle w:val="NormalWeb"/>
+        <w:shd w:val="clear" w:color="auto" w:fill="FFFFFF"/>
+        <w:spacing w:before="180" w:beforeAutospacing="0" w:after="180" w:afterAutospacing="0"/>
+        <w:rPr>
+          <w:rFonts w:ascii="Helvetica" w:hAnsi="Helvetica" w:cs="Helvetica"/>
+          <w:color w:val="2D3B45"/>
+        </w:rPr>
+      </w:pPr>
+      <w:r>
+        <w:rPr>
+          <w:rFonts w:ascii="Helvetica" w:hAnsi="Helvetica" w:cs="Helvetica"/>
+          <w:color w:val="2D3B45"/>
+        </w:rPr>
+        <w:lastRenderedPageBreak/>
+        <w:t>     </w:t>
+      </w:r>
+      <w:proofErr w:type="spellStart"/>
+      <w:proofErr w:type="gramStart"/>
+      <w:r>
+        <w:rPr>
+          <w:rFonts w:ascii="Helvetica" w:hAnsi="Helvetica" w:cs="Helvetica"/>
+          <w:color w:val="2D3B45"/>
+        </w:rPr>
+        <w:t>dist</w:t>
+      </w:r>
+      <w:proofErr w:type="spellEnd"/>
+      <w:r>
+        <w:rPr>
+          <w:rFonts w:ascii="Helvetica" w:hAnsi="Helvetica" w:cs="Helvetica"/>
+          <w:color w:val="2D3B45"/>
+        </w:rPr>
+        <w:t>[</w:t>
+      </w:r>
+      <w:proofErr w:type="spellStart"/>
+      <w:proofErr w:type="gramEnd"/>
+      <w:r>
+        <w:rPr>
+          <w:rFonts w:ascii="Helvetica" w:hAnsi="Helvetica" w:cs="Helvetica"/>
+          <w:color w:val="2D3B45"/>
+        </w:rPr>
+        <w:t>i</w:t>
+      </w:r>
+      <w:proofErr w:type="spellEnd"/>
+      <w:r>
+        <w:rPr>
+          <w:rFonts w:ascii="Helvetica" w:hAnsi="Helvetica" w:cs="Helvetica"/>
+          <w:color w:val="2D3B45"/>
+        </w:rPr>
+        <w:t>] = infinity</w:t>
+      </w:r>
+    </w:p>
+    <w:p>
+      <w:pPr>
+        <w:pStyle w:val="NormalWeb"/>
+        <w:shd w:val="clear" w:color="auto" w:fill="FFFFFF"/>
+        <w:spacing w:before="180" w:beforeAutospacing="0" w:after="180" w:afterAutospacing="0"/>
+        <w:rPr>
+          <w:rFonts w:ascii="Helvetica" w:hAnsi="Helvetica" w:cs="Helvetica"/>
+          <w:color w:val="2D3B45"/>
+        </w:rPr>
+      </w:pPr>
+      <w:r>
+        <w:rPr>
+          <w:rFonts w:ascii="Helvetica" w:hAnsi="Helvetica" w:cs="Helvetica"/>
+          <w:color w:val="2D3B45"/>
+        </w:rPr>
+        <w:t>       </w:t>
+      </w:r>
+      <w:proofErr w:type="gramStart"/>
+      <w:r>
+        <w:rPr>
+          <w:rFonts w:ascii="Helvetica" w:hAnsi="Helvetica" w:cs="Helvetica"/>
+          <w:color w:val="2D3B45"/>
+        </w:rPr>
+        <w:t>for</w:t>
+      </w:r>
+      <w:proofErr w:type="gramEnd"/>
+      <w:r>
+        <w:rPr>
+          <w:rFonts w:ascii="Helvetica" w:hAnsi="Helvetica" w:cs="Helvetica"/>
+          <w:color w:val="2D3B45"/>
+        </w:rPr>
+        <w:t xml:space="preserve"> j = 1 to n</w:t>
+      </w:r>
+    </w:p>
+    <w:p>
+      <w:pPr>
+        <w:pStyle w:val="NormalWeb"/>
+        <w:shd w:val="clear" w:color="auto" w:fill="FFFFFF"/>
+        <w:spacing w:before="180" w:beforeAutospacing="0" w:after="180" w:afterAutospacing="0"/>
+        <w:rPr>
+          <w:rFonts w:ascii="Helvetica" w:hAnsi="Helvetica" w:cs="Helvetica"/>
+          <w:color w:val="2D3B45"/>
+        </w:rPr>
+      </w:pPr>
+      <w:r>
+        <w:rPr>
+          <w:rFonts w:ascii="Helvetica" w:hAnsi="Helvetica" w:cs="Helvetica"/>
+          <w:color w:val="2D3B45"/>
+        </w:rPr>
+        <w:t>         </w:t>
+      </w:r>
+      <w:proofErr w:type="gramStart"/>
+      <w:r>
+        <w:rPr>
+          <w:rFonts w:ascii="Helvetica" w:hAnsi="Helvetica" w:cs="Helvetica"/>
+          <w:color w:val="2D3B45"/>
+        </w:rPr>
+        <w:t>if</w:t>
+      </w:r>
+      <w:proofErr w:type="gramEnd"/>
+      <w:r>
+        <w:rPr>
+          <w:rFonts w:ascii="Helvetica" w:hAnsi="Helvetica" w:cs="Helvetica"/>
+          <w:color w:val="2D3B45"/>
+        </w:rPr>
+        <w:t xml:space="preserve"> </w:t>
+      </w:r>
+      <w:proofErr w:type="spellStart"/>
+      <w:r>
+        <w:rPr>
+          <w:rFonts w:ascii="Helvetica" w:hAnsi="Helvetica" w:cs="Helvetica"/>
+          <w:color w:val="2D3B45"/>
+        </w:rPr>
+        <w:t>i</w:t>
+      </w:r>
+      <w:proofErr w:type="spellEnd"/>
+      <w:r>
+        <w:rPr>
+          <w:rFonts w:ascii="Helvetica" w:hAnsi="Helvetica" w:cs="Helvetica"/>
+          <w:color w:val="2D3B45"/>
+        </w:rPr>
+        <w:t xml:space="preserve"> != j and d[</w:t>
+      </w:r>
+      <w:proofErr w:type="spellStart"/>
+      <w:r>
+        <w:rPr>
+          <w:rFonts w:ascii="Helvetica" w:hAnsi="Helvetica" w:cs="Helvetica"/>
+          <w:color w:val="2D3B45"/>
+        </w:rPr>
+        <w:t>i</w:t>
+      </w:r>
+      <w:proofErr w:type="spellEnd"/>
+      <w:r>
+        <w:rPr>
+          <w:rFonts w:ascii="Helvetica" w:hAnsi="Helvetica" w:cs="Helvetica"/>
+          <w:color w:val="2D3B45"/>
+        </w:rPr>
+        <w:t xml:space="preserve"> j]&lt; </w:t>
+      </w:r>
+      <w:proofErr w:type="spellStart"/>
+      <w:r>
+        <w:rPr>
+          <w:rFonts w:ascii="Helvetica" w:hAnsi="Helvetica" w:cs="Helvetica"/>
+          <w:color w:val="2D3B45"/>
+        </w:rPr>
+        <w:t>dist</w:t>
+      </w:r>
+      <w:proofErr w:type="spellEnd"/>
+      <w:r>
+        <w:rPr>
+          <w:rFonts w:ascii="Helvetica" w:hAnsi="Helvetica" w:cs="Helvetica"/>
+          <w:color w:val="2D3B45"/>
+        </w:rPr>
+        <w:t xml:space="preserve"> [</w:t>
+      </w:r>
+      <w:proofErr w:type="spellStart"/>
+      <w:r>
+        <w:rPr>
+          <w:rFonts w:ascii="Helvetica" w:hAnsi="Helvetica" w:cs="Helvetica"/>
+          <w:color w:val="2D3B45"/>
+        </w:rPr>
+        <w:t>i</w:t>
+      </w:r>
+      <w:proofErr w:type="spellEnd"/>
+      <w:r>
+        <w:rPr>
+          <w:rFonts w:ascii="Helvetica" w:hAnsi="Helvetica" w:cs="Helvetica"/>
+          <w:color w:val="2D3B45"/>
+        </w:rPr>
+        <w:t>]</w:t>
+      </w:r>
+    </w:p>
+    <w:p>
+      <w:pPr>
+        <w:pStyle w:val="NormalWeb"/>
+        <w:shd w:val="clear" w:color="auto" w:fill="FFFFFF"/>
+        <w:spacing w:before="180" w:beforeAutospacing="0" w:after="180" w:afterAutospacing="0"/>
+        <w:rPr>
+          <w:rFonts w:ascii="Helvetica" w:hAnsi="Helvetica" w:cs="Helvetica"/>
+          <w:color w:val="2D3B45"/>
+        </w:rPr>
+      </w:pPr>
+      <w:r>
+        <w:rPr>
+          <w:rFonts w:ascii="Helvetica" w:hAnsi="Helvetica" w:cs="Helvetica"/>
+          <w:color w:val="2D3B45"/>
+        </w:rPr>
+        <w:t>         </w:t>
+      </w:r>
+      <w:proofErr w:type="gramStart"/>
+      <w:r>
+        <w:rPr>
+          <w:rFonts w:ascii="Helvetica" w:hAnsi="Helvetica" w:cs="Helvetica"/>
+          <w:color w:val="2D3B45"/>
+        </w:rPr>
+        <w:t>then</w:t>
+      </w:r>
+      <w:proofErr w:type="gramEnd"/>
+    </w:p>
+    <w:p>
+      <w:pPr>
+        <w:pStyle w:val="NormalWeb"/>
+        <w:shd w:val="clear" w:color="auto" w:fill="FFFFFF"/>
+        <w:spacing w:before="180" w:beforeAutospacing="0" w:after="180" w:afterAutospacing="0"/>
+        <w:rPr>
+          <w:rFonts w:ascii="Helvetica" w:hAnsi="Helvetica" w:cs="Helvetica"/>
+          <w:color w:val="2D3B45"/>
+        </w:rPr>
+      </w:pPr>
+      <w:r>
+        <w:rPr>
+          <w:rFonts w:ascii="Helvetica" w:hAnsi="Helvetica" w:cs="Helvetica"/>
+          <w:color w:val="2D3B45"/>
+        </w:rPr>
+        <w:t>             </w:t>
+      </w:r>
+      <w:proofErr w:type="spellStart"/>
+      <w:proofErr w:type="gramStart"/>
+      <w:r>
+        <w:rPr>
+          <w:rFonts w:ascii="Helvetica" w:hAnsi="Helvetica" w:cs="Helvetica"/>
+          <w:color w:val="2D3B45"/>
+        </w:rPr>
+        <w:t>dist</w:t>
+      </w:r>
+      <w:proofErr w:type="spellEnd"/>
+      <w:r>
+        <w:rPr>
+          <w:rFonts w:ascii="Helvetica" w:hAnsi="Helvetica" w:cs="Helvetica"/>
+          <w:color w:val="2D3B45"/>
+        </w:rPr>
+        <w:t>[</w:t>
+      </w:r>
+      <w:proofErr w:type="spellStart"/>
+      <w:proofErr w:type="gramEnd"/>
+      <w:r>
+        <w:rPr>
+          <w:rFonts w:ascii="Helvetica" w:hAnsi="Helvetica" w:cs="Helvetica"/>
+          <w:color w:val="2D3B45"/>
+        </w:rPr>
+        <w:t>i</w:t>
+      </w:r>
+      <w:proofErr w:type="spellEnd"/>
+      <w:r>
+        <w:rPr>
+          <w:rFonts w:ascii="Helvetica" w:hAnsi="Helvetica" w:cs="Helvetica"/>
+          <w:color w:val="2D3B45"/>
+        </w:rPr>
+        <w:t>] &lt;--d[</w:t>
+      </w:r>
+      <w:proofErr w:type="spellStart"/>
+      <w:r>
+        <w:rPr>
+          <w:rFonts w:ascii="Helvetica" w:hAnsi="Helvetica" w:cs="Helvetica"/>
+          <w:color w:val="2D3B45"/>
+        </w:rPr>
+        <w:t>i</w:t>
+      </w:r>
+      <w:proofErr w:type="spellEnd"/>
+      <w:r>
+        <w:rPr>
+          <w:rFonts w:ascii="Helvetica" w:hAnsi="Helvetica" w:cs="Helvetica"/>
+          <w:color w:val="2D3B45"/>
+        </w:rPr>
+        <w:t xml:space="preserve"> j]; NN[</w:t>
+      </w:r>
+      <w:proofErr w:type="spellStart"/>
+      <w:r>
+        <w:rPr>
+          <w:rFonts w:ascii="Helvetica" w:hAnsi="Helvetica" w:cs="Helvetica"/>
+          <w:color w:val="2D3B45"/>
+        </w:rPr>
+        <w:t>i</w:t>
+      </w:r>
+      <w:proofErr w:type="spellEnd"/>
+      <w:r>
+        <w:rPr>
+          <w:rFonts w:ascii="Helvetica" w:hAnsi="Helvetica" w:cs="Helvetica"/>
+          <w:color w:val="2D3B45"/>
+        </w:rPr>
+        <w:t>]&lt;--j</w:t>
+      </w:r>
+    </w:p>
+    <w:p>
+      <w:pPr>
+        <w:pStyle w:val="NormalWeb"/>
+        <w:shd w:val="clear" w:color="auto" w:fill="FFFFFF"/>
+        <w:spacing w:before="180" w:beforeAutospacing="0" w:after="180" w:afterAutospacing="0"/>
+        <w:rPr>
+          <w:rFonts w:ascii="Helvetica" w:hAnsi="Helvetica" w:cs="Helvetica"/>
+          <w:color w:val="2D3B45"/>
+        </w:rPr>
+      </w:pPr>
+      <w:r>
+        <w:rPr>
+          <w:rFonts w:ascii="Helvetica" w:hAnsi="Helvetica" w:cs="Helvetica"/>
+          <w:color w:val="2D3B45"/>
+        </w:rPr>
+        <w:t>     </w:t>
+      </w:r>
+      <w:proofErr w:type="gramStart"/>
+      <w:r>
+        <w:rPr>
+          <w:rFonts w:ascii="Helvetica" w:hAnsi="Helvetica" w:cs="Helvetica"/>
+          <w:color w:val="2D3B45"/>
+        </w:rPr>
+        <w:t>return</w:t>
+      </w:r>
+      <w:proofErr w:type="gramEnd"/>
+      <w:r>
+        <w:rPr>
+          <w:rFonts w:ascii="Helvetica" w:hAnsi="Helvetica" w:cs="Helvetica"/>
+          <w:color w:val="2D3B45"/>
+        </w:rPr>
+        <w:t xml:space="preserve"> NN, </w:t>
+      </w:r>
+      <w:proofErr w:type="spellStart"/>
+      <w:r>
+        <w:rPr>
+          <w:rFonts w:ascii="Helvetica" w:hAnsi="Helvetica" w:cs="Helvetica"/>
+          <w:color w:val="2D3B45"/>
+        </w:rPr>
+        <w:t>dist</w:t>
+      </w:r>
+      <w:proofErr w:type="spellEnd"/>
+    </w:p>
+    <w:p>
+      <w:pPr>
+        <w:spacing w:after="200" w:line="276" w:lineRule="auto"/>
+        <w:rPr>
+          <w:rFonts w:eastAsiaTheme="minorEastAsia"/>
+          <w:b/>
+          <w:u w:val="single"/>
+        </w:rPr>
+      </w:pPr>
+    </w:p>
+    <w:p>
+      <w:pPr>
+        <w:rPr>
+          <w:rFonts w:eastAsiaTheme="minorEastAsia"/>
+          <w:b/>
+          <w:u w:val="single"/>
+        </w:rPr>
+      </w:pPr>
+      <w:r>
+        <w:rPr>
+          <w:rFonts w:eastAsiaTheme="minorEastAsia"/>
+          <w:b/>
+          <w:u w:val="single"/>
+        </w:rPr>
+        <w:t>Your “best” tours for the three example instances and the time it took to obtain these tours.  No time limit</w:t>
+      </w:r>
+    </w:p>
+    <w:tbl>
+      <w:tblPr>
+        <w:tblStyle w:val="TableGrid"/>
+        <w:tblW w:w="0" w:type="auto"/>
+        <w:tblLook w:val="04A0" w:firstRow="1" w:lastRow="0" w:firstColumn="1" w:lastColumn="0" w:noHBand="0" w:noVBand="1"/>
+      </w:tblPr>
+      <w:tblGrid>
+        <w:gridCol w:w="2337"/>
+        <w:gridCol w:w="2337"/>
+        <w:gridCol w:w="2337"/>
+        <w:gridCol w:w="2337"/>
+      </w:tblGrid>
+      <w:tr>
+        <w:tc>
+          <w:tcPr>
+            <w:tcW w:w="2337" w:type="dxa"/>
           </w:tcPr>
           <w:p>
             <w:pPr>
               <w:rPr>
                 <w:rFonts w:eastAsiaTheme="minorEastAsia"/>
                 <w:b/>
-                <w:u w:val="single"/>
-              </w:rPr>
-            </w:pPr>
-          </w:p>
-        </w:tc>
-        <w:tc>
-          <w:tcPr>
-            <w:tcW w:w="2337" w:type="dxa"/>
-          </w:tcPr>
-          <w:p>
-            <w:pPr>
+              </w:rPr>
+            </w:pPr>
+            <w:proofErr w:type="spellStart"/>
+            <w:r>
+              <w:rPr>
+                <w:rFonts w:eastAsiaTheme="minorEastAsia"/>
+                <w:b/>
+              </w:rPr>
+              <w:t>Inputfile</w:t>
+            </w:r>
+            <w:proofErr w:type="spellEnd"/>
+            <w:r>
+              <w:rPr>
+                <w:rFonts w:eastAsiaTheme="minorEastAsia"/>
+                <w:b/>
+              </w:rPr>
+              <w:t xml:space="preserve"> name</w:t>
+            </w:r>
+          </w:p>
+        </w:tc>
+        <w:tc>
+          <w:tcPr>
+            <w:tcW w:w="2337" w:type="dxa"/>
+          </w:tcPr>
+          <w:p>
+            <w:pPr>
+              <w:rPr>
+                <w:rFonts w:eastAsiaTheme="minorEastAsia"/>
+                <w:b/>
+              </w:rPr>
+            </w:pPr>
+            <w:r>
+              <w:rPr>
+                <w:rFonts w:eastAsiaTheme="minorEastAsia"/>
+                <w:b/>
+              </w:rPr>
+              <w:t>Best tour distance</w:t>
+            </w:r>
+          </w:p>
+        </w:tc>
+        <w:tc>
+          <w:tcPr>
+            <w:tcW w:w="2337" w:type="dxa"/>
+          </w:tcPr>
+          <w:p>
+            <w:pPr>
+              <w:rPr>
+                <w:rFonts w:eastAsiaTheme="minorEastAsia"/>
+                <w:b/>
+              </w:rPr>
+            </w:pPr>
+            <w:r>
+              <w:rPr>
+                <w:rFonts w:eastAsiaTheme="minorEastAsia"/>
+                <w:b/>
+              </w:rPr>
+              <w:t>Optimum provided</w:t>
+            </w:r>
+          </w:p>
+        </w:tc>
+        <w:tc>
+          <w:tcPr>
+            <w:tcW w:w="2337" w:type="dxa"/>
+          </w:tcPr>
+          <w:p>
+            <w:pPr>
+              <w:rPr>
+                <w:rFonts w:eastAsiaTheme="minorEastAsia"/>
+                <w:b/>
+              </w:rPr>
+            </w:pPr>
+            <w:r>
+              <w:rPr>
+                <w:rFonts w:eastAsiaTheme="minorEastAsia"/>
+                <w:b/>
+              </w:rPr>
+              <w:t>Ratio (&lt;=1.25</w:t>
+            </w:r>
+          </w:p>
+        </w:tc>
+      </w:tr>
+      <w:tr>
+        <w:tc>
+          <w:tcPr>
+            <w:tcW w:w="2337" w:type="dxa"/>
+          </w:tcPr>
+          <w:p>
+            <w:pPr>
+              <w:rPr>
+                <w:rFonts w:eastAsiaTheme="minorEastAsia"/>
+              </w:rPr>
+            </w:pPr>
+            <w:r>
+              <w:rPr>
+                <w:rFonts w:eastAsiaTheme="minorEastAsia"/>
+              </w:rPr>
+              <w:t>t</w:t>
+            </w:r>
+            <w:r>
+              <w:rPr>
+                <w:rFonts w:eastAsiaTheme="minorEastAsia"/>
+              </w:rPr>
+              <w:t>sp_example_1.txt</w:t>
+            </w:r>
+          </w:p>
+        </w:tc>
+        <w:tc>
+          <w:tcPr>
+            <w:tcW w:w="2337" w:type="dxa"/>
+            <w:vAlign w:val="bottom"/>
+          </w:tcPr>
+          <w:p>
+            <w:pPr>
+              <w:jc w:val="center"/>
+              <w:rPr>
+                <w:rFonts w:ascii="Calibri" w:hAnsi="Calibri" w:cs="Calibri"/>
+                <w:color w:val="000000"/>
+              </w:rPr>
+            </w:pPr>
+            <w:r>
+              <w:rPr>
+                <w:rFonts w:ascii="Calibri" w:hAnsi="Calibri" w:cs="Calibri"/>
+                <w:color w:val="000000"/>
+              </w:rPr>
+              <w:t>150393</w:t>
+            </w:r>
+          </w:p>
+        </w:tc>
+        <w:tc>
+          <w:tcPr>
+            <w:tcW w:w="2337" w:type="dxa"/>
+          </w:tcPr>
+          <w:p>
+            <w:pPr>
+              <w:jc w:val="center"/>
+              <w:rPr>
+                <w:rFonts w:eastAsiaTheme="minorEastAsia"/>
+              </w:rPr>
+            </w:pPr>
+            <w:r>
+              <w:rPr>
+                <w:rFonts w:eastAsiaTheme="minorEastAsia"/>
+              </w:rPr>
+              <w:t>108159</w:t>
+            </w:r>
+          </w:p>
+        </w:tc>
+        <w:tc>
+          <w:tcPr>
+            <w:tcW w:w="2337" w:type="dxa"/>
+          </w:tcPr>
+          <w:p>
+            <w:pPr>
+              <w:jc w:val="center"/>
+              <w:rPr>
+                <w:rFonts w:eastAsiaTheme="minorEastAsia"/>
+              </w:rPr>
+            </w:pPr>
+            <w:r>
+              <w:rPr>
+                <w:rFonts w:eastAsiaTheme="minorEastAsia"/>
+                <w:color w:val="FF0000"/>
+              </w:rPr>
+              <w:t>1.39</w:t>
+            </w:r>
+          </w:p>
+        </w:tc>
+      </w:tr>
+      <w:tr>
+        <w:tc>
+          <w:tcPr>
+            <w:tcW w:w="2337" w:type="dxa"/>
+          </w:tcPr>
+          <w:p>
+            <w:pPr>
+              <w:rPr>
+                <w:rFonts w:eastAsiaTheme="minorEastAsia"/>
+              </w:rPr>
+            </w:pPr>
+            <w:r>
+              <w:rPr>
+                <w:rFonts w:eastAsiaTheme="minorEastAsia"/>
+              </w:rPr>
+              <w:t>t</w:t>
+            </w:r>
+            <w:r>
+              <w:rPr>
+                <w:rFonts w:eastAsiaTheme="minorEastAsia"/>
+              </w:rPr>
+              <w:t>sp_example_</w:t>
+            </w:r>
+            <w:r>
+              <w:rPr>
+                <w:rFonts w:eastAsiaTheme="minorEastAsia"/>
+              </w:rPr>
+              <w:t>2</w:t>
+            </w:r>
+            <w:r>
+              <w:rPr>
+                <w:rFonts w:eastAsiaTheme="minorEastAsia"/>
+              </w:rPr>
+              <w:t>.txt</w:t>
+            </w:r>
+          </w:p>
+        </w:tc>
+        <w:tc>
+          <w:tcPr>
+            <w:tcW w:w="2337" w:type="dxa"/>
+            <w:vAlign w:val="bottom"/>
+          </w:tcPr>
+          <w:p>
+            <w:pPr>
+              <w:jc w:val="center"/>
+              <w:rPr>
+                <w:rFonts w:ascii="Calibri" w:hAnsi="Calibri" w:cs="Calibri"/>
+                <w:color w:val="000000"/>
+              </w:rPr>
+            </w:pPr>
+            <w:r>
+              <w:rPr>
+                <w:rFonts w:ascii="Calibri" w:hAnsi="Calibri" w:cs="Calibri"/>
+                <w:color w:val="000000"/>
+              </w:rPr>
+              <w:t>3210</w:t>
+            </w:r>
+          </w:p>
+        </w:tc>
+        <w:tc>
+          <w:tcPr>
+            <w:tcW w:w="2337" w:type="dxa"/>
+          </w:tcPr>
+          <w:p>
+            <w:pPr>
+              <w:jc w:val="center"/>
+              <w:rPr>
+                <w:rFonts w:eastAsiaTheme="minorEastAsia"/>
+              </w:rPr>
+            </w:pPr>
+            <w:r>
+              <w:rPr>
+                <w:rFonts w:eastAsiaTheme="minorEastAsia"/>
+              </w:rPr>
+              <w:t>2579</w:t>
+            </w:r>
+          </w:p>
+        </w:tc>
+        <w:tc>
+          <w:tcPr>
+            <w:tcW w:w="2337" w:type="dxa"/>
+          </w:tcPr>
+          <w:p>
+            <w:pPr>
+              <w:jc w:val="center"/>
+              <w:rPr>
+                <w:rFonts w:eastAsiaTheme="minorEastAsia"/>
+              </w:rPr>
+            </w:pPr>
+            <w:r>
+              <w:rPr>
+                <w:rFonts w:eastAsiaTheme="minorEastAsia"/>
+              </w:rPr>
+              <w:t>1.24</w:t>
+            </w:r>
+          </w:p>
+        </w:tc>
+      </w:tr>
+      <w:tr>
+        <w:tc>
+          <w:tcPr>
+            <w:tcW w:w="2337" w:type="dxa"/>
+          </w:tcPr>
+          <w:p>
+            <w:pPr>
+              <w:rPr>
+                <w:rFonts w:eastAsiaTheme="minorEastAsia"/>
+              </w:rPr>
+            </w:pPr>
+            <w:r>
+              <w:rPr>
+                <w:rFonts w:eastAsiaTheme="minorEastAsia"/>
+              </w:rPr>
+              <w:t>t</w:t>
+            </w:r>
+            <w:r>
+              <w:rPr>
+                <w:rFonts w:eastAsiaTheme="minorEastAsia"/>
+              </w:rPr>
+              <w:t>sp_example_</w:t>
+            </w:r>
+            <w:r>
+              <w:rPr>
+                <w:rFonts w:eastAsiaTheme="minorEastAsia"/>
+              </w:rPr>
+              <w:t>3</w:t>
+            </w:r>
+            <w:r>
+              <w:rPr>
+                <w:rFonts w:eastAsiaTheme="minorEastAsia"/>
+              </w:rPr>
+              <w:t>.txt</w:t>
+            </w:r>
+          </w:p>
+        </w:tc>
+        <w:tc>
+          <w:tcPr>
+            <w:tcW w:w="2337" w:type="dxa"/>
+            <w:vAlign w:val="bottom"/>
+          </w:tcPr>
+          <w:p>
+            <w:pPr>
+              <w:jc w:val="center"/>
+              <w:rPr>
+                <w:rFonts w:ascii="Calibri" w:hAnsi="Calibri" w:cs="Calibri"/>
+                <w:color w:val="000000"/>
+              </w:rPr>
+            </w:pPr>
+            <w:r>
+              <w:rPr>
+                <w:rFonts w:ascii="Calibri" w:hAnsi="Calibri" w:cs="Calibri"/>
+                <w:color w:val="000000"/>
+              </w:rPr>
+              <w:t>1964948</w:t>
+            </w:r>
+          </w:p>
+        </w:tc>
+        <w:tc>
+          <w:tcPr>
+            <w:tcW w:w="2337" w:type="dxa"/>
+          </w:tcPr>
+          <w:p>
+            <w:pPr>
+              <w:jc w:val="center"/>
               <w:rPr>
                 <w:rFonts w:eastAsiaTheme="minorEastAsia"/>
               </w:rPr>
@@ -2151,6 +2670,25 @@
                 <w:rFonts w:eastAsiaTheme="minorEastAsia"/>
               </w:rPr>
               <w:t>1573084</w:t>
+            </w:r>
+          </w:p>
+        </w:tc>
+        <w:tc>
+          <w:tcPr>
+            <w:tcW w:w="2337" w:type="dxa"/>
+          </w:tcPr>
+          <w:p>
+            <w:pPr>
+              <w:jc w:val="center"/>
+              <w:rPr>
+                <w:rFonts w:eastAsiaTheme="minorEastAsia"/>
+              </w:rPr>
+            </w:pPr>
+            <w:r>
+              <w:rPr>
+                <w:rFonts w:eastAsiaTheme="minorEastAsia"/>
+              </w:rPr>
+              <w:t>1.25</w:t>
             </w:r>
           </w:p>
         </w:tc>

</xml_diff>

<commit_message>
updated intro and research section
</commit_message>
<xml_diff>
--- a/ProjectReport/Project Group30 Report.docx
+++ b/ProjectReport/Project Group30 Report.docx
@@ -64,186 +64,1238 @@
         <w:rPr>
           <w:rFonts w:eastAsiaTheme="minorEastAsia"/>
         </w:rPr>
-        <w:t xml:space="preserve">for tackling the traveling salesman problem. I used the Traveling Salesman Problem page on Wikipedia as a source.  There are algorithms that actually arrive at the optimal solution and there are algorithms that arrive at approximate solutions that are proven to be within a certain range of the optimal solution.  The three we researched were: The brute force algorithm.  The dynamic programming algorithm called Held-Karp.   Lastly the greedy algorithm known as the Nearest Neighbor algorithm. </w:t>
-      </w:r>
-    </w:p>
-    <w:p>
-      <w:pPr>
-        <w:spacing w:after="200" w:line="276" w:lineRule="auto"/>
-        <w:rPr>
-          <w:rFonts w:eastAsiaTheme="minorEastAsia"/>
-        </w:rPr>
-      </w:pPr>
-      <w:r>
-        <w:rPr>
-          <w:rFonts w:eastAsiaTheme="minorEastAsia"/>
-        </w:rPr>
-        <w:t>Description of Brute Force:   The brute force implementation arrives at an optimal solution by trying every possible permutation of the city list. Since every permutation is calculated, the run time of such a brute force algorithm is O(n!). The implementation uses Heap's algorithm to calculate the tour for each permutation of the city list. We used the Wikipedia page for Heap's algorithm as a source for its description and implementation. So, Heap's algorithm is an algorithm that swaps indices in an array to create every possible permutation of that array. Normally, Heap's algorithm will output the array permutation once it arrives at a new one but we modified it to calculate the tour for that city list. We keep a tally of the minimum tour and once the algorithm finishes, and return that minimum tour value.</w:t>
-      </w:r>
-    </w:p>
-    <w:p>
-      <w:pPr>
-        <w:spacing w:after="200" w:line="276" w:lineRule="auto"/>
-        <w:rPr>
-          <w:rFonts w:eastAsiaTheme="minorEastAsia"/>
-        </w:rPr>
-      </w:pPr>
-    </w:p>
-    <w:p>
-      <w:pPr>
-        <w:spacing w:after="200" w:line="276" w:lineRule="auto"/>
-        <w:rPr>
-          <w:rFonts w:eastAsiaTheme="minorEastAsia"/>
-        </w:rPr>
-      </w:pPr>
-      <w:r>
-        <w:rPr>
-          <w:rFonts w:eastAsiaTheme="minorEastAsia"/>
-        </w:rPr>
-        <w:t>Description of Held-Karp:  the dynamic programing procedure makes use of the optimization property that "Every subpath of a path of minimum distance is itself of minimum distance".  Thus, we break the graph itself up into smaller sub-graphs/sub-problems until we are able to minimize the smallest possible problem, and we make use of that and the saved solutions to other minimized graphs in order to solve the larger sub-problems until we have solved the entire graph.  Since it is impossible to know which sub-problems will produce the minimized graph, we need to provide a solution for each of them.  To sum this up, basically we need to create sets of 1 elements to ... n-2 elements.  From there, we solve for the minimized paths of the smallest elements, and we use those solutions to solve for the minimized paths of the larger elements.  After we obtain the minimized path for the n-2 element, we continue down the chain in order to select the minimized paths for each of the n-3...1 elements until we have the final solution.</w:t>
-      </w:r>
-    </w:p>
-    <w:p>
-      <w:pPr>
-        <w:spacing w:after="200" w:line="276" w:lineRule="auto"/>
-        <w:rPr>
-          <w:rFonts w:eastAsiaTheme="minorEastAsia"/>
-        </w:rPr>
-      </w:pPr>
-      <w:r>
-        <w:rPr>
-          <w:rFonts w:eastAsiaTheme="minorEastAsia"/>
-        </w:rPr>
-        <w:t>Description of Nearest Neighbor Greedy Algorithm:  Researching on Wikipedia, the following is the high level description.  These are the steps of the algorithm:</w:t>
-      </w:r>
-    </w:p>
-    <w:p>
-      <w:pPr>
-        <w:spacing w:after="200" w:line="276" w:lineRule="auto"/>
-        <w:rPr>
-          <w:rFonts w:eastAsiaTheme="minorEastAsia"/>
-        </w:rPr>
-      </w:pPr>
-    </w:p>
-    <w:p>
-      <w:pPr>
-        <w:spacing w:after="200" w:line="276" w:lineRule="auto"/>
-        <w:rPr>
-          <w:rFonts w:eastAsiaTheme="minorEastAsia"/>
-        </w:rPr>
-      </w:pPr>
-      <w:r>
-        <w:rPr>
-          <w:rFonts w:eastAsiaTheme="minorEastAsia"/>
-        </w:rPr>
-        <w:t>start on an arbitrary vertex as current vertex.</w:t>
-      </w:r>
-    </w:p>
-    <w:p>
-      <w:pPr>
-        <w:spacing w:after="200" w:line="276" w:lineRule="auto"/>
-        <w:rPr>
-          <w:rFonts w:eastAsiaTheme="minorEastAsia"/>
-        </w:rPr>
-      </w:pPr>
-      <w:r>
-        <w:rPr>
-          <w:rFonts w:eastAsiaTheme="minorEastAsia"/>
-        </w:rPr>
-        <w:t>find out the shortest edge connecting current vertex and an unvisited vertex V.</w:t>
-      </w:r>
-    </w:p>
-    <w:p>
-      <w:pPr>
-        <w:spacing w:after="200" w:line="276" w:lineRule="auto"/>
-        <w:rPr>
-          <w:rFonts w:eastAsiaTheme="minorEastAsia"/>
-        </w:rPr>
-      </w:pPr>
-      <w:r>
-        <w:rPr>
-          <w:rFonts w:eastAsiaTheme="minorEastAsia"/>
-        </w:rPr>
-        <w:t>set current vertex to V.</w:t>
-      </w:r>
-    </w:p>
-    <w:p>
-      <w:pPr>
-        <w:spacing w:after="200" w:line="276" w:lineRule="auto"/>
-        <w:rPr>
-          <w:rFonts w:eastAsiaTheme="minorEastAsia"/>
-        </w:rPr>
-      </w:pPr>
-      <w:r>
-        <w:rPr>
-          <w:rFonts w:eastAsiaTheme="minorEastAsia"/>
-        </w:rPr>
-        <w:t>mark V as visited.</w:t>
-      </w:r>
-    </w:p>
-    <w:p>
-      <w:pPr>
-        <w:spacing w:after="200" w:line="276" w:lineRule="auto"/>
-        <w:rPr>
-          <w:rFonts w:eastAsiaTheme="minorEastAsia"/>
-        </w:rPr>
-      </w:pPr>
-      <w:r>
-        <w:rPr>
-          <w:rFonts w:eastAsiaTheme="minorEastAsia"/>
-        </w:rPr>
-        <w:t>if all the vertices in domain are visited, then terminate.</w:t>
-      </w:r>
-    </w:p>
-    <w:p>
-      <w:pPr>
-        <w:spacing w:after="200" w:line="276" w:lineRule="auto"/>
-        <w:rPr>
-          <w:rFonts w:eastAsiaTheme="minorEastAsia"/>
-        </w:rPr>
-      </w:pPr>
-      <w:r>
-        <w:rPr>
-          <w:rFonts w:eastAsiaTheme="minorEastAsia"/>
-        </w:rPr>
-        <w:t>Go to step 2.</w:t>
-      </w:r>
-    </w:p>
-    <w:p>
-      <w:pPr>
-        <w:spacing w:after="200" w:line="276" w:lineRule="auto"/>
-        <w:rPr>
-          <w:rFonts w:eastAsiaTheme="minorEastAsia"/>
-        </w:rPr>
-      </w:pPr>
-      <w:r>
-        <w:rPr>
-          <w:rFonts w:eastAsiaTheme="minorEastAsia"/>
-        </w:rPr>
-        <w:t>The sequence of the visited vertices is the output of the algorithm.  The nearest neighbour algorithm is easy to implement and executes quickly, but it can sometimes miss shorter routes which are easily noticed with human insight, due to its "greedy" nature. As a general guide, if the last few stages of the tour are comparable in length to the first stages, then the tour is reasonable; if they are much greater, then it is likely that there are much better tours. Another check is to use an algorithm such as the lower bound algorithm to estimate if this tour is good enough.</w:t>
-      </w:r>
-    </w:p>
-    <w:p>
-      <w:pPr>
-        <w:spacing w:after="200" w:line="276" w:lineRule="auto"/>
-        <w:rPr>
-          <w:rFonts w:eastAsiaTheme="minorEastAsia"/>
-        </w:rPr>
-      </w:pPr>
-      <w:r>
-        <w:rPr>
-          <w:rFonts w:eastAsiaTheme="minorEastAsia"/>
-        </w:rPr>
-        <w:t>In the worst case, the algorithm results in a tour that is much longer than the optimal tour. To be precise, for every constant there is an instance of the traveling salesman problem such that the length of the tour computed by the nearest neighbor algorithm is greater than r times the length of the optimal tour. Moreover, for each number of cities there is an assignment of distances between the cities for which the nearest neighbor heuristic produces the unique worst possible tour.</w:t>
-      </w:r>
-    </w:p>
-    <w:p>
-      <w:pPr>
+        <w:t xml:space="preserve">for tackling the traveling salesman problem. </w:t>
+      </w:r>
+      <w:r>
+        <w:rPr>
+          <w:rFonts w:eastAsiaTheme="minorEastAsia"/>
+          <w:lang w:val="en-US"/>
+        </w:rPr>
+        <w:t>T</w:t>
+      </w:r>
+      <w:r>
+        <w:rPr>
+          <w:rFonts w:eastAsiaTheme="minorEastAsia"/>
+        </w:rPr>
+        <w:t>he Traveling Salesman Problem page on Wikipedia</w:t>
+      </w:r>
+      <w:r>
+        <w:rPr>
+          <w:rFonts w:eastAsiaTheme="minorEastAsia"/>
+          <w:lang w:val="en-US"/>
+        </w:rPr>
+        <w:t xml:space="preserve"> was used</w:t>
+      </w:r>
+      <w:r>
+        <w:rPr>
+          <w:rFonts w:eastAsiaTheme="minorEastAsia"/>
+        </w:rPr>
+        <w:t xml:space="preserve"> as </w:t>
+      </w:r>
+      <w:r>
+        <w:rPr>
+          <w:rFonts w:eastAsiaTheme="minorEastAsia"/>
+          <w:lang w:val="en-US"/>
+        </w:rPr>
+        <w:t>the</w:t>
+      </w:r>
+      <w:r>
+        <w:rPr>
+          <w:rFonts w:eastAsiaTheme="minorEastAsia"/>
+        </w:rPr>
+        <w:t xml:space="preserve"> source.  There are algorithms that actually arrive at the optimal solution and there are algorithms that arrive at approximate solutions that are proven to be within a certain range of the optimal solution.  The three we researched were: </w:t>
+      </w:r>
+      <w:r>
+        <w:rPr>
+          <w:rFonts w:eastAsiaTheme="minorEastAsia"/>
+          <w:lang w:val="en-US"/>
+        </w:rPr>
+        <w:t>a</w:t>
+      </w:r>
+      <w:r>
+        <w:rPr>
+          <w:rFonts w:eastAsiaTheme="minorEastAsia"/>
+        </w:rPr>
+        <w:t xml:space="preserve"> brute force algorithm</w:t>
+      </w:r>
+      <w:r>
+        <w:rPr>
+          <w:rFonts w:eastAsiaTheme="minorEastAsia"/>
+          <w:lang w:val="en-US"/>
+        </w:rPr>
+        <w:t>;</w:t>
+      </w:r>
+      <w:r>
+        <w:rPr>
+          <w:rFonts w:eastAsiaTheme="minorEastAsia"/>
+        </w:rPr>
+        <w:t xml:space="preserve"> </w:t>
+      </w:r>
+      <w:r>
+        <w:rPr>
+          <w:rFonts w:eastAsiaTheme="minorEastAsia"/>
+          <w:lang w:val="en-US"/>
+        </w:rPr>
+        <w:t>a</w:t>
+      </w:r>
+      <w:r>
+        <w:rPr>
+          <w:rFonts w:eastAsiaTheme="minorEastAsia"/>
+        </w:rPr>
+        <w:t xml:space="preserve"> dynamic programming algorithm called </w:t>
+      </w:r>
+      <w:r>
+        <w:rPr>
+          <w:rFonts w:eastAsiaTheme="minorEastAsia"/>
+          <w:lang w:val="en-US"/>
+        </w:rPr>
+        <w:t xml:space="preserve">the </w:t>
+      </w:r>
+      <w:r>
+        <w:rPr>
+          <w:rFonts w:eastAsiaTheme="minorEastAsia"/>
+        </w:rPr>
+        <w:t>Held-Karp</w:t>
+      </w:r>
+      <w:r>
+        <w:rPr>
+          <w:rFonts w:eastAsiaTheme="minorEastAsia"/>
+          <w:lang w:val="en-US"/>
+        </w:rPr>
+        <w:t xml:space="preserve"> algorithm;</w:t>
+      </w:r>
+      <w:r>
+        <w:rPr>
+          <w:rFonts w:eastAsiaTheme="minorEastAsia"/>
+        </w:rPr>
+        <w:t xml:space="preserve"> </w:t>
+      </w:r>
+      <w:r>
+        <w:rPr>
+          <w:rFonts w:eastAsiaTheme="minorEastAsia"/>
+          <w:lang w:val="en-US"/>
+        </w:rPr>
+        <w:t>and a</w:t>
+      </w:r>
+      <w:r>
+        <w:rPr>
+          <w:rFonts w:eastAsiaTheme="minorEastAsia"/>
+        </w:rPr>
+        <w:t xml:space="preserve"> greedy algorithm known as the Nearest Neighbor algorithm. </w:t>
+      </w:r>
+    </w:p>
+    <w:p>
+      <w:pPr>
+        <w:spacing w:after="200" w:line="276" w:lineRule="auto"/>
+        <w:rPr>
+          <w:rFonts w:eastAsiaTheme="minorEastAsia"/>
+        </w:rPr>
+      </w:pPr>
+      <w:r>
+        <w:rPr>
+          <w:rFonts w:eastAsiaTheme="minorEastAsia"/>
+        </w:rPr>
+        <w:t>Description of Brute Force:   The brute force implementation arrives at an optimal solution by trying every possible permutation of the city list. Since every permutation is calculated, the run time of such a brute force algorithm is O(n!). The implementation uses Heap's algorithm to calculate the tour for each permutation of the city list. We used the Wikipedia page for Heap's algorithm as a source for its description and implementation. Heap's algorithm is an algorithm that swaps indices in an array to create every possible permutation of that array. Normally, Heap's algorithm will output the array permutation once it arrives at a new one</w:t>
+      </w:r>
+      <w:r>
+        <w:rPr>
+          <w:rFonts w:eastAsiaTheme="minorEastAsia"/>
+          <w:lang w:val="en-US"/>
+        </w:rPr>
+        <w:t>,</w:t>
+      </w:r>
+      <w:r>
+        <w:rPr>
+          <w:rFonts w:eastAsiaTheme="minorEastAsia"/>
+        </w:rPr>
+        <w:t xml:space="preserve"> but we modified it to calculate the tour for that city list. We keep a tally of the minimum tour and once the algorithm finishes, return that minimum tour value.</w:t>
+      </w:r>
+    </w:p>
+    <w:p>
+      <w:pPr>
+        <w:spacing w:after="200" w:line="276" w:lineRule="auto"/>
+        <w:rPr>
+          <w:rFonts w:eastAsiaTheme="minorEastAsia"/>
+          <w:lang w:val="en-US"/>
+        </w:rPr>
+      </w:pPr>
+      <w:r>
+        <w:rPr>
+          <w:rFonts w:eastAsiaTheme="minorEastAsia"/>
+          <w:lang w:val="en-US"/>
+        </w:rPr>
+        <w:t>Pseudo-Code:</w:t>
+      </w:r>
+    </w:p>
+    <w:p>
+      <w:pPr>
+        <w:spacing w:after="200" w:line="276" w:lineRule="auto"/>
+        <w:rPr>
+          <w:rFonts w:eastAsiaTheme="minorEastAsia"/>
+        </w:rPr>
+      </w:pPr>
+      <w:r>
+        <w:rPr>
+          <w:rFonts w:eastAsiaTheme="minorEastAsia"/>
+        </w:rPr>
+        <w:t>tsp (length, cities)</w:t>
+      </w:r>
+    </w:p>
+    <w:p>
+      <w:pPr>
+        <w:spacing w:after="200" w:line="276" w:lineRule="auto"/>
+        <w:rPr>
+          <w:rFonts w:eastAsiaTheme="minorEastAsia"/>
+        </w:rPr>
+      </w:pPr>
+      <w:r>
+        <w:rPr>
+          <w:rFonts w:eastAsiaTheme="minorEastAsia"/>
+        </w:rPr>
+        <w:t>int c [length]</w:t>
+      </w:r>
+    </w:p>
+    <w:p>
+      <w:pPr>
+        <w:spacing w:after="200" w:line="276" w:lineRule="auto"/>
+        <w:rPr>
+          <w:rFonts w:eastAsiaTheme="minorEastAsia"/>
+        </w:rPr>
+      </w:pPr>
+      <w:r>
+        <w:rPr>
+          <w:rFonts w:eastAsiaTheme="minorEastAsia"/>
+        </w:rPr>
+        <w:t>set every value in c to 0</w:t>
+      </w:r>
+    </w:p>
+    <w:p>
+      <w:pPr>
+        <w:spacing w:after="200" w:line="276" w:lineRule="auto"/>
+        <w:rPr>
+          <w:rFonts w:eastAsiaTheme="minorEastAsia"/>
+        </w:rPr>
+      </w:pPr>
+      <w:r>
+        <w:rPr>
+          <w:rFonts w:eastAsiaTheme="minorEastAsia"/>
+        </w:rPr>
+        <w:t>int minTour = calculateTour(length, cities)</w:t>
+      </w:r>
+    </w:p>
+    <w:p>
+      <w:pPr>
+        <w:spacing w:after="200" w:line="276" w:lineRule="auto"/>
+        <w:rPr>
+          <w:rFonts w:eastAsiaTheme="minorEastAsia"/>
+        </w:rPr>
+      </w:pPr>
+      <w:r>
+        <w:rPr>
+          <w:rFonts w:eastAsiaTheme="minorEastAsia"/>
+        </w:rPr>
+        <w:t>int j = 0</w:t>
+      </w:r>
+    </w:p>
+    <w:p>
+      <w:pPr>
+        <w:spacing w:after="200" w:line="276" w:lineRule="auto"/>
+        <w:rPr>
+          <w:rFonts w:eastAsiaTheme="minorEastAsia"/>
+        </w:rPr>
+      </w:pPr>
+      <w:r>
+        <w:rPr>
+          <w:rFonts w:eastAsiaTheme="minorEastAsia"/>
+        </w:rPr>
+        <w:t>while (j &lt; length)</w:t>
+      </w:r>
+    </w:p>
+    <w:p>
+      <w:pPr>
+        <w:spacing w:after="200" w:line="276" w:lineRule="auto"/>
+        <w:rPr>
+          <w:rFonts w:eastAsiaTheme="minorEastAsia"/>
+        </w:rPr>
+      </w:pPr>
+      <w:r>
+        <w:rPr>
+          <w:rFonts w:eastAsiaTheme="minorEastAsia"/>
+        </w:rPr>
+        <w:t>   if c [j] &lt; j</w:t>
+      </w:r>
+    </w:p>
+    <w:p>
+      <w:pPr>
+        <w:spacing w:after="200" w:line="276" w:lineRule="auto"/>
+        <w:rPr>
+          <w:rFonts w:eastAsiaTheme="minorEastAsia"/>
+        </w:rPr>
+      </w:pPr>
+      <w:r>
+        <w:rPr>
+          <w:rFonts w:eastAsiaTheme="minorEastAsia"/>
+        </w:rPr>
+        <w:t>      if j is even</w:t>
+      </w:r>
+    </w:p>
+    <w:p>
+      <w:pPr>
+        <w:spacing w:after="200" w:line="276" w:lineRule="auto"/>
+        <w:rPr>
+          <w:rFonts w:eastAsiaTheme="minorEastAsia"/>
+        </w:rPr>
+      </w:pPr>
+      <w:r>
+        <w:rPr>
+          <w:rFonts w:eastAsiaTheme="minorEastAsia"/>
+        </w:rPr>
+        <w:t>         swap(cities[0], cities[j])</w:t>
+      </w:r>
+    </w:p>
+    <w:p>
+      <w:pPr>
+        <w:spacing w:after="200" w:line="276" w:lineRule="auto"/>
+        <w:rPr>
+          <w:rFonts w:eastAsiaTheme="minorEastAsia"/>
+        </w:rPr>
+      </w:pPr>
+      <w:r>
+        <w:rPr>
+          <w:rFonts w:eastAsiaTheme="minorEastAsia"/>
+        </w:rPr>
+        <w:t>      else</w:t>
+      </w:r>
+    </w:p>
+    <w:p>
+      <w:pPr>
+        <w:spacing w:after="200" w:line="276" w:lineRule="auto"/>
+        <w:rPr>
+          <w:rFonts w:eastAsiaTheme="minorEastAsia"/>
+        </w:rPr>
+      </w:pPr>
+      <w:r>
+        <w:rPr>
+          <w:rFonts w:eastAsiaTheme="minorEastAsia"/>
+        </w:rPr>
+        <w:t>         swap(cities [c [j] ], cities[j] )</w:t>
+      </w:r>
+    </w:p>
+    <w:p>
+      <w:pPr>
+        <w:spacing w:after="200" w:line="276" w:lineRule="auto"/>
+        <w:rPr>
+          <w:rFonts w:eastAsiaTheme="minorEastAsia"/>
+        </w:rPr>
+      </w:pPr>
+      <w:r>
+        <w:rPr>
+          <w:rFonts w:eastAsiaTheme="minorEastAsia"/>
+        </w:rPr>
+        <w:t>      int temp = calculateTour(length, cities)</w:t>
+      </w:r>
+    </w:p>
+    <w:p>
+      <w:pPr>
+        <w:spacing w:after="200" w:line="276" w:lineRule="auto"/>
+        <w:rPr>
+          <w:rFonts w:eastAsiaTheme="minorEastAsia"/>
+        </w:rPr>
+      </w:pPr>
+      <w:r>
+        <w:rPr>
+          <w:rFonts w:eastAsiaTheme="minorEastAsia"/>
+        </w:rPr>
+        <w:t>      if temp &lt; min</w:t>
+      </w:r>
+    </w:p>
+    <w:p>
+      <w:pPr>
+        <w:spacing w:after="200" w:line="276" w:lineRule="auto"/>
+        <w:rPr>
+          <w:rFonts w:eastAsiaTheme="minorEastAsia"/>
+        </w:rPr>
+      </w:pPr>
+      <w:r>
+        <w:rPr>
+          <w:rFonts w:eastAsiaTheme="minorEastAsia"/>
+        </w:rPr>
+        <w:t>         minTour = temp</w:t>
+      </w:r>
+    </w:p>
+    <w:p>
+      <w:pPr>
+        <w:spacing w:after="200" w:line="276" w:lineRule="auto"/>
+        <w:rPr>
+          <w:rFonts w:eastAsiaTheme="minorEastAsia"/>
+        </w:rPr>
+      </w:pPr>
+      <w:r>
+        <w:rPr>
+          <w:rFonts w:eastAsiaTheme="minorEastAsia"/>
+        </w:rPr>
+        <w:t>      c [ j ] += 1</w:t>
+      </w:r>
+    </w:p>
+    <w:p>
+      <w:pPr>
+        <w:spacing w:after="200" w:line="276" w:lineRule="auto"/>
+        <w:rPr>
+          <w:rFonts w:eastAsiaTheme="minorEastAsia"/>
+        </w:rPr>
+      </w:pPr>
+      <w:r>
+        <w:rPr>
+          <w:rFonts w:eastAsiaTheme="minorEastAsia"/>
+        </w:rPr>
+        <w:t>      j = 0</w:t>
+      </w:r>
+    </w:p>
+    <w:p>
+      <w:pPr>
+        <w:spacing w:after="200" w:line="276" w:lineRule="auto"/>
+        <w:rPr>
+          <w:rFonts w:eastAsiaTheme="minorEastAsia"/>
+        </w:rPr>
+      </w:pPr>
+      <w:r>
+        <w:rPr>
+          <w:rFonts w:eastAsiaTheme="minorEastAsia"/>
+        </w:rPr>
+        <w:t>   else</w:t>
+      </w:r>
+    </w:p>
+    <w:p>
+      <w:pPr>
+        <w:spacing w:after="200" w:line="276" w:lineRule="auto"/>
+        <w:rPr>
+          <w:rFonts w:eastAsiaTheme="minorEastAsia"/>
+        </w:rPr>
+      </w:pPr>
+      <w:r>
+        <w:rPr>
+          <w:rFonts w:eastAsiaTheme="minorEastAsia"/>
+        </w:rPr>
+        <w:t>      c [j] = 0</w:t>
+      </w:r>
+    </w:p>
+    <w:p>
+      <w:pPr>
+        <w:spacing w:after="200" w:line="276" w:lineRule="auto"/>
+        <w:rPr>
+          <w:rFonts w:eastAsiaTheme="minorEastAsia"/>
+        </w:rPr>
+      </w:pPr>
+      <w:r>
+        <w:rPr>
+          <w:rFonts w:eastAsiaTheme="minorEastAsia"/>
+        </w:rPr>
+        <w:t>      j++</w:t>
+      </w:r>
+    </w:p>
+    <w:p>
+      <w:pPr>
+        <w:spacing w:after="200" w:line="276" w:lineRule="auto"/>
+        <w:rPr>
+          <w:rFonts w:eastAsiaTheme="minorEastAsia"/>
+        </w:rPr>
+      </w:pPr>
+      <w:r>
+        <w:rPr>
+          <w:rFonts w:eastAsiaTheme="minorEastAsia"/>
+        </w:rPr>
+        <w:t>return minTour</w:t>
+      </w:r>
+    </w:p>
+    <w:p>
+      <w:pPr>
+        <w:spacing w:after="200" w:line="276" w:lineRule="auto"/>
+        <w:rPr>
+          <w:rFonts w:eastAsiaTheme="minorEastAsia"/>
+        </w:rPr>
+      </w:pPr>
+      <w:r>
+        <w:rPr>
+          <w:rFonts w:eastAsiaTheme="minorEastAsia"/>
+        </w:rPr>
+        <w:t> </w:t>
+      </w:r>
+    </w:p>
+    <w:p>
+      <w:pPr>
+        <w:spacing w:after="200" w:line="276" w:lineRule="auto"/>
+        <w:rPr>
+          <w:rFonts w:eastAsiaTheme="minorEastAsia"/>
+        </w:rPr>
+      </w:pPr>
+      <w:r>
+        <w:rPr>
+          <w:rFonts w:eastAsiaTheme="minorEastAsia"/>
+        </w:rPr>
+        <w:t>calculateTour(length, cities)</w:t>
+      </w:r>
+    </w:p>
+    <w:p>
+      <w:pPr>
+        <w:spacing w:after="200" w:line="276" w:lineRule="auto"/>
+        <w:rPr>
+          <w:rFonts w:eastAsiaTheme="minorEastAsia"/>
+        </w:rPr>
+      </w:pPr>
+      <w:r>
+        <w:rPr>
+          <w:rFonts w:eastAsiaTheme="minorEastAsia"/>
+        </w:rPr>
+        <w:t>tour = 0</w:t>
+      </w:r>
+    </w:p>
+    <w:p>
+      <w:pPr>
+        <w:spacing w:after="200" w:line="276" w:lineRule="auto"/>
+        <w:rPr>
+          <w:rFonts w:eastAsiaTheme="minorEastAsia"/>
+        </w:rPr>
+      </w:pPr>
+      <w:r>
+        <w:rPr>
+          <w:rFonts w:eastAsiaTheme="minorEastAsia"/>
+        </w:rPr>
+        <w:t>for (k = 0; k &lt; length - 1; k++)</w:t>
+      </w:r>
+    </w:p>
+    <w:p>
+      <w:pPr>
+        <w:spacing w:after="200" w:line="276" w:lineRule="auto"/>
+        <w:rPr>
+          <w:rFonts w:eastAsiaTheme="minorEastAsia"/>
+        </w:rPr>
+      </w:pPr>
+      <w:r>
+        <w:rPr>
+          <w:rFonts w:eastAsiaTheme="minorEastAsia"/>
+        </w:rPr>
+        <w:t>   tour+= distance(cities[k], cities[k+1])</w:t>
+      </w:r>
+    </w:p>
+    <w:p>
+      <w:pPr>
+        <w:spacing w:after="200" w:line="276" w:lineRule="auto"/>
+        <w:rPr>
+          <w:rFonts w:eastAsiaTheme="minorEastAsia"/>
+        </w:rPr>
+      </w:pPr>
+      <w:r>
+        <w:rPr>
+          <w:rFonts w:eastAsiaTheme="minorEastAsia"/>
+        </w:rPr>
+        <w:t>tour+=distance(cities[k], cities[0])</w:t>
+      </w:r>
+    </w:p>
+    <w:p>
+      <w:pPr>
+        <w:spacing w:after="200" w:line="276" w:lineRule="auto"/>
+        <w:rPr>
+          <w:rFonts w:eastAsiaTheme="minorEastAsia"/>
+        </w:rPr>
+      </w:pPr>
+      <w:r>
+        <w:rPr>
+          <w:rFonts w:eastAsiaTheme="minorEastAsia"/>
+        </w:rPr>
+        <w:t>// distance is a sub-function to calculate the distance formula between two cities</w:t>
+      </w:r>
+    </w:p>
+    <w:p>
+      <w:pPr>
+        <w:spacing w:after="200" w:line="276" w:lineRule="auto"/>
+        <w:rPr>
+          <w:rFonts w:eastAsiaTheme="minorEastAsia"/>
+        </w:rPr>
+      </w:pPr>
+      <w:r>
+        <w:rPr>
+          <w:rFonts w:eastAsiaTheme="minorEastAsia"/>
+        </w:rPr>
+        <w:t>return tour</w:t>
+      </w:r>
+    </w:p>
+    <w:p>
+      <w:pPr>
+        <w:spacing w:after="200" w:line="276" w:lineRule="auto"/>
+        <w:rPr>
+          <w:rFonts w:eastAsiaTheme="minorEastAsia"/>
+        </w:rPr>
+      </w:pPr>
+      <w:r>
+        <w:rPr>
+          <w:rFonts w:eastAsiaTheme="minorEastAsia"/>
+        </w:rPr>
+        <w:t>Description of Held-Karp</w:t>
+      </w:r>
+      <w:r>
+        <w:rPr>
+          <w:rFonts w:eastAsiaTheme="minorEastAsia"/>
+          <w:lang w:val="en-US"/>
+        </w:rPr>
+        <w:t xml:space="preserve"> Algorithm</w:t>
+      </w:r>
+      <w:r>
+        <w:rPr>
+          <w:rFonts w:eastAsiaTheme="minorEastAsia"/>
+        </w:rPr>
+        <w:t xml:space="preserve">: </w:t>
+      </w:r>
+      <w:r>
+        <w:rPr>
+          <w:rFonts w:eastAsiaTheme="minorEastAsia"/>
+          <w:lang w:val="en-US"/>
+        </w:rPr>
+        <w:t>The dynamic programming approach for solving the Traveling Salesman problem starts with identifying the sub-problem inherent in the problem. That is:</w:t>
+      </w:r>
+      <w:r>
+        <w:rPr>
+          <w:rFonts w:eastAsiaTheme="minorEastAsia"/>
+        </w:rPr>
+        <w:t xml:space="preserve"> "Every subpath of a path of minimum distance is itself of minimum distance".</w:t>
+      </w:r>
+      <w:r>
+        <w:rPr>
+          <w:rFonts w:eastAsiaTheme="minorEastAsia"/>
+          <w:lang w:val="en-US"/>
+        </w:rPr>
+        <w:t xml:space="preserve"> Based on this, Held-Karp </w:t>
+      </w:r>
+      <w:r>
+        <w:rPr>
+          <w:rFonts w:eastAsiaTheme="minorEastAsia"/>
+        </w:rPr>
+        <w:t>break</w:t>
+      </w:r>
+      <w:r>
+        <w:rPr>
+          <w:rFonts w:eastAsiaTheme="minorEastAsia"/>
+          <w:lang w:val="en-US"/>
+        </w:rPr>
+        <w:t>s</w:t>
+      </w:r>
+      <w:r>
+        <w:rPr>
+          <w:rFonts w:eastAsiaTheme="minorEastAsia"/>
+        </w:rPr>
+        <w:t xml:space="preserve"> the graph itself up into smaller sub-graphs/sub-problems until </w:t>
+      </w:r>
+      <w:r>
+        <w:rPr>
+          <w:rFonts w:eastAsiaTheme="minorEastAsia"/>
+          <w:lang w:val="en-US"/>
+        </w:rPr>
+        <w:t>it</w:t>
+      </w:r>
+      <w:r>
+        <w:rPr>
+          <w:rFonts w:eastAsiaTheme="minorEastAsia"/>
+        </w:rPr>
+        <w:t xml:space="preserve"> </w:t>
+      </w:r>
+      <w:r>
+        <w:rPr>
+          <w:rFonts w:eastAsiaTheme="minorEastAsia"/>
+          <w:lang w:val="en-US"/>
+        </w:rPr>
+        <w:t>is</w:t>
+      </w:r>
+      <w:r>
+        <w:rPr>
+          <w:rFonts w:eastAsiaTheme="minorEastAsia"/>
+        </w:rPr>
+        <w:t xml:space="preserve"> able to minimize the smallest possible problem</w:t>
+      </w:r>
+      <w:r>
+        <w:rPr>
+          <w:rFonts w:eastAsiaTheme="minorEastAsia"/>
+          <w:lang w:val="en-US"/>
+        </w:rPr>
+        <w:t>. These answers are then saved as solutions to minimized graphs that are used to solve larger sub-problems until the entire graph is solved.</w:t>
+      </w:r>
+      <w:r>
+        <w:rPr>
+          <w:rFonts w:eastAsiaTheme="minorEastAsia"/>
+        </w:rPr>
+        <w:t xml:space="preserve"> </w:t>
+      </w:r>
+      <w:r>
+        <w:rPr>
+          <w:rFonts w:eastAsiaTheme="minorEastAsia"/>
+          <w:lang w:val="en-US"/>
+        </w:rPr>
+        <w:t>I</w:t>
+      </w:r>
+      <w:r>
+        <w:rPr>
+          <w:rFonts w:eastAsiaTheme="minorEastAsia"/>
+        </w:rPr>
+        <w:t xml:space="preserve">t is impossible to know which sub-problems will produce the minimized graph, </w:t>
+      </w:r>
+      <w:r>
+        <w:rPr>
+          <w:rFonts w:eastAsiaTheme="minorEastAsia"/>
+          <w:lang w:val="en-US"/>
+        </w:rPr>
+        <w:t>so the algorithm</w:t>
+      </w:r>
+      <w:r>
+        <w:rPr>
+          <w:rFonts w:eastAsiaTheme="minorEastAsia"/>
+        </w:rPr>
+        <w:t xml:space="preserve"> provide</w:t>
+      </w:r>
+      <w:r>
+        <w:rPr>
+          <w:rFonts w:eastAsiaTheme="minorEastAsia"/>
+          <w:lang w:val="en-US"/>
+        </w:rPr>
+        <w:t>s</w:t>
+      </w:r>
+      <w:r>
+        <w:rPr>
+          <w:rFonts w:eastAsiaTheme="minorEastAsia"/>
+        </w:rPr>
+        <w:t xml:space="preserve"> a solution for each of them.  </w:t>
+      </w:r>
+    </w:p>
+    <w:p>
+      <w:pPr>
+        <w:spacing w:after="200" w:line="276" w:lineRule="auto"/>
+        <w:rPr>
+          <w:rFonts w:eastAsiaTheme="minorEastAsia"/>
+        </w:rPr>
+      </w:pPr>
+      <w:r>
+        <w:rPr>
+          <w:rFonts w:eastAsiaTheme="minorEastAsia"/>
+          <w:lang w:val="en-US"/>
+        </w:rPr>
+        <w:tab/>
+      </w:r>
+      <w:r>
+        <w:rPr>
+          <w:rFonts w:eastAsiaTheme="minorEastAsia"/>
+        </w:rPr>
+        <w:t>To sum</w:t>
+      </w:r>
+      <w:r>
+        <w:rPr>
+          <w:rFonts w:eastAsiaTheme="minorEastAsia"/>
+          <w:lang w:val="en-US"/>
+        </w:rPr>
+        <w:t>marize</w:t>
+      </w:r>
+      <w:r>
+        <w:rPr>
+          <w:rFonts w:eastAsiaTheme="minorEastAsia"/>
+        </w:rPr>
+        <w:t>, basically we need to create sets of 1 elements to ... n-2 elements.  From there, we solve for the minimized paths of the smallest elements, and we use those solutions to solve for the minimized paths of the larger elements.  After we obtain the minimized path for the n-2 element, we continue down the chain in order to select the minimized paths for each of the n-3...1 elements until we have the final solution.</w:t>
+      </w:r>
+    </w:p>
+    <w:p>
+      <w:pPr>
+        <w:spacing w:after="200" w:line="276" w:lineRule="auto"/>
+        <w:rPr>
+          <w:rFonts w:eastAsiaTheme="minorEastAsia"/>
+        </w:rPr>
+      </w:pPr>
+      <w:r>
+        <w:rPr>
+          <w:rFonts w:eastAsiaTheme="minorEastAsia"/>
+          <w:lang w:val="en-US"/>
+        </w:rPr>
+        <w:tab/>
+        <w:t>The worst case scenario for this algorithm is O(2^n * n^2), but a problem is that it uses a lot of memory, to the point of O(2^n * n) in order to store all of the previous solutions.  Thus, we can only use thisfor problems of a certain size, and for larger problems we must use different algorithms that may not arrive at an optimal solution.</w:t>
+      </w:r>
+    </w:p>
+    <w:p>
+      <w:pPr>
+        <w:spacing w:after="200" w:line="276" w:lineRule="auto"/>
+        <w:rPr>
+          <w:rFonts w:eastAsiaTheme="minorEastAsia"/>
+          <w:lang w:val="en-US"/>
+        </w:rPr>
+      </w:pPr>
+      <w:r>
+        <w:rPr>
+          <w:rFonts w:eastAsiaTheme="minorEastAsia"/>
+          <w:lang w:val="en-US"/>
+        </w:rPr>
+        <w:t>Pseudo-Code:</w:t>
+      </w:r>
+    </w:p>
+    <w:p>
+      <w:pPr>
+        <w:spacing w:after="200" w:line="276" w:lineRule="auto"/>
+        <w:rPr>
+          <w:rFonts w:eastAsiaTheme="minorEastAsia"/>
+          <w:lang w:val="en-US"/>
+        </w:rPr>
+      </w:pPr>
+      <w:r>
+        <w:rPr>
+          <w:rFonts w:eastAsiaTheme="minorEastAsia"/>
+          <w:lang w:val="en-US"/>
+        </w:rPr>
+        <w:t>TSP (graph, size)</w:t>
+      </w:r>
+    </w:p>
+    <w:p>
+      <w:pPr>
+        <w:spacing w:after="200" w:line="276" w:lineRule="auto"/>
+        <w:rPr>
+          <w:rFonts w:eastAsiaTheme="minorEastAsia"/>
+          <w:lang w:val="en-US"/>
+        </w:rPr>
+      </w:pPr>
+      <w:r>
+        <w:rPr>
+          <w:rFonts w:eastAsiaTheme="minorEastAsia"/>
+          <w:lang w:val="en-US"/>
+        </w:rPr>
+        <w:t>initialize an adjacency matrix C</w:t>
+      </w:r>
+    </w:p>
+    <w:p>
+      <w:pPr>
+        <w:spacing w:after="200" w:line="276" w:lineRule="auto"/>
+        <w:rPr>
+          <w:rFonts w:eastAsiaTheme="minorEastAsia"/>
+          <w:lang w:val="en-US"/>
+        </w:rPr>
+      </w:pPr>
+      <w:r>
+        <w:rPr>
+          <w:rFonts w:eastAsiaTheme="minorEastAsia"/>
+          <w:lang w:val="en-US"/>
+        </w:rPr>
+        <w:t>for k = 2 to size, k++</w:t>
+      </w:r>
+    </w:p>
+    <w:p>
+      <w:pPr>
+        <w:spacing w:after="200" w:line="276" w:lineRule="auto"/>
+        <w:rPr>
+          <w:rFonts w:eastAsiaTheme="minorEastAsia"/>
+          <w:lang w:val="en-US"/>
+        </w:rPr>
+      </w:pPr>
+      <w:r>
+        <w:rPr>
+          <w:rFonts w:eastAsiaTheme="minorEastAsia"/>
+          <w:lang w:val="en-US"/>
+        </w:rPr>
+        <w:tab/>
+        <w:t xml:space="preserve">C({k}, k) = distance at 1, k </w:t>
+      </w:r>
+    </w:p>
+    <w:p>
+      <w:pPr>
+        <w:spacing w:after="200" w:line="276" w:lineRule="auto"/>
+        <w:rPr>
+          <w:rFonts w:eastAsiaTheme="minorEastAsia"/>
+          <w:lang w:val="en-US"/>
+        </w:rPr>
+      </w:pPr>
+      <w:r>
+        <w:rPr>
+          <w:rFonts w:eastAsiaTheme="minorEastAsia"/>
+          <w:lang w:val="en-US"/>
+        </w:rPr>
+        <w:t>for s = 2 to size-1</w:t>
+      </w:r>
+    </w:p>
+    <w:p>
+      <w:pPr>
+        <w:spacing w:after="200" w:line="276" w:lineRule="auto"/>
+        <w:rPr>
+          <w:rFonts w:eastAsiaTheme="minorEastAsia"/>
+          <w:lang w:val="en-US"/>
+        </w:rPr>
+      </w:pPr>
+      <w:r>
+        <w:rPr>
+          <w:rFonts w:eastAsiaTheme="minorEastAsia"/>
+          <w:lang w:val="en-US"/>
+        </w:rPr>
+        <w:tab/>
+        <w:t>for all paths, S, sized 2 to size</w:t>
+      </w:r>
+    </w:p>
+    <w:p>
+      <w:pPr>
+        <w:spacing w:after="200" w:line="276" w:lineRule="auto"/>
+        <w:rPr>
+          <w:rFonts w:eastAsiaTheme="minorEastAsia"/>
+          <w:lang w:val="en-US"/>
+        </w:rPr>
+      </w:pPr>
+      <w:r>
+        <w:rPr>
+          <w:rFonts w:eastAsiaTheme="minorEastAsia"/>
+          <w:lang w:val="en-US"/>
+        </w:rPr>
+        <w:tab/>
+        <w:t/>
+      </w:r>
+      <w:r>
+        <w:rPr>
+          <w:rFonts w:eastAsiaTheme="minorEastAsia"/>
+          <w:lang w:val="en-US"/>
+        </w:rPr>
+        <w:tab/>
+        <w:t>for all elements in S</w:t>
+      </w:r>
+    </w:p>
+    <w:p>
+      <w:pPr>
+        <w:spacing w:after="200" w:line="276" w:lineRule="auto"/>
+        <w:rPr>
+          <w:rFonts w:eastAsiaTheme="minorEastAsia"/>
+          <w:lang w:val="en-US"/>
+        </w:rPr>
+      </w:pPr>
+      <w:r>
+        <w:rPr>
+          <w:rFonts w:eastAsiaTheme="minorEastAsia"/>
+          <w:lang w:val="en-US"/>
+        </w:rPr>
+        <w:tab/>
+        <w:t/>
+      </w:r>
+      <w:r>
+        <w:rPr>
+          <w:rFonts w:eastAsiaTheme="minorEastAsia"/>
+          <w:lang w:val="en-US"/>
+        </w:rPr>
+        <w:tab/>
+        <w:t/>
+      </w:r>
+      <w:r>
+        <w:rPr>
+          <w:rFonts w:eastAsiaTheme="minorEastAsia"/>
+          <w:lang w:val="en-US"/>
+        </w:rPr>
+        <w:tab/>
+        <w:t>C(S, k) = min of current path versus the prior min</w:t>
+      </w:r>
+    </w:p>
+    <w:p>
+      <w:pPr>
+        <w:spacing w:after="200" w:line="276" w:lineRule="auto"/>
+        <w:rPr>
+          <w:rFonts w:eastAsiaTheme="minorEastAsia"/>
+          <w:lang w:val="en-US"/>
+        </w:rPr>
+      </w:pPr>
+      <w:r>
+        <w:rPr>
+          <w:rFonts w:eastAsiaTheme="minorEastAsia"/>
+          <w:lang w:val="en-US"/>
+        </w:rPr>
+        <w:t xml:space="preserve"> tour = min from C({2, 3, . . . , n}, k) + d</w:t>
+      </w:r>
+      <w:r>
+        <w:rPr>
+          <w:rFonts w:eastAsiaTheme="minorEastAsia"/>
+          <w:vertAlign w:val="subscript"/>
+          <w:lang w:val="en-US"/>
+        </w:rPr>
+        <w:t>k,1</w:t>
+      </w:r>
+    </w:p>
+    <w:p>
+      <w:pPr>
+        <w:spacing w:after="200" w:line="276" w:lineRule="auto"/>
+        <w:rPr>
+          <w:rFonts w:eastAsiaTheme="minorEastAsia"/>
+          <w:lang w:val="en-US"/>
+        </w:rPr>
+      </w:pPr>
+      <w:r>
+        <w:rPr>
+          <w:rFonts w:eastAsiaTheme="minorEastAsia"/>
+          <w:lang w:val="en-US"/>
+        </w:rPr>
+        <w:t xml:space="preserve"> return (tour)</w:t>
+      </w:r>
+      <w:r>
+        <w:rPr>
+          <w:rFonts w:eastAsiaTheme="minorEastAsia"/>
+          <w:lang w:val="en-US"/>
+        </w:rPr>
+        <w:br w:type="textWrapping"/>
+      </w:r>
+    </w:p>
+    <w:p>
+      <w:pPr>
+        <w:spacing w:after="200" w:line="276" w:lineRule="auto"/>
+        <w:rPr>
+          <w:rFonts w:eastAsiaTheme="minorEastAsia"/>
+        </w:rPr>
+      </w:pPr>
+      <w:r>
+        <w:rPr>
+          <w:rFonts w:eastAsiaTheme="minorEastAsia"/>
+        </w:rPr>
+        <w:t xml:space="preserve">Description of Nearest Neighbor Greedy Algorithm:  </w:t>
+      </w:r>
+      <w:r>
+        <w:rPr>
+          <w:rFonts w:eastAsiaTheme="minorEastAsia"/>
+          <w:lang w:val="en-US"/>
+        </w:rPr>
+        <w:t>This algorithm takes the greedy strategy of starting at an arbitrary vertex and always choosing the next vertex in the tour by whichever has the minimum distance from the current vertex. The advantage of this algorithm is that it can run quickly compared to other algorithms. However, it is not guaranteed to arrive at optimal solutions.</w:t>
+      </w:r>
+    </w:p>
+    <w:p>
+      <w:pPr>
+        <w:spacing w:after="200" w:line="276" w:lineRule="auto"/>
+        <w:rPr>
+          <w:rFonts w:eastAsiaTheme="minorEastAsia"/>
+          <w:lang w:val="en-US"/>
+        </w:rPr>
+      </w:pPr>
+      <w:r>
+        <w:rPr>
+          <w:rFonts w:eastAsiaTheme="minorEastAsia"/>
+          <w:lang w:val="en-US"/>
+        </w:rPr>
+        <w:t>Pseudo-Code:</w:t>
+      </w:r>
+    </w:p>
+    <w:p>
+      <w:pPr>
+        <w:spacing w:after="200" w:line="276" w:lineRule="auto"/>
+        <w:rPr>
+          <w:rFonts w:eastAsiaTheme="minorEastAsia"/>
+          <w:lang w:val="en-US"/>
+        </w:rPr>
+      </w:pPr>
+      <w:r>
+        <w:rPr>
+          <w:rFonts w:eastAsiaTheme="minorEastAsia"/>
+          <w:lang w:val="en-US"/>
+        </w:rPr>
+        <w:t>tsp (graph, size)</w:t>
+      </w:r>
+    </w:p>
+    <w:p>
+      <w:pPr>
+        <w:spacing w:after="200" w:line="276" w:lineRule="auto"/>
+        <w:rPr>
+          <w:rFonts w:eastAsiaTheme="minorEastAsia"/>
+          <w:lang w:val="en-US"/>
+        </w:rPr>
+      </w:pPr>
+      <w:r>
+        <w:rPr>
+          <w:rFonts w:eastAsiaTheme="minorEastAsia"/>
+          <w:lang w:val="en-US"/>
+        </w:rPr>
+        <w:t>set first vertex in graph as the starting vertex</w:t>
+      </w:r>
+    </w:p>
+    <w:p>
+      <w:pPr>
+        <w:spacing w:after="200" w:line="276" w:lineRule="auto"/>
+        <w:rPr>
+          <w:rFonts w:eastAsiaTheme="minorEastAsia"/>
+          <w:lang w:val="en-US"/>
+        </w:rPr>
+      </w:pPr>
+      <w:r>
+        <w:rPr>
+          <w:rFonts w:eastAsiaTheme="minorEastAsia"/>
+          <w:lang w:val="en-US"/>
+        </w:rPr>
+        <w:t>then for each vertex in the graph</w:t>
+      </w:r>
+    </w:p>
+    <w:p>
+      <w:pPr>
+        <w:spacing w:after="200" w:line="276" w:lineRule="auto"/>
+        <w:rPr>
+          <w:rFonts w:eastAsiaTheme="minorEastAsia"/>
+          <w:lang w:val="en-US"/>
+        </w:rPr>
+      </w:pPr>
+      <w:r>
+        <w:rPr>
+          <w:rFonts w:eastAsiaTheme="minorEastAsia"/>
+          <w:lang w:val="en-US"/>
+        </w:rPr>
+        <w:tab/>
+        <w:t>then for each edge from the vertex</w:t>
+      </w:r>
+    </w:p>
+    <w:p>
+      <w:pPr>
+        <w:spacing w:after="200" w:line="276" w:lineRule="auto"/>
+        <w:rPr>
+          <w:rFonts w:eastAsiaTheme="minorEastAsia"/>
+          <w:lang w:val="en-US"/>
+        </w:rPr>
+      </w:pPr>
+      <w:r>
+        <w:rPr>
+          <w:rFonts w:eastAsiaTheme="minorEastAsia"/>
+          <w:lang w:val="en-US"/>
+        </w:rPr>
+        <w:tab/>
+        <w:t/>
+      </w:r>
+      <w:r>
+        <w:rPr>
+          <w:rFonts w:eastAsiaTheme="minorEastAsia"/>
+          <w:lang w:val="en-US"/>
+        </w:rPr>
+        <w:tab/>
+        <w:t>calculate distance for every other path</w:t>
+      </w:r>
+    </w:p>
+    <w:p>
+      <w:pPr>
+        <w:spacing w:after="200" w:line="276" w:lineRule="auto"/>
+        <w:rPr>
+          <w:rFonts w:eastAsiaTheme="minorEastAsia"/>
+          <w:lang w:val="en-US"/>
+        </w:rPr>
+      </w:pPr>
+      <w:r>
+        <w:rPr>
+          <w:rFonts w:eastAsiaTheme="minorEastAsia"/>
+          <w:lang w:val="en-US"/>
+        </w:rPr>
+        <w:tab/>
+        <w:t/>
+      </w:r>
+      <w:r>
+        <w:rPr>
+          <w:rFonts w:eastAsiaTheme="minorEastAsia"/>
+          <w:lang w:val="en-US"/>
+        </w:rPr>
+        <w:tab/>
+        <w:t>save current distance in a temporary variable</w:t>
+      </w:r>
+    </w:p>
+    <w:p>
+      <w:pPr>
+        <w:spacing w:after="200" w:line="276" w:lineRule="auto"/>
+        <w:rPr>
+          <w:rFonts w:eastAsiaTheme="minorEastAsia"/>
+          <w:lang w:val="en-US"/>
+        </w:rPr>
+      </w:pPr>
+      <w:r>
+        <w:rPr>
+          <w:rFonts w:eastAsiaTheme="minorEastAsia"/>
+          <w:lang w:val="en-US"/>
+        </w:rPr>
+        <w:tab/>
+        <w:t/>
+      </w:r>
+      <w:r>
+        <w:rPr>
+          <w:rFonts w:eastAsiaTheme="minorEastAsia"/>
+          <w:lang w:val="en-US"/>
+        </w:rPr>
+        <w:tab/>
+        <w:t>if smaller than current minimum, set to minimum</w:t>
+      </w:r>
+    </w:p>
+    <w:p>
+      <w:pPr>
+        <w:spacing w:after="200" w:line="276" w:lineRule="auto"/>
+        <w:rPr>
+          <w:rFonts w:eastAsiaTheme="minorEastAsia"/>
+          <w:lang w:val="en-US"/>
+        </w:rPr>
+      </w:pPr>
+      <w:r>
+        <w:rPr>
+          <w:rFonts w:eastAsiaTheme="minorEastAsia"/>
+          <w:lang w:val="en-US"/>
+        </w:rPr>
+        <w:tab/>
+        <w:t>mark current vertex as visited, it will not be repeated</w:t>
+      </w:r>
+    </w:p>
+    <w:p>
+      <w:pPr>
+        <w:spacing w:after="200" w:line="276" w:lineRule="auto"/>
+        <w:rPr>
+          <w:rFonts w:eastAsiaTheme="minorEastAsia"/>
+          <w:lang w:val="en-US"/>
+        </w:rPr>
+      </w:pPr>
+      <w:r>
+        <w:rPr>
+          <w:rFonts w:eastAsiaTheme="minorEastAsia"/>
+          <w:lang w:val="en-US"/>
+        </w:rPr>
+        <w:t>return minimum</w:t>
+      </w:r>
+    </w:p>
+    <w:p>
+      <w:pPr>
+        <w:spacing w:after="200" w:line="276" w:lineRule="auto"/>
+        <w:rPr>
+          <w:rFonts w:eastAsiaTheme="minorEastAsia"/>
+          <w:lang w:val="en-US"/>
+        </w:rPr>
+      </w:pPr>
+      <w:r>
+        <w:rPr>
+          <w:rFonts w:eastAsiaTheme="minorEastAsia"/>
+          <w:lang w:val="en-US"/>
+        </w:rPr>
+        <w:t xml:space="preserve">Other Research: Our group did other research throughout completing this project. Specifically, we researched a data structure known as the k-d Tree, and a couple of different approximation algorithms that we could potentially use. We researched k-d trees because our greedy algorithm was not meeting the margins required for full points in the assignment. We used the Wikipedia page for k-d trees and </w:t>
+      </w:r>
+      <w:r>
+        <w:rPr>
+          <w:rFonts w:hint="default" w:eastAsiaTheme="minorEastAsia"/>
+          <w:lang w:val="en-US"/>
+        </w:rPr>
+        <w:t>http://www.geeksforgeeks.org/k-dimensional-tree/ for research on this data structure.</w:t>
+      </w:r>
+      <w:r>
+        <w:rPr>
+          <w:rFonts w:eastAsiaTheme="minorEastAsia"/>
+          <w:lang w:val="en-US"/>
+        </w:rPr>
+        <w:t xml:space="preserve"> Basically, the k-d tree is a variation on the binary search tree that stores points in dimensional space. When a new point is inserted into the tree, different comparisons can be made to determine whether the point should go to the left or right of its parent. We found the k-d tree helpful for sorting the cities in the route before using the nearest neighbor algorithm on them. </w:t>
+      </w:r>
+    </w:p>
+    <w:p>
+      <w:pPr>
+        <w:spacing w:after="200" w:line="276" w:lineRule="auto"/>
         <w:rPr>
           <w:b/>
           <w:u w:val="single"/>
         </w:rPr>
       </w:pPr>
+      <w:r>
+        <w:rPr>
+          <w:rFonts w:eastAsiaTheme="minorEastAsia"/>
+          <w:lang w:val="en-US"/>
+        </w:rPr>
+        <w:tab/>
+      </w:r>
+      <w:bookmarkStart w:id="0" w:name="_GoBack"/>
+      <w:bookmarkEnd w:id="0"/>
+      <w:r>
+        <w:rPr>
+          <w:rFonts w:eastAsiaTheme="minorEastAsia"/>
+          <w:lang w:val="en-US"/>
+        </w:rPr>
+        <w:t>In addition, the textbook's example of using a minimum spanning tree as an approximation algorithm was used as research to try and implement that algorithm. Unfortunately, this algorithm performed worse than our current algorithm so we chose not to use it. However, upon further research, it was discovered that the minimum spanning tree algorithm can be optimized using the Christofide's algorithm. The Wikipedia page for the Christofide's algorithm was used as the source for learning more about it. The Christofide's algorithm, though, requires the use of another complicated algorithm, the Blossom algorithm, in order to find minimum weight perfect matching pairs in a graph. This was deemed beyond the means of this course so we also abandoned the research on this algorithm.</w:t>
+      </w:r>
     </w:p>
     <w:p>
       <w:pPr>
@@ -267,7 +1319,7 @@
     </w:p>
     <w:p>
       <w:pPr>
-        <w:pStyle w:val="7"/>
+        <w:pStyle w:val="8"/>
         <w:numPr>
           <w:ilvl w:val="0"/>
           <w:numId w:val="1"/>
@@ -285,7 +1337,7 @@
     </w:p>
     <w:p>
       <w:pPr>
-        <w:pStyle w:val="7"/>
+        <w:pStyle w:val="8"/>
         <w:numPr>
           <w:ilvl w:val="1"/>
           <w:numId w:val="1"/>
@@ -297,7 +1349,7 @@
     </w:p>
     <w:p>
       <w:pPr>
-        <w:pStyle w:val="7"/>
+        <w:pStyle w:val="8"/>
         <w:numPr>
           <w:ilvl w:val="1"/>
           <w:numId w:val="1"/>
@@ -309,7 +1361,7 @@
     </w:p>
     <w:p>
       <w:pPr>
-        <w:pStyle w:val="7"/>
+        <w:pStyle w:val="8"/>
         <w:numPr>
           <w:ilvl w:val="2"/>
           <w:numId w:val="1"/>
@@ -327,7 +1379,7 @@
     </w:p>
     <w:p>
       <w:pPr>
-        <w:pStyle w:val="7"/>
+        <w:pStyle w:val="8"/>
         <w:numPr>
           <w:ilvl w:val="0"/>
           <w:numId w:val="1"/>
@@ -339,7 +1391,7 @@
     </w:p>
     <w:p>
       <w:pPr>
-        <w:pStyle w:val="7"/>
+        <w:pStyle w:val="8"/>
         <w:numPr>
           <w:ilvl w:val="0"/>
           <w:numId w:val="1"/>
@@ -351,7 +1403,7 @@
     </w:p>
     <w:p>
       <w:pPr>
-        <w:pStyle w:val="7"/>
+        <w:pStyle w:val="8"/>
         <w:numPr>
           <w:ilvl w:val="0"/>
           <w:numId w:val="1"/>
@@ -363,7 +1415,7 @@
     </w:p>
     <w:p>
       <w:pPr>
-        <w:pStyle w:val="7"/>
+        <w:pStyle w:val="8"/>
         <w:numPr>
           <w:ilvl w:val="0"/>
           <w:numId w:val="1"/>
@@ -375,7 +1427,7 @@
     </w:p>
     <w:p>
       <w:pPr>
-        <w:pStyle w:val="7"/>
+        <w:pStyle w:val="8"/>
         <w:numPr>
           <w:ilvl w:val="0"/>
           <w:numId w:val="1"/>
@@ -396,7 +1448,7 @@
     </w:p>
     <w:p>
       <w:pPr>
-        <w:pStyle w:val="7"/>
+        <w:pStyle w:val="8"/>
         <w:numPr>
           <w:ilvl w:val="1"/>
           <w:numId w:val="1"/>
@@ -441,7 +1493,7 @@
     </w:p>
     <w:p>
       <w:pPr>
-        <w:pStyle w:val="7"/>
+        <w:pStyle w:val="8"/>
         <w:numPr>
           <w:ilvl w:val="1"/>
           <w:numId w:val="1"/>
@@ -450,7 +1502,7 @@
     </w:p>
     <w:p>
       <w:pPr>
-        <w:pStyle w:val="7"/>
+        <w:pStyle w:val="8"/>
         <w:numPr>
           <w:ilvl w:val="0"/>
           <w:numId w:val="1"/>
@@ -468,7 +1520,7 @@
     </w:p>
     <w:p>
       <w:pPr>
-        <w:pStyle w:val="7"/>
+        <w:pStyle w:val="8"/>
         <w:numPr>
           <w:ilvl w:val="1"/>
           <w:numId w:val="1"/>
@@ -480,7 +1532,7 @@
     </w:p>
     <w:p>
       <w:pPr>
-        <w:pStyle w:val="7"/>
+        <w:pStyle w:val="8"/>
         <w:numPr>
           <w:ilvl w:val="1"/>
           <w:numId w:val="1"/>
@@ -492,7 +1544,7 @@
     </w:p>
     <w:p>
       <w:pPr>
-        <w:pStyle w:val="7"/>
+        <w:pStyle w:val="8"/>
         <w:numPr>
           <w:ilvl w:val="1"/>
           <w:numId w:val="1"/>
@@ -504,7 +1556,7 @@
     </w:p>
     <w:p>
       <w:pPr>
-        <w:pStyle w:val="7"/>
+        <w:pStyle w:val="8"/>
         <w:numPr>
           <w:ilvl w:val="1"/>
           <w:numId w:val="1"/>
@@ -516,7 +1568,7 @@
     </w:p>
     <w:p>
       <w:pPr>
-        <w:pStyle w:val="7"/>
+        <w:pStyle w:val="8"/>
         <w:numPr>
           <w:ilvl w:val="2"/>
           <w:numId w:val="1"/>
@@ -528,7 +1580,7 @@
     </w:p>
     <w:p>
       <w:pPr>
-        <w:pStyle w:val="7"/>
+        <w:pStyle w:val="8"/>
         <w:numPr>
           <w:ilvl w:val="2"/>
           <w:numId w:val="1"/>
@@ -545,7 +1597,7 @@
     </w:p>
     <w:p>
       <w:pPr>
-        <w:pStyle w:val="7"/>
+        <w:pStyle w:val="8"/>
         <w:numPr>
           <w:ilvl w:val="0"/>
           <w:numId w:val="2"/>
@@ -563,7 +1615,7 @@
     </w:p>
     <w:p>
       <w:pPr>
-        <w:pStyle w:val="7"/>
+        <w:pStyle w:val="8"/>
         <w:numPr>
           <w:ilvl w:val="0"/>
           <w:numId w:val="2"/>
@@ -627,7 +1679,7 @@
     </w:p>
     <w:tbl>
       <w:tblPr>
-        <w:tblStyle w:val="6"/>
+        <w:tblStyle w:val="7"/>
         <w:tblW w:w="9348" w:type="dxa"/>
         <w:tblInd w:w="0" w:type="dxa"/>
         <w:tblBorders>
@@ -1102,7 +2154,7 @@
     </w:p>
     <w:p>
       <w:pPr>
-        <w:pStyle w:val="2"/>
+        <w:pStyle w:val="3"/>
         <w:shd w:val="clear" w:color="auto" w:fill="FFFFFF"/>
         <w:spacing w:before="180" w:beforeAutospacing="0" w:after="0" w:afterAutospacing="0"/>
         <w:rPr>
@@ -1119,7 +2171,7 @@
       </w:r>
       <w:r>
         <w:rPr>
-          <w:rStyle w:val="4"/>
+          <w:rStyle w:val="5"/>
           <w:rFonts w:ascii="Helvetica" w:hAnsi="Helvetica" w:cs="Helvetica"/>
           <w:color w:val="2D3B45"/>
         </w:rPr>
@@ -1134,7 +2186,7 @@
       </w:r>
       <w:r>
         <w:rPr>
-          <w:rStyle w:val="4"/>
+          <w:rStyle w:val="5"/>
           <w:rFonts w:ascii="Helvetica" w:hAnsi="Helvetica" w:cs="Helvetica"/>
           <w:color w:val="2D3B45"/>
         </w:rPr>
@@ -1150,7 +2202,7 @@
     </w:p>
     <w:p>
       <w:pPr>
-        <w:pStyle w:val="2"/>
+        <w:pStyle w:val="3"/>
         <w:shd w:val="clear" w:color="auto" w:fill="FFFFFF"/>
         <w:spacing w:before="180" w:beforeAutospacing="0" w:after="180" w:afterAutospacing="0"/>
         <w:rPr>
@@ -1168,7 +2220,7 @@
     </w:p>
     <w:p>
       <w:pPr>
-        <w:pStyle w:val="2"/>
+        <w:pStyle w:val="3"/>
         <w:shd w:val="clear" w:color="auto" w:fill="FFFFFF"/>
         <w:spacing w:before="180" w:beforeAutospacing="0" w:after="180" w:afterAutospacing="0"/>
         <w:rPr>
@@ -1186,7 +2238,7 @@
     </w:p>
     <w:p>
       <w:pPr>
-        <w:pStyle w:val="2"/>
+        <w:pStyle w:val="3"/>
         <w:shd w:val="clear" w:color="auto" w:fill="FFFFFF"/>
         <w:spacing w:before="180" w:beforeAutospacing="0" w:after="0" w:afterAutospacing="0"/>
         <w:rPr>
@@ -1203,7 +2255,7 @@
       </w:r>
       <w:r>
         <w:rPr>
-          <w:rStyle w:val="4"/>
+          <w:rStyle w:val="5"/>
           <w:rFonts w:ascii="Helvetica" w:hAnsi="Helvetica" w:cs="Helvetica"/>
           <w:color w:val="2D3B45"/>
         </w:rPr>
@@ -1218,7 +2270,7 @@
       </w:r>
       <w:r>
         <w:rPr>
-          <w:rStyle w:val="4"/>
+          <w:rStyle w:val="5"/>
           <w:rFonts w:ascii="Helvetica" w:hAnsi="Helvetica" w:cs="Helvetica"/>
           <w:color w:val="2D3B45"/>
         </w:rPr>
@@ -1233,7 +2285,7 @@
       </w:r>
       <w:r>
         <w:rPr>
-          <w:rStyle w:val="4"/>
+          <w:rStyle w:val="5"/>
           <w:rFonts w:ascii="Helvetica" w:hAnsi="Helvetica" w:cs="Helvetica"/>
           <w:color w:val="2D3B45"/>
         </w:rPr>
@@ -1242,7 +2294,7 @@
     </w:p>
     <w:p>
       <w:pPr>
-        <w:pStyle w:val="2"/>
+        <w:pStyle w:val="3"/>
         <w:shd w:val="clear" w:color="auto" w:fill="FFFFFF"/>
         <w:spacing w:before="180" w:beforeAutospacing="0" w:after="0" w:afterAutospacing="0"/>
         <w:rPr>
@@ -1277,7 +2329,7 @@
     </w:p>
     <w:p>
       <w:pPr>
-        <w:pStyle w:val="2"/>
+        <w:pStyle w:val="3"/>
         <w:shd w:val="clear" w:color="auto" w:fill="FFFFFF"/>
         <w:spacing w:before="180" w:beforeAutospacing="0" w:after="180" w:afterAutospacing="0"/>
         <w:rPr>
@@ -1295,7 +2347,7 @@
     </w:p>
     <w:p>
       <w:pPr>
-        <w:pStyle w:val="2"/>
+        <w:pStyle w:val="3"/>
         <w:shd w:val="clear" w:color="auto" w:fill="FFFFFF"/>
         <w:spacing w:before="180" w:beforeAutospacing="0" w:after="180" w:afterAutospacing="0"/>
         <w:rPr>
@@ -1313,7 +2365,7 @@
     </w:p>
     <w:p>
       <w:pPr>
-        <w:pStyle w:val="2"/>
+        <w:pStyle w:val="3"/>
         <w:shd w:val="clear" w:color="auto" w:fill="FFFFFF"/>
         <w:spacing w:before="180" w:beforeAutospacing="0" w:after="180" w:afterAutospacing="0"/>
         <w:rPr>
@@ -1331,7 +2383,7 @@
     </w:p>
     <w:p>
       <w:pPr>
-        <w:pStyle w:val="2"/>
+        <w:pStyle w:val="3"/>
         <w:shd w:val="clear" w:color="auto" w:fill="FFFFFF"/>
         <w:spacing w:before="180" w:beforeAutospacing="0" w:after="180" w:afterAutospacing="0"/>
         <w:rPr>
@@ -1383,7 +2435,7 @@
     </w:p>
     <w:p>
       <w:pPr>
-        <w:pStyle w:val="2"/>
+        <w:pStyle w:val="3"/>
         <w:shd w:val="clear" w:color="auto" w:fill="FFFFFF"/>
         <w:spacing w:before="180" w:beforeAutospacing="0" w:after="180" w:afterAutospacing="0"/>
         <w:rPr>
@@ -1401,7 +2453,7 @@
     </w:p>
     <w:p>
       <w:pPr>
-        <w:pStyle w:val="2"/>
+        <w:pStyle w:val="3"/>
         <w:shd w:val="clear" w:color="auto" w:fill="FFFFFF"/>
         <w:spacing w:before="180" w:beforeAutospacing="0" w:after="180" w:afterAutospacing="0"/>
         <w:rPr>
@@ -1419,7 +2471,7 @@
     </w:p>
     <w:p>
       <w:pPr>
-        <w:pStyle w:val="2"/>
+        <w:pStyle w:val="3"/>
         <w:shd w:val="clear" w:color="auto" w:fill="FFFFFF"/>
         <w:spacing w:before="180" w:beforeAutospacing="0" w:after="180" w:afterAutospacing="0"/>
         <w:rPr>
@@ -1437,7 +2489,7 @@
     </w:p>
     <w:p>
       <w:pPr>
-        <w:pStyle w:val="2"/>
+        <w:pStyle w:val="3"/>
         <w:shd w:val="clear" w:color="auto" w:fill="FFFFFF"/>
         <w:spacing w:before="180" w:beforeAutospacing="0" w:after="180" w:afterAutospacing="0"/>
         <w:rPr>
@@ -1455,7 +2507,7 @@
     </w:p>
     <w:p>
       <w:pPr>
-        <w:pStyle w:val="2"/>
+        <w:pStyle w:val="3"/>
         <w:shd w:val="clear" w:color="auto" w:fill="FFFFFF"/>
         <w:spacing w:before="180" w:beforeAutospacing="0" w:after="180" w:afterAutospacing="0"/>
         <w:rPr>
@@ -1473,7 +2525,7 @@
     </w:p>
     <w:p>
       <w:pPr>
-        <w:pStyle w:val="2"/>
+        <w:pStyle w:val="3"/>
         <w:shd w:val="clear" w:color="auto" w:fill="FFFFFF"/>
         <w:spacing w:before="180" w:beforeAutospacing="0" w:after="180" w:afterAutospacing="0"/>
         <w:rPr>
@@ -1491,7 +2543,7 @@
     </w:p>
     <w:p>
       <w:pPr>
-        <w:pStyle w:val="2"/>
+        <w:pStyle w:val="3"/>
         <w:shd w:val="clear" w:color="auto" w:fill="FFFFFF"/>
         <w:spacing w:before="180" w:beforeAutospacing="0" w:after="180" w:afterAutospacing="0"/>
         <w:rPr>
@@ -1536,7 +2588,7 @@
     </w:p>
     <w:tbl>
       <w:tblPr>
-        <w:tblStyle w:val="6"/>
+        <w:tblStyle w:val="7"/>
         <w:tblW w:w="9348" w:type="dxa"/>
         <w:tblInd w:w="0" w:type="dxa"/>
         <w:tblBorders>
@@ -2119,7 +3171,7 @@
     </w:p>
     <w:tbl>
       <w:tblPr>
-        <w:tblStyle w:val="6"/>
+        <w:tblStyle w:val="7"/>
         <w:tblW w:w="9348" w:type="dxa"/>
         <w:tblInd w:w="0" w:type="dxa"/>
         <w:tblBorders>
@@ -3039,8 +4091,6 @@
               </w:rPr>
               <w:t>62,451</w:t>
             </w:r>
-            <w:bookmarkStart w:id="0" w:name="_GoBack"/>
-            <w:bookmarkEnd w:id="0"/>
           </w:p>
         </w:tc>
       </w:tr>
@@ -3305,7 +4355,7 @@
   <w:docDefaults>
     <w:rPrDefault>
       <w:rPr>
-        <w:rFonts w:asciiTheme="minorHAnsi" w:hAnsiTheme="minorHAnsi" w:eastAsiaTheme="minorHAnsi" w:cstheme="minorBidi"/>
+        <w:rFonts w:ascii="Times New Roman" w:hAnsi="Times New Roman" w:eastAsia="SimSun" w:cs="Times New Roman"/>
       </w:rPr>
     </w:rPrDefault>
   </w:docDefaults>
@@ -3573,12 +4623,12 @@
       <w:lang w:val="en-US" w:eastAsia="en-US" w:bidi="ar-SA"/>
     </w:rPr>
   </w:style>
-  <w:style w:type="character" w:default="1" w:styleId="3">
+  <w:style w:type="character" w:default="1" w:styleId="4">
     <w:name w:val="Default Paragraph Font"/>
     <w:unhideWhenUsed/>
     <w:uiPriority w:val="1"/>
   </w:style>
-  <w:style w:type="table" w:default="1" w:styleId="5">
+  <w:style w:type="table" w:default="1" w:styleId="6">
     <w:name w:val="Normal Table"/>
     <w:unhideWhenUsed/>
     <w:uiPriority w:val="99"/>
@@ -3593,6 +4643,39 @@
     </w:tblPr>
   </w:style>
   <w:style w:type="paragraph" w:styleId="2">
+    <w:name w:val="HTML Preformatted"/>
+    <w:unhideWhenUsed/>
+    <w:uiPriority w:val="99"/>
+    <w:pPr>
+      <w:tabs>
+        <w:tab w:val="left" w:pos="916"/>
+        <w:tab w:val="left" w:pos="1832"/>
+        <w:tab w:val="left" w:pos="2748"/>
+        <w:tab w:val="left" w:pos="3664"/>
+        <w:tab w:val="left" w:pos="4580"/>
+        <w:tab w:val="left" w:pos="5496"/>
+        <w:tab w:val="left" w:pos="6412"/>
+        <w:tab w:val="left" w:pos="7328"/>
+        <w:tab w:val="left" w:pos="8244"/>
+        <w:tab w:val="left" w:pos="9160"/>
+        <w:tab w:val="left" w:pos="10076"/>
+        <w:tab w:val="left" w:pos="10992"/>
+        <w:tab w:val="left" w:pos="11908"/>
+        <w:tab w:val="left" w:pos="12824"/>
+        <w:tab w:val="left" w:pos="13740"/>
+        <w:tab w:val="left" w:pos="14656"/>
+      </w:tabs>
+      <w:jc w:val="left"/>
+    </w:pPr>
+    <w:rPr>
+      <w:rFonts w:hint="eastAsia" w:ascii="SimSun" w:hAnsi="SimSun" w:eastAsia="SimSun" w:cs="SimSun"/>
+      <w:kern w:val="0"/>
+      <w:sz w:val="24"/>
+      <w:szCs w:val="24"/>
+      <w:lang w:val="en-US" w:eastAsia="zh-CN" w:bidi="ar"/>
+    </w:rPr>
+  </w:style>
+  <w:style w:type="paragraph" w:styleId="3">
     <w:name w:val="Normal (Web)"/>
     <w:basedOn w:val="1"/>
     <w:unhideWhenUsed/>
@@ -3606,9 +4689,9 @@
       <w:szCs w:val="24"/>
     </w:rPr>
   </w:style>
-  <w:style w:type="character" w:styleId="4">
+  <w:style w:type="character" w:styleId="5">
     <w:name w:val="Emphasis"/>
-    <w:basedOn w:val="3"/>
+    <w:basedOn w:val="4"/>
     <w:qFormat/>
     <w:uiPriority w:val="20"/>
     <w:rPr>
@@ -3616,9 +4699,9 @@
       <w:iCs/>
     </w:rPr>
   </w:style>
-  <w:style w:type="table" w:styleId="6">
+  <w:style w:type="table" w:styleId="7">
     <w:name w:val="Table Grid"/>
-    <w:basedOn w:val="5"/>
+    <w:basedOn w:val="6"/>
     <w:uiPriority w:val="39"/>
     <w:pPr>
       <w:spacing w:after="0" w:line="240" w:lineRule="auto"/>
@@ -3635,7 +4718,7 @@
       <w:tblLayout w:type="fixed"/>
     </w:tblPr>
   </w:style>
-  <w:style w:type="paragraph" w:customStyle="1" w:styleId="7">
+  <w:style w:type="paragraph" w:customStyle="1" w:styleId="8">
     <w:name w:val="List Paragraph"/>
     <w:basedOn w:val="1"/>
     <w:qFormat/>

</xml_diff>